<commit_message>
Lowering the entrophy of the paper
</commit_message>
<xml_diff>
--- a/Pristupni_Zavrsni.docx
+++ b/Pristupni_Zavrsni.docx
@@ -319,7 +319,43 @@
           <w:szCs w:val="24"/>
           <w:lang w:val="sr-Cyrl-RS"/>
         </w:rPr>
-        <w:t xml:space="preserve">. Претрага најближег суседа у метричком просотру подразумева проналажење ентитета који има најмању удаљеност од ентитета у односу на којег се претрага врши. </w:t>
+        <w:t xml:space="preserve">. Претрага најближег суседа у метричком просотру подразумева проналажење </w:t>
+      </w:r>
+      <w:r>
+        <w:rPr>
+          <w:rFonts w:ascii="Times New Roman" w:hAnsi="Times New Roman" w:cs="Times New Roman"/>
+          <w:sz w:val="24"/>
+          <w:szCs w:val="24"/>
+          <w:lang w:val="sr-Cyrl-RS"/>
+        </w:rPr>
+        <w:t>инстанце</w:t>
+      </w:r>
+      <w:r>
+        <w:rPr>
+          <w:rFonts w:ascii="Times New Roman" w:hAnsi="Times New Roman" w:cs="Times New Roman"/>
+          <w:sz w:val="24"/>
+          <w:szCs w:val="24"/>
+          <w:lang w:val="sr-Cyrl-RS"/>
+        </w:rPr>
+        <w:t xml:space="preserve"> који има најмању удаљеност од </w:t>
+      </w:r>
+      <w:r>
+        <w:rPr>
+          <w:rFonts w:ascii="Times New Roman" w:hAnsi="Times New Roman" w:cs="Times New Roman"/>
+          <w:sz w:val="24"/>
+          <w:szCs w:val="24"/>
+          <w:lang w:val="sr-Cyrl-RS"/>
+        </w:rPr>
+        <w:t>инстанце у односу на коју</w:t>
+      </w:r>
+      <w:r>
+        <w:rPr>
+          <w:rFonts w:ascii="Times New Roman" w:hAnsi="Times New Roman" w:cs="Times New Roman"/>
+          <w:sz w:val="24"/>
+          <w:szCs w:val="24"/>
+          <w:lang w:val="sr-Cyrl-RS"/>
+        </w:rPr>
+        <w:t xml:space="preserve"> се претрага врши. </w:t>
       </w:r>
       <w:r>
         <w:rPr>
@@ -339,7 +375,6 @@
           <w:rFonts w:ascii="Times New Roman" w:hAnsi="Times New Roman" w:cs="Times New Roman"/>
           <w:sz w:val="24"/>
           <w:szCs w:val="24"/>
-          <w:lang w:val="sr-Cyrl-RS"/>
         </w:rPr>
       </w:pPr>
       <w:r>
@@ -465,7 +500,33 @@
           <w:szCs w:val="24"/>
           <w:lang w:val="sr-Cyrl-RS"/>
         </w:rPr>
-        <w:t xml:space="preserve"> (Indyk &amp; Motwani, 1998) </w:t>
+        <w:t xml:space="preserve"> (Indyk &amp; Motwani, 1998)</w:t>
+      </w:r>
+      <w:r>
+        <w:rPr>
+          <w:rFonts w:ascii="Times New Roman" w:hAnsi="Times New Roman" w:cs="Times New Roman"/>
+          <w:sz w:val="24"/>
+          <w:szCs w:val="24"/>
+        </w:rPr>
+        <w:t xml:space="preserve">. </w:t>
+      </w:r>
+      <w:r>
+        <w:rPr>
+          <w:rFonts w:ascii="Times New Roman" w:hAnsi="Times New Roman" w:cs="Times New Roman"/>
+          <w:sz w:val="24"/>
+          <w:szCs w:val="24"/>
+          <w:lang w:val="sr-Cyrl-RS"/>
+        </w:rPr>
+        <w:t>У</w:t>
+      </w:r>
+      <w:r>
+        <w:rPr>
+          <w:rFonts w:ascii="Times New Roman" w:hAnsi="Times New Roman" w:cs="Times New Roman"/>
+          <w:sz w:val="24"/>
+          <w:szCs w:val="24"/>
+          <w:lang w:val="sr-Cyrl-RS"/>
+        </w:rPr>
+        <w:t xml:space="preserve"> раду се са истим значењем користе појмови тачка у простору и вектор у простору.</w:t>
       </w:r>
     </w:p>
     <w:p>
@@ -565,33 +626,40 @@
           <w:szCs w:val="24"/>
           <w:lang w:val="sr-Cyrl-RS"/>
         </w:rPr>
-        <w:t>је предиктивни алгоритам машинског учења, који непознат</w:t>
-      </w:r>
-      <w:bookmarkStart w:id="0" w:name="_GoBack"/>
-      <w:bookmarkEnd w:id="0"/>
-      <w:r>
-        <w:rPr>
-          <w:rFonts w:ascii="Times New Roman" w:hAnsi="Times New Roman" w:cs="Times New Roman"/>
-          <w:sz w:val="24"/>
-          <w:szCs w:val="24"/>
-          <w:lang w:val="sr-Cyrl-RS"/>
-        </w:rPr>
-        <w:t>у класу или вредност објекта одређује на основу особина из скупа</w:t>
-      </w:r>
-      <w:r>
-        <w:rPr>
-          <w:rFonts w:ascii="Times New Roman" w:hAnsi="Times New Roman" w:cs="Times New Roman"/>
-          <w:sz w:val="24"/>
-          <w:szCs w:val="24"/>
-          <w:lang w:val="sr-Cyrl-RS"/>
-        </w:rPr>
-        <w:t xml:space="preserve"> најсличнијих познатих инстанци</w:t>
-      </w:r>
-      <w:r>
-        <w:rPr>
-          <w:rFonts w:ascii="Times New Roman" w:hAnsi="Times New Roman" w:cs="Times New Roman"/>
-          <w:sz w:val="24"/>
-          <w:szCs w:val="24"/>
+        <w:t xml:space="preserve">је предиктивни алгоритам машинског учења, који непознату класу или вредност </w:t>
+      </w:r>
+      <w:r>
+        <w:rPr>
+          <w:rFonts w:ascii="Times New Roman" w:hAnsi="Times New Roman" w:cs="Times New Roman"/>
+          <w:sz w:val="24"/>
+          <w:szCs w:val="24"/>
+          <w:lang w:val="sr-Cyrl-RS"/>
+        </w:rPr>
+        <w:t>инстанце</w:t>
+      </w:r>
+      <w:r>
+        <w:rPr>
+          <w:rFonts w:ascii="Times New Roman" w:hAnsi="Times New Roman" w:cs="Times New Roman"/>
+          <w:sz w:val="24"/>
+          <w:szCs w:val="24"/>
+        </w:rPr>
+        <w:t>,</w:t>
+      </w:r>
+      <w:r>
+        <w:rPr>
+          <w:rFonts w:ascii="Times New Roman" w:hAnsi="Times New Roman" w:cs="Times New Roman"/>
+          <w:sz w:val="24"/>
+          <w:szCs w:val="24"/>
+          <w:lang w:val="sr-Cyrl-RS"/>
+        </w:rPr>
+        <w:t xml:space="preserve"> одређује на основу особина из скупа</w:t>
+      </w:r>
+      <w:r>
+        <w:rPr>
+          <w:rFonts w:ascii="Times New Roman" w:hAnsi="Times New Roman" w:cs="Times New Roman"/>
+          <w:sz w:val="24"/>
+          <w:szCs w:val="24"/>
+          <w:lang w:val="sr-Cyrl-RS"/>
         </w:rPr>
         <w:t xml:space="preserve"> </w:t>
       </w:r>
@@ -602,6 +670,32 @@
           <w:szCs w:val="24"/>
           <w:lang w:val="sr-Cyrl-RS"/>
         </w:rPr>
+        <w:t>најближих</w:t>
+      </w:r>
+      <w:r>
+        <w:rPr>
+          <w:rFonts w:ascii="Times New Roman" w:hAnsi="Times New Roman" w:cs="Times New Roman"/>
+          <w:sz w:val="24"/>
+          <w:szCs w:val="24"/>
+          <w:lang w:val="sr-Cyrl-RS"/>
+        </w:rPr>
+        <w:t xml:space="preserve"> познатих инстанци</w:t>
+      </w:r>
+      <w:r>
+        <w:rPr>
+          <w:rFonts w:ascii="Times New Roman" w:hAnsi="Times New Roman" w:cs="Times New Roman"/>
+          <w:sz w:val="24"/>
+          <w:szCs w:val="24"/>
+        </w:rPr>
+        <w:t xml:space="preserve"> </w:t>
+      </w:r>
+      <w:r>
+        <w:rPr>
+          <w:rFonts w:ascii="Times New Roman" w:hAnsi="Times New Roman" w:cs="Times New Roman"/>
+          <w:sz w:val="24"/>
+          <w:szCs w:val="24"/>
+          <w:lang w:val="sr-Cyrl-RS"/>
+        </w:rPr>
         <w:t>и</w:t>
       </w:r>
       <w:r>
@@ -629,25 +723,7 @@
           <w:szCs w:val="24"/>
           <w:lang w:val="sr-Cyrl-RS"/>
         </w:rPr>
-        <w:t>ироко</w:t>
-      </w:r>
-      <w:r>
-        <w:rPr>
-          <w:rFonts w:ascii="Times New Roman" w:hAnsi="Times New Roman" w:cs="Times New Roman"/>
-          <w:sz w:val="24"/>
-          <w:szCs w:val="24"/>
-          <w:lang w:val="sr-Cyrl-RS"/>
-        </w:rPr>
-        <w:t xml:space="preserve"> је</w:t>
-      </w:r>
-      <w:r>
-        <w:rPr>
-          <w:rFonts w:ascii="Times New Roman" w:hAnsi="Times New Roman" w:cs="Times New Roman"/>
-          <w:sz w:val="24"/>
-          <w:szCs w:val="24"/>
-          <w:lang w:val="sr-Cyrl-RS"/>
-        </w:rPr>
-        <w:t xml:space="preserve"> кориш</w:t>
+        <w:t>ироко је кориш</w:t>
       </w:r>
       <w:r>
         <w:rPr>
@@ -665,87 +741,16 @@
           <w:szCs w:val="24"/>
           <w:lang w:val="sr-Cyrl-RS"/>
         </w:rPr>
+        <w:t xml:space="preserve"> класификације и регресије.</w:t>
+      </w:r>
+      <w:r>
+        <w:rPr>
+          <w:rFonts w:ascii="Times New Roman" w:hAnsi="Times New Roman" w:cs="Times New Roman"/>
+          <w:sz w:val="24"/>
+          <w:szCs w:val="24"/>
+          <w:lang w:val="sr-Cyrl-RS"/>
+        </w:rPr>
         <w:t xml:space="preserve"> </w:t>
-      </w:r>
-      <w:r>
-        <w:rPr>
-          <w:rFonts w:ascii="Times New Roman" w:hAnsi="Times New Roman" w:cs="Times New Roman"/>
-          <w:sz w:val="24"/>
-          <w:szCs w:val="24"/>
-          <w:lang w:val="sr-Cyrl-RS"/>
-        </w:rPr>
-        <w:t>класификације и регресије</w:t>
-      </w:r>
-      <w:r>
-        <w:rPr>
-          <w:rFonts w:ascii="Times New Roman" w:hAnsi="Times New Roman" w:cs="Times New Roman"/>
-          <w:sz w:val="24"/>
-          <w:szCs w:val="24"/>
-          <w:lang w:val="sr-Cyrl-RS"/>
-        </w:rPr>
-        <w:t>.</w:t>
-      </w:r>
-      <w:r>
-        <w:rPr>
-          <w:rFonts w:ascii="Times New Roman" w:hAnsi="Times New Roman" w:cs="Times New Roman"/>
-          <w:sz w:val="24"/>
-          <w:szCs w:val="24"/>
-          <w:lang w:val="sr-Cyrl-RS"/>
-        </w:rPr>
-        <w:t xml:space="preserve"> Претрага суседа је кључна и временски најкритичнија фаза алгоритма. </w:t>
-      </w:r>
-      <w:r>
-        <w:rPr>
-          <w:rFonts w:ascii="Times New Roman" w:hAnsi="Times New Roman" w:cs="Times New Roman"/>
-          <w:sz w:val="24"/>
-          <w:szCs w:val="24"/>
-          <w:lang w:val="sr-Cyrl-RS"/>
-        </w:rPr>
-        <w:t xml:space="preserve">Из претходно наведеног, намеће се закључак да су класификација и регресија само мали наставак на </w:t>
-      </w:r>
-      <w:r>
-        <w:rPr>
-          <w:rFonts w:ascii="Times New Roman" w:hAnsi="Times New Roman" w:cs="Times New Roman"/>
-          <w:sz w:val="24"/>
-          <w:szCs w:val="24"/>
-          <w:lang w:val="sr-Cyrl-RS"/>
-        </w:rPr>
-        <w:t>сложенији</w:t>
-      </w:r>
-      <w:r>
-        <w:rPr>
-          <w:rFonts w:ascii="Times New Roman" w:hAnsi="Times New Roman" w:cs="Times New Roman"/>
-          <w:sz w:val="24"/>
-          <w:szCs w:val="24"/>
-          <w:lang w:val="sr-Cyrl-RS"/>
-        </w:rPr>
-        <w:t xml:space="preserve"> проблем претраге најближих суседа (енг. </w:t>
-      </w:r>
-      <w:r>
-        <w:rPr>
-          <w:rFonts w:ascii="Times New Roman" w:hAnsi="Times New Roman" w:cs="Times New Roman"/>
-          <w:i/>
-          <w:sz w:val="24"/>
-          <w:szCs w:val="24"/>
-        </w:rPr>
-        <w:t>Nearest neighbour search</w:t>
-      </w:r>
-      <w:r>
-        <w:rPr>
-          <w:rFonts w:ascii="Times New Roman" w:hAnsi="Times New Roman" w:cs="Times New Roman"/>
-          <w:sz w:val="24"/>
-          <w:szCs w:val="24"/>
-          <w:lang w:val="sr-Cyrl-RS"/>
-        </w:rPr>
-        <w:t>)</w:t>
-      </w:r>
-      <w:r>
-        <w:rPr>
-          <w:rFonts w:ascii="Times New Roman" w:hAnsi="Times New Roman" w:cs="Times New Roman"/>
-          <w:sz w:val="24"/>
-          <w:szCs w:val="24"/>
-        </w:rPr>
-        <w:t>.</w:t>
       </w:r>
     </w:p>
     <w:p>
@@ -844,7 +849,25 @@
           <w:szCs w:val="24"/>
           <w:lang w:val="sr-Cyrl-RS"/>
         </w:rPr>
-        <w:t xml:space="preserve"> је императив. КНН је један од најједноставнијих метода за класификацију и регресију. Једноставност је врлина КНН алгоритма, али је и узрок слабијих перформанси код података са шумовима, или кад је потр</w:t>
+        <w:t xml:space="preserve"> је императив. Једноставност ј</w:t>
+      </w:r>
+      <w:r>
+        <w:rPr>
+          <w:rFonts w:ascii="Times New Roman" w:hAnsi="Times New Roman" w:cs="Times New Roman"/>
+          <w:sz w:val="24"/>
+          <w:szCs w:val="24"/>
+          <w:lang w:val="sr-Cyrl-RS"/>
+        </w:rPr>
+        <w:t>е врлина КНН алгоритма, али је може бити</w:t>
+      </w:r>
+      <w:r>
+        <w:rPr>
+          <w:rFonts w:ascii="Times New Roman" w:hAnsi="Times New Roman" w:cs="Times New Roman"/>
+          <w:sz w:val="24"/>
+          <w:szCs w:val="24"/>
+          <w:lang w:val="sr-Cyrl-RS"/>
+        </w:rPr>
+        <w:t xml:space="preserve"> узрок слабијих перформанси код података са шумовима, или кад је потр</w:t>
       </w:r>
       <w:r>
         <w:rPr>
@@ -883,13 +906,104 @@
           <w:szCs w:val="24"/>
           <w:lang w:val="sr-Cyrl-RS"/>
         </w:rPr>
-        <w:t>и унапређење</w:t>
-      </w:r>
-      <w:r>
-        <w:rPr>
-          <w:rFonts w:ascii="Times New Roman" w:hAnsi="Times New Roman" w:cs="Times New Roman"/>
-          <w:sz w:val="24"/>
-          <w:szCs w:val="24"/>
+        <w:t xml:space="preserve">Претрага суседа је кључна и временски најкритичнија фаза алгоритма. Из претходно наведеног, намеће се закључак да су класификација и регресија </w:t>
+      </w:r>
+      <w:r>
+        <w:rPr>
+          <w:rFonts w:ascii="Times New Roman" w:hAnsi="Times New Roman" w:cs="Times New Roman"/>
+          <w:sz w:val="24"/>
+          <w:szCs w:val="24"/>
+          <w:lang w:val="sr-Cyrl-RS"/>
+        </w:rPr>
+        <w:t xml:space="preserve">завршне и </w:t>
+      </w:r>
+      <w:r>
+        <w:rPr>
+          <w:rFonts w:ascii="Times New Roman" w:hAnsi="Times New Roman" w:cs="Times New Roman"/>
+          <w:sz w:val="24"/>
+          <w:szCs w:val="24"/>
+          <w:lang w:val="sr-Cyrl-RS"/>
+        </w:rPr>
+        <w:t>једноставније фазе</w:t>
+      </w:r>
+      <w:r>
+        <w:rPr>
+          <w:rFonts w:ascii="Times New Roman" w:hAnsi="Times New Roman" w:cs="Times New Roman"/>
+          <w:sz w:val="24"/>
+          <w:szCs w:val="24"/>
+          <w:lang w:val="sr-Cyrl-RS"/>
+        </w:rPr>
+        <w:t xml:space="preserve"> које следе захтевнији и</w:t>
+      </w:r>
+      <w:r>
+        <w:rPr>
+          <w:rFonts w:ascii="Times New Roman" w:hAnsi="Times New Roman" w:cs="Times New Roman"/>
+          <w:sz w:val="24"/>
+          <w:szCs w:val="24"/>
+          <w:lang w:val="sr-Cyrl-RS"/>
+        </w:rPr>
+        <w:t xml:space="preserve"> сложенији проблем претраге најближих суседа (енг. </w:t>
+      </w:r>
+      <w:r>
+        <w:rPr>
+          <w:rFonts w:ascii="Times New Roman" w:hAnsi="Times New Roman" w:cs="Times New Roman"/>
+          <w:i/>
+          <w:sz w:val="24"/>
+          <w:szCs w:val="24"/>
+        </w:rPr>
+        <w:t>Nearest neighbour search</w:t>
+      </w:r>
+      <w:r>
+        <w:rPr>
+          <w:rFonts w:ascii="Times New Roman" w:hAnsi="Times New Roman" w:cs="Times New Roman"/>
+          <w:sz w:val="24"/>
+          <w:szCs w:val="24"/>
+          <w:lang w:val="sr-Cyrl-RS"/>
+        </w:rPr>
+        <w:t>)</w:t>
+      </w:r>
+      <w:r>
+        <w:rPr>
+          <w:rFonts w:ascii="Times New Roman" w:hAnsi="Times New Roman" w:cs="Times New Roman"/>
+          <w:sz w:val="24"/>
+          <w:szCs w:val="24"/>
+        </w:rPr>
+        <w:t>.</w:t>
+      </w:r>
+      <w:r>
+        <w:rPr>
+          <w:rFonts w:ascii="Times New Roman" w:hAnsi="Times New Roman" w:cs="Times New Roman"/>
+          <w:sz w:val="24"/>
+          <w:szCs w:val="24"/>
+          <w:lang w:val="sr-Cyrl-RS"/>
+        </w:rPr>
+        <w:t xml:space="preserve"> С тога проблем брзог налажења најблиших суседа и структура које ту претрагу омогућавају представља окосницу овог рада. </w:t>
+      </w:r>
+      <w:r>
+        <w:rPr>
+          <w:rFonts w:ascii="Times New Roman" w:hAnsi="Times New Roman" w:cs="Times New Roman"/>
+          <w:sz w:val="24"/>
+          <w:szCs w:val="24"/>
+          <w:lang w:val="sr-Cyrl-RS"/>
+        </w:rPr>
+        <w:lastRenderedPageBreak/>
+        <w:t>Укорењено је мишљење да</w:t>
+      </w:r>
+      <w:r>
+        <w:rPr>
+          <w:rFonts w:ascii="Times New Roman" w:hAnsi="Times New Roman" w:cs="Times New Roman"/>
+          <w:sz w:val="24"/>
+          <w:szCs w:val="24"/>
+          <w:lang w:val="sr-Cyrl-RS"/>
+        </w:rPr>
+        <w:t xml:space="preserve"> ће</w:t>
+      </w:r>
+      <w:r>
+        <w:rPr>
+          <w:rFonts w:ascii="Times New Roman" w:hAnsi="Times New Roman" w:cs="Times New Roman"/>
+          <w:sz w:val="24"/>
+          <w:szCs w:val="24"/>
+          <w:lang w:val="sr-Cyrl-RS"/>
         </w:rPr>
         <w:t xml:space="preserve"> </w:t>
       </w:r>
@@ -900,25 +1014,106 @@
           <w:szCs w:val="24"/>
           <w:lang w:val="sr-Cyrl-RS"/>
         </w:rPr>
-        <w:t>у погледу редукциј</w:t>
-      </w:r>
-      <w:r>
-        <w:rPr>
-          <w:rFonts w:ascii="Times New Roman" w:hAnsi="Times New Roman" w:cs="Times New Roman"/>
-          <w:sz w:val="24"/>
-          <w:szCs w:val="24"/>
-          <w:lang w:val="sr-Cyrl-RS"/>
-        </w:rPr>
-        <w:t>е времена и ефикаснијег коришће</w:t>
-      </w:r>
-      <w:r>
-        <w:rPr>
-          <w:rFonts w:ascii="Times New Roman" w:hAnsi="Times New Roman" w:cs="Times New Roman"/>
-          <w:sz w:val="24"/>
-          <w:szCs w:val="24"/>
-          <w:lang w:val="sr-Cyrl-RS"/>
-        </w:rPr>
-        <w:t xml:space="preserve">ња ресурса који су неопходни за спровођење алгоритма. </w:t>
+        <w:t>потпуна</w:t>
+      </w:r>
+      <w:r>
+        <w:rPr>
+          <w:rFonts w:ascii="Times New Roman" w:hAnsi="Times New Roman" w:cs="Times New Roman"/>
+          <w:sz w:val="24"/>
+          <w:szCs w:val="24"/>
+          <w:lang w:val="sr-Cyrl-RS"/>
+        </w:rPr>
+        <w:t>,</w:t>
+      </w:r>
+      <w:r>
+        <w:rPr>
+          <w:rFonts w:ascii="Times New Roman" w:hAnsi="Times New Roman" w:cs="Times New Roman"/>
+          <w:sz w:val="24"/>
+          <w:szCs w:val="24"/>
+          <w:lang w:val="sr-Cyrl-RS"/>
+        </w:rPr>
+        <w:t xml:space="preserve"> односно </w:t>
+      </w:r>
+      <w:r>
+        <w:rPr>
+          <w:rFonts w:ascii="Times New Roman" w:hAnsi="Times New Roman" w:cs="Times New Roman"/>
+          <w:sz w:val="24"/>
+          <w:szCs w:val="24"/>
+          <w:lang w:val="sr-Cyrl-RS"/>
+        </w:rPr>
+        <w:t>егзактна претрага суседа увек бити спорија од апрок</w:t>
+      </w:r>
+      <w:r>
+        <w:rPr>
+          <w:rFonts w:ascii="Times New Roman" w:hAnsi="Times New Roman" w:cs="Times New Roman"/>
+          <w:sz w:val="24"/>
+          <w:szCs w:val="24"/>
+          <w:lang w:val="sr-Cyrl-RS"/>
+        </w:rPr>
+        <w:t>с</w:t>
+      </w:r>
+      <w:r>
+        <w:rPr>
+          <w:rFonts w:ascii="Times New Roman" w:hAnsi="Times New Roman" w:cs="Times New Roman"/>
+          <w:sz w:val="24"/>
+          <w:szCs w:val="24"/>
+          <w:lang w:val="sr-Cyrl-RS"/>
+        </w:rPr>
+        <w:t>имативне претраге.</w:t>
+      </w:r>
+      <w:r>
+        <w:rPr>
+          <w:rFonts w:ascii="Times New Roman" w:hAnsi="Times New Roman" w:cs="Times New Roman"/>
+          <w:sz w:val="24"/>
+          <w:szCs w:val="24"/>
+          <w:lang w:val="sr-Cyrl-RS"/>
+        </w:rPr>
+        <w:t xml:space="preserve"> Апроксимативна претрага подразумева проналажење суседа који могу, али и не морају бити најближи суседи инстанце претраге. </w:t>
+      </w:r>
+      <w:r>
+        <w:rPr>
+          <w:rFonts w:ascii="Times New Roman" w:hAnsi="Times New Roman" w:cs="Times New Roman"/>
+          <w:sz w:val="24"/>
+          <w:szCs w:val="24"/>
+          <w:lang w:val="sr-Cyrl-RS"/>
+        </w:rPr>
+        <w:t>Најзначајнија особина апроксимативног алгоритма је да постигне готово исту прецизност ка</w:t>
+      </w:r>
+      <w:r>
+        <w:rPr>
+          <w:rFonts w:ascii="Times New Roman" w:hAnsi="Times New Roman" w:cs="Times New Roman"/>
+          <w:sz w:val="24"/>
+          <w:szCs w:val="24"/>
+          <w:lang w:val="sr-Cyrl-RS"/>
+        </w:rPr>
+        <w:t>о оригинални приступ са потпуном</w:t>
+      </w:r>
+      <w:r>
+        <w:rPr>
+          <w:rFonts w:ascii="Times New Roman" w:hAnsi="Times New Roman" w:cs="Times New Roman"/>
+          <w:sz w:val="24"/>
+          <w:szCs w:val="24"/>
+          <w:lang w:val="sr-Cyrl-RS"/>
+        </w:rPr>
+        <w:t xml:space="preserve"> </w:t>
+      </w:r>
+      <w:r>
+        <w:rPr>
+          <w:rFonts w:ascii="Times New Roman" w:hAnsi="Times New Roman" w:cs="Times New Roman"/>
+          <w:sz w:val="24"/>
+          <w:szCs w:val="24"/>
+          <w:lang w:val="sr-Cyrl-RS"/>
+        </w:rPr>
+        <w:t>претрагом</w:t>
+      </w:r>
+      <w:r>
+        <w:rPr>
+          <w:rFonts w:ascii="Times New Roman" w:hAnsi="Times New Roman" w:cs="Times New Roman"/>
+          <w:sz w:val="24"/>
+          <w:szCs w:val="24"/>
+          <w:lang w:val="sr-Cyrl-RS"/>
+        </w:rPr>
+        <w:t xml:space="preserve">, али за значајно краћи временски интервал. </w:t>
       </w:r>
     </w:p>
     <w:p>
@@ -939,26 +1134,25 @@
           <w:szCs w:val="24"/>
           <w:lang w:val="sr-Cyrl-RS"/>
         </w:rPr>
-        <w:lastRenderedPageBreak/>
-        <w:t xml:space="preserve">Многобројне иновативне технике проналажења суседа који могу, али не морају бити најближи суседи </w:t>
-      </w:r>
-      <w:r>
-        <w:rPr>
-          <w:rFonts w:ascii="Times New Roman" w:hAnsi="Times New Roman" w:cs="Times New Roman"/>
-          <w:sz w:val="24"/>
-          <w:szCs w:val="24"/>
-          <w:lang w:val="sr-Cyrl-RS"/>
-        </w:rPr>
-        <w:t>непознате</w:t>
-      </w:r>
-      <w:r>
-        <w:rPr>
-          <w:rFonts w:ascii="Times New Roman" w:hAnsi="Times New Roman" w:cs="Times New Roman"/>
-          <w:sz w:val="24"/>
-          <w:szCs w:val="24"/>
-          <w:lang w:val="sr-Cyrl-RS"/>
-        </w:rPr>
-        <w:t xml:space="preserve"> инстанце, настале су залагањем истраживача из разних научних области. Најзначајнија особина апроксимативног алгоритма је да постигне готово исту прецизност као оригинални приступ са потпуним скенирањем, али за значајно краћи временски интервал. Управо је та чињеница мотивисала су аутора рада на изучавање апроксимативних метода.  Резултат истраживања ће приказати рад алгоритма, преглед и анализу његових апроксимативних варијанти. Утврдиће се разлика у перформансама апроксимативних техника над скуповима података различитих величина и димензија, на корист будућим истраживачима.</w:t>
+        <w:t>Управо је та чињеница мотивисала су аутора рада на изучавање апроксимативних метода</w:t>
+      </w:r>
+      <w:r>
+        <w:rPr>
+          <w:rFonts w:ascii="Times New Roman" w:hAnsi="Times New Roman" w:cs="Times New Roman"/>
+          <w:sz w:val="24"/>
+          <w:szCs w:val="24"/>
+          <w:lang w:val="sr-Cyrl-RS"/>
+        </w:rPr>
+        <w:t xml:space="preserve"> претраге суседа</w:t>
+      </w:r>
+      <w:r>
+        <w:rPr>
+          <w:rFonts w:ascii="Times New Roman" w:hAnsi="Times New Roman" w:cs="Times New Roman"/>
+          <w:sz w:val="24"/>
+          <w:szCs w:val="24"/>
+          <w:lang w:val="sr-Cyrl-RS"/>
+        </w:rPr>
+        <w:t>.  Резултат истраживања ће приказати рад алгоритма, преглед и анализу његових апроксимативних варијанти. Утврдиће се разлика у перформансама апроксимативних техника над скуповима података различитих величина и димензија, на корист будућим истраживачима.</w:t>
       </w:r>
     </w:p>
     <w:p>
@@ -969,59 +1163,70 @@
           <w:rFonts w:ascii="Times New Roman" w:hAnsi="Times New Roman" w:cs="Times New Roman"/>
           <w:sz w:val="24"/>
           <w:szCs w:val="24"/>
-        </w:rPr>
-      </w:pPr>
+          <w:lang w:val="sr-Cyrl-RS"/>
+        </w:rPr>
+      </w:pPr>
+      <w:r>
+        <w:rPr>
+          <w:rFonts w:ascii="Times New Roman" w:hAnsi="Times New Roman" w:cs="Times New Roman"/>
+          <w:sz w:val="24"/>
+          <w:szCs w:val="24"/>
+          <w:lang w:val="sr-Cyrl-RS"/>
+        </w:rPr>
+        <w:t>У другом</w:t>
+      </w:r>
+      <w:r>
+        <w:rPr>
+          <w:rFonts w:ascii="Times New Roman" w:hAnsi="Times New Roman" w:cs="Times New Roman"/>
+          <w:sz w:val="24"/>
+          <w:szCs w:val="24"/>
+          <w:lang w:val="sr-Cyrl-RS"/>
+        </w:rPr>
+        <w:t xml:space="preserve"> поглављу бавимо се формалним дефинисањем појмова претраге најближих суседа и апроксимативне претраге суседа. </w:t>
+      </w:r>
     </w:p>
     <w:p>
       <w:pPr>
-        <w:spacing w:line="360" w:lineRule="auto"/>
-        <w:jc w:val="both"/>
-        <w:rPr>
-          <w:rFonts w:ascii="Times New Roman" w:hAnsi="Times New Roman" w:cs="Times New Roman"/>
-          <w:sz w:val="24"/>
-          <w:szCs w:val="24"/>
-        </w:rPr>
-      </w:pPr>
+        <w:rPr>
+          <w:rFonts w:ascii="Times New Roman" w:hAnsi="Times New Roman" w:cs="Times New Roman"/>
+          <w:sz w:val="24"/>
+          <w:szCs w:val="24"/>
+          <w:lang w:val="sr-Cyrl-RS"/>
+        </w:rPr>
+      </w:pPr>
+      <w:r>
+        <w:rPr>
+          <w:rFonts w:ascii="Times New Roman" w:hAnsi="Times New Roman" w:cs="Times New Roman"/>
+          <w:sz w:val="24"/>
+          <w:szCs w:val="24"/>
+          <w:lang w:val="sr-Cyrl-RS"/>
+        </w:rPr>
+        <w:br w:type="page"/>
+      </w:r>
     </w:p>
     <w:p>
       <w:pPr>
-        <w:spacing w:line="360" w:lineRule="auto"/>
-        <w:jc w:val="both"/>
-        <w:rPr>
-          <w:rFonts w:ascii="Times New Roman" w:hAnsi="Times New Roman" w:cs="Times New Roman"/>
-          <w:sz w:val="24"/>
-          <w:szCs w:val="24"/>
-        </w:rPr>
-      </w:pPr>
-    </w:p>
-    <w:p>
-      <w:pPr>
-        <w:spacing w:line="360" w:lineRule="auto"/>
-        <w:jc w:val="both"/>
-        <w:rPr>
-          <w:rFonts w:ascii="Times New Roman" w:hAnsi="Times New Roman" w:cs="Times New Roman"/>
-          <w:sz w:val="24"/>
-          <w:szCs w:val="24"/>
-        </w:rPr>
-      </w:pPr>
-      <w:r>
-        <w:rPr>
-          <w:rFonts w:ascii="Times New Roman" w:hAnsi="Times New Roman" w:cs="Times New Roman"/>
-          <w:sz w:val="24"/>
-          <w:szCs w:val="24"/>
-        </w:rPr>
-        <w:t>Ovde ide Reminder, tj- šta je u kom poglavlju.</w:t>
-      </w:r>
-    </w:p>
-    <w:p>
-      <w:pPr>
         <w:pStyle w:val="Heading1"/>
         <w:rPr>
           <w:lang w:val="sr-Cyrl-RS"/>
         </w:rPr>
       </w:pPr>
-      <w:r>
-        <w:t xml:space="preserve">Дефиниција проблема и </w:t>
+      <w:proofErr w:type="spellStart"/>
+      <w:r>
+        <w:lastRenderedPageBreak/>
+        <w:t>Дефиниција</w:t>
+      </w:r>
+      <w:proofErr w:type="spellEnd"/>
+      <w:r>
+        <w:t xml:space="preserve"> </w:t>
+      </w:r>
+      <w:proofErr w:type="spellStart"/>
+      <w:r>
+        <w:t>проблема</w:t>
+      </w:r>
+      <w:proofErr w:type="spellEnd"/>
+      <w:r>
+        <w:t xml:space="preserve"> и </w:t>
       </w:r>
       <w:proofErr w:type="spellStart"/>
       <w:r>
@@ -1426,7 +1631,16 @@
           <w:szCs w:val="24"/>
           <w:lang w:val="sr-Cyrl-RS"/>
         </w:rPr>
-        <w:t xml:space="preserve">како би се нашле тачке које су најближе задатој тачки </w:t>
+        <w:t>како би се нашла тачка која је најближа</w:t>
+      </w:r>
+      <w:r>
+        <w:rPr>
+          <w:rFonts w:ascii="Times New Roman" w:hAnsi="Times New Roman" w:cs="Times New Roman"/>
+          <w:sz w:val="24"/>
+          <w:szCs w:val="24"/>
+          <w:lang w:val="sr-Cyrl-RS"/>
+        </w:rPr>
+        <w:t xml:space="preserve"> задатој тачки </w:t>
       </w:r>
       <m:oMath>
         <m:r>
@@ -1604,8 +1818,59 @@
           <w:rFonts w:ascii="Times New Roman" w:hAnsi="Times New Roman" w:cs="Times New Roman"/>
           <w:sz w:val="24"/>
           <w:szCs w:val="24"/>
-        </w:rPr>
-      </w:pPr>
+          <w:lang w:val="sr-Cyrl-RS"/>
+        </w:rPr>
+      </w:pPr>
+      <w:r>
+        <w:rPr>
+          <w:rFonts w:ascii="Times New Roman" w:hAnsi="Times New Roman" w:cs="Times New Roman"/>
+          <w:sz w:val="24"/>
+          <w:szCs w:val="24"/>
+          <w:lang w:val="sr-Cyrl-RS"/>
+        </w:rPr>
+        <w:t xml:space="preserve">где је </w:t>
+      </w:r>
+      <m:oMath>
+        <m:r>
+          <w:rPr>
+            <w:rFonts w:ascii="Cambria Math" w:hAnsi="Cambria Math" w:cs="Times New Roman"/>
+            <w:sz w:val="24"/>
+            <w:szCs w:val="24"/>
+          </w:rPr>
+          <m:t>dist</m:t>
+        </m:r>
+        <m:d>
+          <m:dPr>
+            <m:ctrlPr>
+              <w:rPr>
+                <w:rFonts w:ascii="Cambria Math" w:hAnsi="Cambria Math" w:cs="Times New Roman"/>
+                <w:i/>
+                <w:sz w:val="24"/>
+                <w:szCs w:val="24"/>
+              </w:rPr>
+            </m:ctrlPr>
+          </m:dPr>
+          <m:e>
+            <m:r>
+              <w:rPr>
+                <w:rFonts w:ascii="Cambria Math" w:hAnsi="Cambria Math" w:cs="Times New Roman"/>
+                <w:sz w:val="24"/>
+                <w:szCs w:val="24"/>
+              </w:rPr>
+              <m:t>q,p</m:t>
+            </m:r>
+          </m:e>
+        </m:d>
+      </m:oMath>
+      <w:r>
+        <w:rPr>
+          <w:rFonts w:ascii="Times New Roman" w:eastAsiaTheme="minorEastAsia" w:hAnsi="Times New Roman" w:cs="Times New Roman"/>
+          <w:sz w:val="24"/>
+          <w:szCs w:val="24"/>
+          <w:lang w:val="sr-Cyrl-RS"/>
+        </w:rPr>
+        <w:t xml:space="preserve"> функција раздаљине метричког простора.</w:t>
+      </w:r>
     </w:p>
     <w:p>
       <w:pPr>
@@ -1960,7 +2225,16 @@
           <w:szCs w:val="24"/>
           <w:lang w:val="sr-Cyrl-RS"/>
         </w:rPr>
-        <w:t xml:space="preserve"> алгоритма ће трајати дуже.</w:t>
+        <w:t xml:space="preserve"> алгоритма ће трај</w:t>
+      </w:r>
+      <w:r>
+        <w:rPr>
+          <w:rFonts w:ascii="Times New Roman" w:hAnsi="Times New Roman" w:cs="Times New Roman"/>
+          <w:sz w:val="24"/>
+          <w:szCs w:val="24"/>
+          <w:lang w:val="sr-Cyrl-RS"/>
+        </w:rPr>
+        <w:t>ати дуже.</w:t>
       </w:r>
       <w:r>
         <w:rPr>
@@ -1995,17 +2269,7 @@
           <w:szCs w:val="24"/>
           <w:lang w:val="sr-Cyrl-RS"/>
         </w:rPr>
-        <w:t xml:space="preserve">ања код ових алгоритама састоји у простом чувању </w:t>
-      </w:r>
-      <w:r>
-        <w:rPr>
-          <w:rFonts w:ascii="Times New Roman" w:hAnsi="Times New Roman" w:cs="Times New Roman"/>
-          <w:sz w:val="24"/>
-          <w:szCs w:val="24"/>
-          <w:lang w:val="sr-Cyrl-RS"/>
-        </w:rPr>
-        <w:lastRenderedPageBreak/>
-        <w:t xml:space="preserve">инстанци, ова група алгоритама се </w:t>
+        <w:t xml:space="preserve">ања код ових алгоритама састоји у простом чувању инстанци, ова група алгоритама се </w:t>
       </w:r>
       <w:r>
         <w:rPr>
@@ -2171,7 +2435,6 @@
           <w:id w:val="418913383"/>
           <w:citation/>
         </w:sdtPr>
-        <w:sdtEndPr/>
         <w:sdtContent>
           <w:r>
             <w:rPr>
@@ -2247,7 +2510,16 @@
           <w:szCs w:val="24"/>
           <w:lang w:val="sr-Cyrl-RS"/>
         </w:rPr>
-        <w:t>Иако је алгоритам најближих суседа постигао одличне резултате у примени, постоје два изразита проблема у вези са скалабилношћу при раду са великом количином података:</w:t>
+        <w:t>Иако је проблем налажења суседа наизглед једноставан</w:t>
+      </w:r>
+      <w:r>
+        <w:rPr>
+          <w:rFonts w:ascii="Times New Roman" w:hAnsi="Times New Roman" w:cs="Times New Roman"/>
+          <w:sz w:val="24"/>
+          <w:szCs w:val="24"/>
+          <w:lang w:val="sr-Cyrl-RS"/>
+        </w:rPr>
+        <w:t>, постоје два изразита проблема у вези са скалабилношћу при раду са великом количином података:</w:t>
       </w:r>
     </w:p>
     <w:p>
@@ -2465,7 +2737,6 @@
           <w:id w:val="-609280020"/>
           <w:citation/>
         </w:sdtPr>
-        <w:sdtEndPr/>
         <w:sdtContent>
           <w:r>
             <w:rPr>
@@ -2540,6 +2811,7 @@
           <w:szCs w:val="24"/>
           <w:lang w:val="sr-Cyrl-RS"/>
         </w:rPr>
+        <w:lastRenderedPageBreak/>
         <w:t>Ефикасно претраживање најближих суседа постаје учестали захтев према великом броју база података. Алгоритми који се</w:t>
       </w:r>
       <w:r>
@@ -2594,6 +2866,15 @@
           <w:lang w:val="sr-Cyrl-RS"/>
         </w:rPr>
         <w:t>исоко димензионираним скуповима</w:t>
+      </w:r>
+      <w:r>
+        <w:rPr>
+          <w:rFonts w:ascii="Times New Roman" w:hAnsi="Times New Roman" w:cs="Times New Roman"/>
+          <w:sz w:val="24"/>
+          <w:szCs w:val="24"/>
+          <w:lang w:val="sr-Cyrl-RS"/>
+        </w:rPr>
+        <w:t>.</w:t>
       </w:r>
       <w:sdt>
         <w:sdtPr>
@@ -2606,7 +2887,6 @@
           <w:id w:val="-145441775"/>
           <w:citation/>
         </w:sdtPr>
-        <w:sdtEndPr/>
         <w:sdtContent>
           <w:r>
             <w:rPr>
@@ -3509,7 +3789,6 @@
           <w:id w:val="476420083"/>
           <w:citation/>
         </w:sdtPr>
-        <w:sdtEndPr/>
         <w:sdtContent>
           <w:r>
             <w:rPr>
@@ -3589,7 +3868,6 @@
           <w:noProof/>
           <w:lang w:eastAsia="sr-Latn-RS"/>
         </w:rPr>
-        <w:lastRenderedPageBreak/>
         <w:drawing>
           <wp:inline distT="0" distB="0" distL="0" distR="0" wp14:anchorId="28810A8E" wp14:editId="797E9F62">
             <wp:extent cx="2220120" cy="1885950"/>
@@ -3677,6 +3955,125 @@
           <w:rFonts w:ascii="Times New Roman" w:hAnsi="Times New Roman" w:cs="Times New Roman"/>
           <w:sz w:val="24"/>
           <w:szCs w:val="24"/>
+          <w:lang w:val="sr-Cyrl-RS"/>
+        </w:rPr>
+      </w:pPr>
+      <w:r>
+        <w:rPr>
+          <w:rFonts w:ascii="Times New Roman" w:hAnsi="Times New Roman" w:cs="Times New Roman"/>
+          <w:sz w:val="24"/>
+          <w:szCs w:val="24"/>
+          <w:lang w:val="sr-Cyrl-RS"/>
+        </w:rPr>
+        <w:t>Важно је напоме</w:t>
+      </w:r>
+      <w:r>
+        <w:rPr>
+          <w:rFonts w:ascii="Times New Roman" w:hAnsi="Times New Roman" w:cs="Times New Roman"/>
+          <w:sz w:val="24"/>
+          <w:szCs w:val="24"/>
+          <w:lang w:val="sr-Cyrl-RS"/>
+        </w:rPr>
+        <w:t>нути да се међу имплементацијама апроксимативне претраге, ретко налазе оне имплелентације,</w:t>
+      </w:r>
+      <w:r>
+        <w:rPr>
+          <w:rFonts w:ascii="Times New Roman" w:hAnsi="Times New Roman" w:cs="Times New Roman"/>
+          <w:sz w:val="24"/>
+          <w:szCs w:val="24"/>
+          <w:lang w:val="sr-Cyrl-RS"/>
+        </w:rPr>
+        <w:t xml:space="preserve"> које дају гаранције да ће</w:t>
+      </w:r>
+      <w:r>
+        <w:rPr>
+          <w:rFonts w:ascii="Times New Roman" w:hAnsi="Times New Roman" w:cs="Times New Roman"/>
+          <w:sz w:val="24"/>
+          <w:szCs w:val="24"/>
+          <w:lang w:val="sr-Cyrl-RS"/>
+        </w:rPr>
+        <w:t xml:space="preserve"> се пронађен</w:t>
+      </w:r>
+      <w:r>
+        <w:rPr>
+          <w:rFonts w:ascii="Times New Roman" w:hAnsi="Times New Roman" w:cs="Times New Roman"/>
+          <w:sz w:val="24"/>
+          <w:szCs w:val="24"/>
+          <w:lang w:val="sr-Cyrl-RS"/>
+        </w:rPr>
+        <w:t xml:space="preserve"> сусед</w:t>
+      </w:r>
+      <w:r>
+        <w:rPr>
+          <w:rFonts w:ascii="Times New Roman" w:hAnsi="Times New Roman" w:cs="Times New Roman"/>
+          <w:sz w:val="24"/>
+          <w:szCs w:val="24"/>
+          <w:lang w:val="sr-Cyrl-RS"/>
+        </w:rPr>
+        <w:t xml:space="preserve"> наћи</w:t>
+      </w:r>
+      <w:r>
+        <w:rPr>
+          <w:rFonts w:ascii="Times New Roman" w:hAnsi="Times New Roman" w:cs="Times New Roman"/>
+          <w:sz w:val="24"/>
+          <w:szCs w:val="24"/>
+          <w:lang w:val="sr-Cyrl-RS"/>
+        </w:rPr>
+        <w:t xml:space="preserve"> </w:t>
+      </w:r>
+      <w:r>
+        <w:rPr>
+          <w:rFonts w:ascii="Times New Roman" w:hAnsi="Times New Roman" w:cs="Times New Roman"/>
+          <w:sz w:val="24"/>
+          <w:szCs w:val="24"/>
+          <w:lang w:val="sr-Cyrl-RS"/>
+        </w:rPr>
+        <w:t xml:space="preserve">у </w:t>
+      </w:r>
+      <m:oMath>
+        <m:d>
+          <m:dPr>
+            <m:ctrlPr>
+              <w:rPr>
+                <w:rFonts w:ascii="Cambria Math" w:hAnsi="Cambria Math" w:cs="Times New Roman"/>
+                <w:i/>
+                <w:sz w:val="24"/>
+                <w:szCs w:val="24"/>
+                <w:lang w:val="sr-Cyrl-RS"/>
+              </w:rPr>
+            </m:ctrlPr>
+          </m:dPr>
+          <m:e>
+            <m:r>
+              <w:rPr>
+                <w:rFonts w:ascii="Cambria Math" w:hAnsi="Cambria Math" w:cs="Times New Roman"/>
+                <w:sz w:val="24"/>
+                <w:szCs w:val="24"/>
+                <w:lang w:val="sr-Cyrl-RS"/>
+              </w:rPr>
+              <m:t>1+ε</m:t>
+            </m:r>
+          </m:e>
+        </m:d>
+      </m:oMath>
+      <w:r>
+        <w:rPr>
+          <w:rFonts w:ascii="Times New Roman" w:eastAsiaTheme="minorEastAsia" w:hAnsi="Times New Roman" w:cs="Times New Roman"/>
+          <w:sz w:val="24"/>
+          <w:szCs w:val="24"/>
+          <w:lang w:val="sr-Cyrl-RS"/>
+        </w:rPr>
+        <w:t xml:space="preserve"> околини најближег суседа. </w:t>
+      </w:r>
+    </w:p>
+    <w:p>
+      <w:pPr>
+        <w:spacing w:line="360" w:lineRule="auto"/>
+        <w:jc w:val="both"/>
+        <w:rPr>
+          <w:rFonts w:ascii="Times New Roman" w:hAnsi="Times New Roman" w:cs="Times New Roman"/>
+          <w:sz w:val="24"/>
+          <w:szCs w:val="24"/>
           <w:lang w:val="en-US"/>
         </w:rPr>
       </w:pPr>
@@ -3705,7 +4102,17 @@
           <w:szCs w:val="24"/>
           <w:lang w:val="sr-Cyrl-RS"/>
         </w:rPr>
-        <w:t xml:space="preserve"> у пољу интересовања истраживача од педесетих година двадесетог века, међутим,  област долази у фокус почетком деведесетих година када је објављено мноштво значајних радова из ове области.</w:t>
+        <w:t xml:space="preserve"> у пољу интересовања истраживача од педесетих година двадесетог века, међутим,  област долази у фокус почетком деведесетих година </w:t>
+      </w:r>
+      <w:r>
+        <w:rPr>
+          <w:rFonts w:ascii="Times New Roman" w:hAnsi="Times New Roman" w:cs="Times New Roman"/>
+          <w:sz w:val="24"/>
+          <w:szCs w:val="24"/>
+          <w:lang w:val="sr-Cyrl-RS"/>
+        </w:rPr>
+        <w:lastRenderedPageBreak/>
+        <w:t>када је објављено мноштво значајних радова из ове области.</w:t>
       </w:r>
       <w:r>
         <w:rPr>
@@ -3745,7 +4152,6 @@
           <w:id w:val="-1498868907"/>
           <w:citation/>
         </w:sdtPr>
-        <w:sdtEndPr/>
         <w:sdtContent>
           <w:r>
             <w:rPr>
@@ -3991,7 +4397,6 @@
           <w:rFonts w:ascii="Times New Roman" w:hAnsi="Times New Roman" w:cs="Times New Roman"/>
           <w:sz w:val="24"/>
           <w:szCs w:val="24"/>
-          <w:lang w:val="sr-Cyrl-RS"/>
         </w:rPr>
       </w:pPr>
       <w:r>
@@ -4014,7 +4419,6 @@
           <w:id w:val="323858780"/>
           <w:citation/>
         </w:sdtPr>
-        <w:sdtEndPr/>
         <w:sdtContent>
           <w:r>
             <w:rPr>
@@ -4283,7 +4687,6 @@
           <w:id w:val="1214085379"/>
           <w:citation/>
         </w:sdtPr>
-        <w:sdtEndPr/>
         <w:sdtContent>
           <w:r>
             <w:rPr>
@@ -4361,6 +4764,32 @@
         </w:rPr>
         <w:t xml:space="preserve"> </w:t>
       </w:r>
+      <w:r>
+        <w:rPr>
+          <w:rFonts w:ascii="Times New Roman" w:hAnsi="Times New Roman" w:cs="Times New Roman"/>
+          <w:sz w:val="24"/>
+          <w:szCs w:val="24"/>
+          <w:lang w:val="sr-Cyrl-RS"/>
+        </w:rPr>
+        <w:t>Алгоритми подразумевају пресликавање вектора у простор са нижим бројем димензија</w:t>
+      </w:r>
+      <w:r>
+        <w:rPr>
+          <w:rFonts w:ascii="Times New Roman" w:hAnsi="Times New Roman" w:cs="Times New Roman"/>
+          <w:sz w:val="24"/>
+          <w:szCs w:val="24"/>
+        </w:rPr>
+        <w:t xml:space="preserve"> </w:t>
+      </w:r>
+      <w:r>
+        <w:rPr>
+          <w:rFonts w:ascii="Times New Roman" w:hAnsi="Times New Roman" w:cs="Times New Roman"/>
+          <w:sz w:val="24"/>
+          <w:szCs w:val="24"/>
+          <w:lang w:val="sr-Cyrl-RS"/>
+        </w:rPr>
+        <w:t>и изградњу графовске структуре.</w:t>
+      </w:r>
     </w:p>
     <w:p>
       <w:pPr>
@@ -4370,6 +4799,7 @@
           <w:rFonts w:ascii="Times New Roman" w:hAnsi="Times New Roman" w:cs="Times New Roman"/>
           <w:sz w:val="24"/>
           <w:szCs w:val="24"/>
+          <w:lang w:val="sr-Cyrl-RS"/>
         </w:rPr>
       </w:pPr>
       <w:r>
@@ -4401,7 +4831,6 @@
           <w:id w:val="-1524858908"/>
           <w:citation/>
         </w:sdtPr>
-        <w:sdtEndPr/>
         <w:sdtContent>
           <w:r>
             <w:rPr>
@@ -4667,6 +5096,285 @@
         </w:rPr>
         <w:t>.</w:t>
       </w:r>
+      <w:r>
+        <w:rPr>
+          <w:rFonts w:ascii="Times New Roman" w:hAnsi="Times New Roman" w:cs="Times New Roman"/>
+          <w:sz w:val="24"/>
+          <w:szCs w:val="24"/>
+          <w:lang w:val="sr-Cyrl-RS"/>
+        </w:rPr>
+        <w:t xml:space="preserve"> </w:t>
+      </w:r>
+      <w:r>
+        <w:rPr>
+          <w:rFonts w:ascii="Times New Roman" w:hAnsi="Times New Roman" w:cs="Times New Roman"/>
+          <w:sz w:val="24"/>
+          <w:szCs w:val="24"/>
+          <w:lang w:val="sr-Cyrl-RS"/>
+        </w:rPr>
+        <w:t>Идеја је да се пронађе метод којим ће се међусобно слични објекти сврставати у исте категорије. Хеширање на основу положаја</w:t>
+      </w:r>
+      <w:r>
+        <w:rPr>
+          <w:rFonts w:ascii="Times New Roman" w:hAnsi="Times New Roman" w:cs="Times New Roman"/>
+          <w:sz w:val="24"/>
+          <w:szCs w:val="24"/>
+          <w:lang w:val="en-US"/>
+        </w:rPr>
+        <w:t xml:space="preserve"> </w:t>
+      </w:r>
+      <w:r>
+        <w:rPr>
+          <w:rFonts w:ascii="Times New Roman" w:hAnsi="Times New Roman" w:cs="Times New Roman"/>
+          <w:sz w:val="24"/>
+          <w:szCs w:val="24"/>
+          <w:lang w:val="sr-Cyrl-RS"/>
+        </w:rPr>
+        <w:t>или локацијски-сензитивно хеширање</w:t>
+      </w:r>
+      <w:r>
+        <w:rPr>
+          <w:rFonts w:ascii="Times New Roman" w:hAnsi="Times New Roman" w:cs="Times New Roman"/>
+          <w:sz w:val="24"/>
+          <w:szCs w:val="24"/>
+        </w:rPr>
+        <w:t xml:space="preserve"> </w:t>
+      </w:r>
+      <w:r>
+        <w:rPr>
+          <w:rFonts w:ascii="Times New Roman" w:hAnsi="Times New Roman" w:cs="Times New Roman"/>
+          <w:sz w:val="24"/>
+          <w:szCs w:val="24"/>
+          <w:lang w:val="sr-Cyrl-RS"/>
+        </w:rPr>
+        <w:t>(</w:t>
+      </w:r>
+      <w:r>
+        <w:rPr>
+          <w:rFonts w:ascii="Times New Roman" w:hAnsi="Times New Roman" w:cs="Times New Roman"/>
+          <w:sz w:val="24"/>
+          <w:szCs w:val="24"/>
+          <w:lang w:val="sr-Cyrl-RS"/>
+        </w:rPr>
+        <w:t>енг</w:t>
+      </w:r>
+      <w:r>
+        <w:rPr>
+          <w:rFonts w:ascii="Times New Roman" w:hAnsi="Times New Roman" w:cs="Times New Roman"/>
+          <w:sz w:val="24"/>
+          <w:szCs w:val="24"/>
+          <w:lang w:val="en-US"/>
+        </w:rPr>
+        <w:t>.</w:t>
+      </w:r>
+      <w:r>
+        <w:rPr>
+          <w:rFonts w:ascii="Times New Roman" w:hAnsi="Times New Roman" w:cs="Times New Roman"/>
+          <w:sz w:val="24"/>
+          <w:szCs w:val="24"/>
+        </w:rPr>
+        <w:t xml:space="preserve"> </w:t>
+      </w:r>
+      <w:r>
+        <w:rPr>
+          <w:rFonts w:ascii="Times New Roman" w:hAnsi="Times New Roman" w:cs="Times New Roman"/>
+          <w:i/>
+          <w:sz w:val="24"/>
+          <w:szCs w:val="24"/>
+          <w:lang w:val="en-US"/>
+        </w:rPr>
+        <w:t>Locality-sensitive hashing</w:t>
+      </w:r>
+      <w:r>
+        <w:rPr>
+          <w:rFonts w:ascii="Times New Roman" w:hAnsi="Times New Roman" w:cs="Times New Roman"/>
+          <w:i/>
+          <w:sz w:val="24"/>
+          <w:szCs w:val="24"/>
+          <w:lang w:val="sr-Cyrl-RS"/>
+        </w:rPr>
+        <w:t>,</w:t>
+      </w:r>
+      <w:r>
+        <w:rPr>
+          <w:rFonts w:ascii="Times New Roman" w:hAnsi="Times New Roman" w:cs="Times New Roman"/>
+          <w:sz w:val="24"/>
+          <w:szCs w:val="24"/>
+          <w:lang w:val="sr-Cyrl-RS"/>
+        </w:rPr>
+        <w:t xml:space="preserve"> у даљем тексту </w:t>
+      </w:r>
+      <w:proofErr w:type="gramStart"/>
+      <w:r>
+        <w:rPr>
+          <w:rFonts w:ascii="Times New Roman" w:hAnsi="Times New Roman" w:cs="Times New Roman"/>
+          <w:sz w:val="24"/>
+          <w:szCs w:val="24"/>
+          <w:lang w:val="sr-Cyrl-RS"/>
+        </w:rPr>
+        <w:t>ЛСХ</w:t>
+      </w:r>
+      <w:r>
+        <w:rPr>
+          <w:rFonts w:ascii="Times New Roman" w:hAnsi="Times New Roman" w:cs="Times New Roman"/>
+          <w:i/>
+          <w:sz w:val="24"/>
+          <w:szCs w:val="24"/>
+          <w:lang w:val="sr-Cyrl-RS"/>
+        </w:rPr>
+        <w:t xml:space="preserve"> </w:t>
+      </w:r>
+      <w:r>
+        <w:rPr>
+          <w:rFonts w:ascii="Times New Roman" w:hAnsi="Times New Roman" w:cs="Times New Roman"/>
+          <w:sz w:val="24"/>
+          <w:szCs w:val="24"/>
+          <w:lang w:val="sr-Cyrl-RS"/>
+        </w:rPr>
+        <w:t>)</w:t>
+      </w:r>
+      <w:proofErr w:type="gramEnd"/>
+      <w:r>
+        <w:rPr>
+          <w:rFonts w:ascii="Times New Roman" w:hAnsi="Times New Roman" w:cs="Times New Roman"/>
+          <w:sz w:val="24"/>
+          <w:szCs w:val="24"/>
+          <w:lang w:val="en-US"/>
+        </w:rPr>
+        <w:t xml:space="preserve"> </w:t>
+      </w:r>
+      <w:r>
+        <w:rPr>
+          <w:rFonts w:ascii="Times New Roman" w:hAnsi="Times New Roman" w:cs="Times New Roman"/>
+          <w:sz w:val="24"/>
+          <w:szCs w:val="24"/>
+          <w:lang w:val="sr-Cyrl-RS"/>
+        </w:rPr>
+        <w:t>је назив пре</w:t>
+      </w:r>
+      <w:r>
+        <w:rPr>
+          <w:rFonts w:ascii="Times New Roman" w:hAnsi="Times New Roman" w:cs="Times New Roman"/>
+          <w:sz w:val="24"/>
+          <w:szCs w:val="24"/>
+          <w:lang w:val="sr-Cyrl-RS"/>
+        </w:rPr>
+        <w:t>д</w:t>
+      </w:r>
+      <w:r>
+        <w:rPr>
+          <w:rFonts w:ascii="Times New Roman" w:hAnsi="Times New Roman" w:cs="Times New Roman"/>
+          <w:sz w:val="24"/>
+          <w:szCs w:val="24"/>
+          <w:lang w:val="sr-Cyrl-RS"/>
+        </w:rPr>
+        <w:t>стављене тех</w:t>
+      </w:r>
+      <w:r>
+        <w:rPr>
+          <w:rFonts w:ascii="Times New Roman" w:hAnsi="Times New Roman" w:cs="Times New Roman"/>
+          <w:sz w:val="24"/>
+          <w:szCs w:val="24"/>
+          <w:lang w:val="sr-Cyrl-RS"/>
+        </w:rPr>
+        <w:t>н</w:t>
+      </w:r>
+      <w:r>
+        <w:rPr>
+          <w:rFonts w:ascii="Times New Roman" w:hAnsi="Times New Roman" w:cs="Times New Roman"/>
+          <w:sz w:val="24"/>
+          <w:szCs w:val="24"/>
+          <w:lang w:val="sr-Cyrl-RS"/>
+        </w:rPr>
+        <w:t>ике.</w:t>
+      </w:r>
+      <w:r>
+        <w:rPr>
+          <w:rFonts w:ascii="Times New Roman" w:hAnsi="Times New Roman" w:cs="Times New Roman"/>
+          <w:sz w:val="24"/>
+          <w:szCs w:val="24"/>
+          <w:lang w:val="en-US"/>
+        </w:rPr>
+        <w:t xml:space="preserve"> </w:t>
+      </w:r>
+      <w:r>
+        <w:rPr>
+          <w:rFonts w:ascii="Times New Roman" w:hAnsi="Times New Roman" w:cs="Times New Roman"/>
+          <w:sz w:val="24"/>
+          <w:szCs w:val="24"/>
+          <w:lang w:val="sr-Cyrl-RS"/>
+        </w:rPr>
+        <w:t xml:space="preserve">Дефиниција коју је дао </w:t>
+      </w:r>
+      <w:sdt>
+        <w:sdtPr>
+          <w:rPr>
+            <w:rFonts w:ascii="Times New Roman" w:hAnsi="Times New Roman" w:cs="Times New Roman"/>
+            <w:sz w:val="24"/>
+            <w:szCs w:val="24"/>
+            <w:lang w:val="sr-Cyrl-RS"/>
+          </w:rPr>
+          <w:id w:val="1822146686"/>
+          <w:citation/>
+        </w:sdtPr>
+        <w:sdtContent>
+          <w:r>
+            <w:rPr>
+              <w:rFonts w:ascii="Times New Roman" w:hAnsi="Times New Roman" w:cs="Times New Roman"/>
+              <w:sz w:val="24"/>
+              <w:szCs w:val="24"/>
+              <w:lang w:val="sr-Cyrl-RS"/>
+            </w:rPr>
+            <w:fldChar w:fldCharType="begin"/>
+          </w:r>
+          <w:r>
+            <w:rPr>
+              <w:rFonts w:ascii="Times New Roman" w:hAnsi="Times New Roman" w:cs="Times New Roman"/>
+              <w:sz w:val="24"/>
+              <w:szCs w:val="24"/>
+              <w:lang w:val="sr-Cyrl-RS"/>
+            </w:rPr>
+            <w:instrText xml:space="preserve"> CITATION Sam06 \l 10266 </w:instrText>
+          </w:r>
+          <w:r>
+            <w:rPr>
+              <w:rFonts w:ascii="Times New Roman" w:hAnsi="Times New Roman" w:cs="Times New Roman"/>
+              <w:sz w:val="24"/>
+              <w:szCs w:val="24"/>
+              <w:lang w:val="sr-Cyrl-RS"/>
+            </w:rPr>
+            <w:fldChar w:fldCharType="separate"/>
+          </w:r>
+          <w:r>
+            <w:rPr>
+              <w:rFonts w:ascii="Times New Roman" w:hAnsi="Times New Roman" w:cs="Times New Roman"/>
+              <w:noProof/>
+              <w:sz w:val="24"/>
+              <w:szCs w:val="24"/>
+              <w:lang w:val="sr-Cyrl-RS"/>
+            </w:rPr>
+            <w:t>(Samet, 2006)</w:t>
+          </w:r>
+          <w:r>
+            <w:rPr>
+              <w:rFonts w:ascii="Times New Roman" w:hAnsi="Times New Roman" w:cs="Times New Roman"/>
+              <w:sz w:val="24"/>
+              <w:szCs w:val="24"/>
+              <w:lang w:val="sr-Cyrl-RS"/>
+            </w:rPr>
+            <w:fldChar w:fldCharType="end"/>
+          </w:r>
+        </w:sdtContent>
+      </w:sdt>
+      <w:r>
+        <w:rPr>
+          <w:rFonts w:ascii="Times New Roman" w:hAnsi="Times New Roman" w:cs="Times New Roman"/>
+          <w:sz w:val="24"/>
+          <w:szCs w:val="24"/>
+          <w:lang w:val="sr-Cyrl-RS"/>
+        </w:rPr>
+        <w:t xml:space="preserve"> даје ближе објашњење:  </w:t>
+      </w:r>
     </w:p>
     <w:p>
       <w:pPr>
@@ -4676,7 +5384,148 @@
           <w:rFonts w:ascii="Times New Roman" w:hAnsi="Times New Roman" w:cs="Times New Roman"/>
           <w:sz w:val="24"/>
           <w:szCs w:val="24"/>
-          <w:lang w:val="sr-Cyrl-RS"/>
+        </w:rPr>
+      </w:pPr>
+      <w:r>
+        <w:rPr>
+          <w:rFonts w:ascii="Times New Roman" w:hAnsi="Times New Roman" w:cs="Times New Roman"/>
+          <w:sz w:val="24"/>
+          <w:szCs w:val="24"/>
+          <w:lang w:val="sr-Cyrl-RS"/>
+        </w:rPr>
+        <w:t>Циљ ЛСХ алгоритма је да се пронађе функција хеширања која ће сачувати информацију о удаљености инстанци</w:t>
+      </w:r>
+      <w:r>
+        <w:rPr>
+          <w:rFonts w:ascii="Times New Roman" w:hAnsi="Times New Roman" w:cs="Times New Roman"/>
+          <w:sz w:val="24"/>
+          <w:szCs w:val="24"/>
+        </w:rPr>
+        <w:t>,</w:t>
+      </w:r>
+      <w:r>
+        <w:rPr>
+          <w:rFonts w:ascii="Times New Roman" w:hAnsi="Times New Roman" w:cs="Times New Roman"/>
+          <w:sz w:val="24"/>
+          <w:szCs w:val="24"/>
+          <w:lang w:val="sr-Cyrl-RS"/>
+        </w:rPr>
+        <w:t xml:space="preserve"> или приближне удаљености уз одређену толеранцију. Општи кораци </w:t>
+      </w:r>
+      <w:r>
+        <w:rPr>
+          <w:rFonts w:ascii="Times New Roman" w:hAnsi="Times New Roman" w:cs="Times New Roman"/>
+          <w:sz w:val="24"/>
+          <w:szCs w:val="24"/>
+          <w:lang w:val="sr-Cyrl-RS"/>
+        </w:rPr>
+        <w:t>ЛСХ</w:t>
+      </w:r>
+      <w:r>
+        <w:rPr>
+          <w:rFonts w:ascii="Times New Roman" w:hAnsi="Times New Roman" w:cs="Times New Roman"/>
+          <w:sz w:val="24"/>
+          <w:szCs w:val="24"/>
+          <w:lang w:val="sr-Cyrl-RS"/>
+        </w:rPr>
+        <w:t xml:space="preserve"> алгоритма представљен</w:t>
+      </w:r>
+      <w:r>
+        <w:rPr>
+          <w:rFonts w:ascii="Times New Roman" w:hAnsi="Times New Roman" w:cs="Times New Roman"/>
+          <w:sz w:val="24"/>
+          <w:szCs w:val="24"/>
+          <w:lang w:val="sr-Cyrl-RS"/>
+        </w:rPr>
+        <w:t>и</w:t>
+      </w:r>
+      <w:r>
+        <w:rPr>
+          <w:rFonts w:ascii="Times New Roman" w:hAnsi="Times New Roman" w:cs="Times New Roman"/>
+          <w:sz w:val="24"/>
+          <w:szCs w:val="24"/>
+          <w:lang w:val="sr-Cyrl-RS"/>
+        </w:rPr>
+        <w:t xml:space="preserve"> су у раду под називом „Претраживање сличности при великом броју димензија путем хеширања“ </w:t>
+      </w:r>
+      <w:sdt>
+        <w:sdtPr>
+          <w:rPr>
+            <w:rFonts w:ascii="Times New Roman" w:hAnsi="Times New Roman" w:cs="Times New Roman"/>
+            <w:sz w:val="24"/>
+            <w:szCs w:val="24"/>
+            <w:lang w:val="sr-Cyrl-RS"/>
+          </w:rPr>
+          <w:id w:val="-1648278351"/>
+          <w:citation/>
+        </w:sdtPr>
+        <w:sdtContent>
+          <w:r>
+            <w:rPr>
+              <w:rFonts w:ascii="Times New Roman" w:hAnsi="Times New Roman" w:cs="Times New Roman"/>
+              <w:sz w:val="24"/>
+              <w:szCs w:val="24"/>
+              <w:lang w:val="sr-Cyrl-RS"/>
+            </w:rPr>
+            <w:fldChar w:fldCharType="begin"/>
+          </w:r>
+          <w:r>
+            <w:rPr>
+              <w:rFonts w:ascii="Times New Roman" w:hAnsi="Times New Roman" w:cs="Times New Roman"/>
+              <w:sz w:val="24"/>
+              <w:szCs w:val="24"/>
+              <w:lang w:val="sr-Cyrl-RS"/>
+            </w:rPr>
+            <w:instrText xml:space="preserve"> CITATION Gio99 \l 10266 </w:instrText>
+          </w:r>
+          <w:r>
+            <w:rPr>
+              <w:rFonts w:ascii="Times New Roman" w:hAnsi="Times New Roman" w:cs="Times New Roman"/>
+              <w:sz w:val="24"/>
+              <w:szCs w:val="24"/>
+              <w:lang w:val="sr-Cyrl-RS"/>
+            </w:rPr>
+            <w:fldChar w:fldCharType="separate"/>
+          </w:r>
+          <w:r>
+            <w:rPr>
+              <w:rFonts w:ascii="Times New Roman" w:hAnsi="Times New Roman" w:cs="Times New Roman"/>
+              <w:noProof/>
+              <w:sz w:val="24"/>
+              <w:szCs w:val="24"/>
+              <w:lang w:val="sr-Cyrl-RS"/>
+            </w:rPr>
+            <w:t>(Gionis, Indyk, &amp; Motwani, 1999)</w:t>
+          </w:r>
+          <w:r>
+            <w:rPr>
+              <w:rFonts w:ascii="Times New Roman" w:hAnsi="Times New Roman" w:cs="Times New Roman"/>
+              <w:sz w:val="24"/>
+              <w:szCs w:val="24"/>
+              <w:lang w:val="sr-Cyrl-RS"/>
+            </w:rPr>
+            <w:fldChar w:fldCharType="end"/>
+          </w:r>
+        </w:sdtContent>
+      </w:sdt>
+      <w:r>
+        <w:rPr>
+          <w:rFonts w:ascii="Times New Roman" w:hAnsi="Times New Roman" w:cs="Times New Roman"/>
+          <w:sz w:val="24"/>
+          <w:szCs w:val="24"/>
+          <w:lang w:val="sr-Cyrl-RS"/>
+        </w:rPr>
+        <w:t>.</w:t>
+      </w:r>
+    </w:p>
+    <w:p>
+      <w:pPr>
+        <w:spacing w:line="360" w:lineRule="auto"/>
+        <w:jc w:val="both"/>
+        <w:rPr>
+          <w:rFonts w:ascii="Times New Roman" w:hAnsi="Times New Roman" w:cs="Times New Roman"/>
+          <w:sz w:val="24"/>
+          <w:szCs w:val="24"/>
         </w:rPr>
       </w:pPr>
       <w:r>
@@ -4866,6 +5715,23 @@
           <w:sz w:val="24"/>
           <w:szCs w:val="24"/>
         </w:rPr>
+        <w:t>k-D tree</w:t>
+      </w:r>
+      <w:r>
+        <w:rPr>
+          <w:rFonts w:ascii="Times New Roman" w:hAnsi="Times New Roman" w:cs="Times New Roman"/>
+          <w:sz w:val="24"/>
+          <w:szCs w:val="24"/>
+        </w:rPr>
+        <w:t xml:space="preserve">, </w:t>
+      </w:r>
+      <w:r>
+        <w:rPr>
+          <w:rFonts w:ascii="Times New Roman" w:hAnsi="Times New Roman" w:cs="Times New Roman"/>
+          <w:i/>
+          <w:sz w:val="24"/>
+          <w:szCs w:val="24"/>
+        </w:rPr>
         <w:t xml:space="preserve">R-tree, </w:t>
       </w:r>
       <w:r>
@@ -4937,7 +5803,27 @@
           <w:szCs w:val="24"/>
           <w:lang w:val="sr-Cyrl-RS"/>
         </w:rPr>
-        <w:t>. Друге методе предлажу</w:t>
+        <w:t xml:space="preserve">. </w:t>
+      </w:r>
+    </w:p>
+    <w:p>
+      <w:pPr>
+        <w:spacing w:line="360" w:lineRule="auto"/>
+        <w:jc w:val="both"/>
+        <w:rPr>
+          <w:rFonts w:ascii="Times New Roman" w:hAnsi="Times New Roman" w:cs="Times New Roman"/>
+          <w:sz w:val="24"/>
+          <w:szCs w:val="24"/>
+        </w:rPr>
+      </w:pPr>
+      <w:r>
+        <w:rPr>
+          <w:rFonts w:ascii="Times New Roman" w:hAnsi="Times New Roman" w:cs="Times New Roman"/>
+          <w:sz w:val="24"/>
+          <w:szCs w:val="24"/>
+          <w:lang w:val="sr-Cyrl-RS"/>
+        </w:rPr>
+        <w:t>Друге методе предлажу</w:t>
       </w:r>
       <w:r>
         <w:rPr>
@@ -4982,7 +5868,28 @@
           <w:szCs w:val="24"/>
           <w:lang w:val="sr-Cyrl-RS"/>
         </w:rPr>
-        <w:t xml:space="preserve"> При одабиру апроксимативног алгоритма, пожељно је ра</w:t>
+        <w:t xml:space="preserve"> </w:t>
+      </w:r>
+    </w:p>
+    <w:p>
+      <w:pPr>
+        <w:spacing w:line="360" w:lineRule="auto"/>
+        <w:jc w:val="both"/>
+        <w:rPr>
+          <w:rFonts w:ascii="Times New Roman" w:hAnsi="Times New Roman" w:cs="Times New Roman"/>
+          <w:sz w:val="24"/>
+          <w:szCs w:val="24"/>
+          <w:lang w:val="sr-Cyrl-RS"/>
+        </w:rPr>
+      </w:pPr>
+      <w:r>
+        <w:rPr>
+          <w:rFonts w:ascii="Times New Roman" w:hAnsi="Times New Roman" w:cs="Times New Roman"/>
+          <w:sz w:val="24"/>
+          <w:szCs w:val="24"/>
+          <w:lang w:val="sr-Cyrl-RS"/>
+        </w:rPr>
+        <w:t>При одабиру апроксимативног алгоритма, пожељно је ра</w:t>
       </w:r>
       <w:r>
         <w:rPr>
@@ -5017,7 +5924,17 @@
           <w:szCs w:val="24"/>
           <w:lang w:val="sr-Cyrl-RS"/>
         </w:rPr>
-        <w:t>Велики број аутора даје одличан теоријски допринос, међутим, н</w:t>
+        <w:t xml:space="preserve">Велики број аутора даје одличан теоријски </w:t>
+      </w:r>
+      <w:r>
+        <w:rPr>
+          <w:rFonts w:ascii="Times New Roman" w:hAnsi="Times New Roman" w:cs="Times New Roman"/>
+          <w:sz w:val="24"/>
+          <w:szCs w:val="24"/>
+          <w:lang w:val="sr-Cyrl-RS"/>
+        </w:rPr>
+        <w:lastRenderedPageBreak/>
+        <w:t>допринос, међутим, н</w:t>
       </w:r>
       <w:r>
         <w:rPr>
@@ -5035,7 +5952,34 @@
           <w:szCs w:val="24"/>
           <w:lang w:val="sr-Cyrl-RS"/>
         </w:rPr>
-        <w:t>ранијих</w:t>
+        <w:t>радова</w:t>
+      </w:r>
+      <w:r>
+        <w:rPr>
+          <w:rFonts w:ascii="Times New Roman" w:hAnsi="Times New Roman" w:cs="Times New Roman"/>
+          <w:sz w:val="24"/>
+          <w:szCs w:val="24"/>
+          <w:lang w:val="sr-Cyrl-RS"/>
+        </w:rPr>
+        <w:t xml:space="preserve"> огледа се у </w:t>
+      </w:r>
+      <w:r>
+        <w:rPr>
+          <w:rFonts w:ascii="Times New Roman" w:hAnsi="Times New Roman" w:cs="Times New Roman"/>
+          <w:sz w:val="24"/>
+          <w:szCs w:val="24"/>
+          <w:lang w:val="sr-Cyrl-RS"/>
+        </w:rPr>
+        <w:t>изостанку свеобухватне експерименталне анализе. Често се практична примена изводи на вештачки креираним скуповима података, а понекад изостаје упоредна анализа са изворним алгори</w:t>
+      </w:r>
+      <w:r>
+        <w:rPr>
+          <w:rFonts w:ascii="Times New Roman" w:hAnsi="Times New Roman" w:cs="Times New Roman"/>
+          <w:sz w:val="24"/>
+          <w:szCs w:val="24"/>
+          <w:lang w:val="sr-Cyrl-RS"/>
+        </w:rPr>
+        <w:t>тмом који се ослања на комплетну</w:t>
       </w:r>
       <w:r>
         <w:rPr>
@@ -5053,35 +5997,16 @@
           <w:szCs w:val="24"/>
           <w:lang w:val="sr-Cyrl-RS"/>
         </w:rPr>
-        <w:t>радова</w:t>
-      </w:r>
-      <w:r>
-        <w:rPr>
-          <w:rFonts w:ascii="Times New Roman" w:hAnsi="Times New Roman" w:cs="Times New Roman"/>
-          <w:sz w:val="24"/>
-          <w:szCs w:val="24"/>
-          <w:lang w:val="sr-Cyrl-RS"/>
-        </w:rPr>
-        <w:t xml:space="preserve"> огледа се у </w:t>
-      </w:r>
-      <w:r>
-        <w:rPr>
-          <w:rFonts w:ascii="Times New Roman" w:hAnsi="Times New Roman" w:cs="Times New Roman"/>
-          <w:sz w:val="24"/>
-          <w:szCs w:val="24"/>
-          <w:lang w:val="sr-Cyrl-RS"/>
-        </w:rPr>
-        <w:t xml:space="preserve">изостанку свеобухватне експерименталне анализе. Често се практична примена изводи </w:t>
-      </w:r>
-      <w:r>
-        <w:rPr>
-          <w:rFonts w:ascii="Times New Roman" w:hAnsi="Times New Roman" w:cs="Times New Roman"/>
-          <w:sz w:val="24"/>
-          <w:szCs w:val="24"/>
-          <w:lang w:val="sr-Cyrl-RS"/>
-        </w:rPr>
-        <w:lastRenderedPageBreak/>
-        <w:t xml:space="preserve">на вештачки креираним скуповима података, а понекад изостаје упоредна анализа са изворним алгоритмом који се ослања на комплетно скенирање података. </w:t>
+        <w:t>претрагу</w:t>
+      </w:r>
+      <w:r>
+        <w:rPr>
+          <w:rFonts w:ascii="Times New Roman" w:hAnsi="Times New Roman" w:cs="Times New Roman"/>
+          <w:sz w:val="24"/>
+          <w:szCs w:val="24"/>
+          <w:lang w:val="sr-Cyrl-RS"/>
+        </w:rPr>
+        <w:t xml:space="preserve"> података. </w:t>
       </w:r>
     </w:p>
     <w:p>
@@ -5421,7 +6346,6 @@
           <w:id w:val="1302965851"/>
           <w:citation/>
         </w:sdtPr>
-        <w:sdtEndPr/>
         <w:sdtContent>
           <w:r>
             <w:rPr>
@@ -5627,7 +6551,6 @@
           <w:id w:val="-559638568"/>
           <w:citation/>
         </w:sdtPr>
-        <w:sdtEndPr/>
         <w:sdtContent>
           <w:r>
             <w:rPr>
@@ -5696,26 +6619,1253 @@
     </w:p>
     <w:p>
       <w:pPr>
+        <w:spacing w:line="360" w:lineRule="auto"/>
+        <w:jc w:val="both"/>
+        <w:rPr>
+          <w:rFonts w:ascii="Times New Roman" w:hAnsi="Times New Roman" w:cs="Times New Roman"/>
+          <w:sz w:val="24"/>
+          <w:szCs w:val="24"/>
+          <w:lang w:val="sr-Cyrl-RS"/>
+        </w:rPr>
+      </w:pPr>
+    </w:p>
+    <w:p>
+      <w:pPr>
+        <w:spacing w:line="360" w:lineRule="auto"/>
+        <w:jc w:val="both"/>
+        <w:rPr>
+          <w:rFonts w:ascii="Times New Roman" w:hAnsi="Times New Roman" w:cs="Times New Roman"/>
+          <w:sz w:val="24"/>
+          <w:szCs w:val="24"/>
+          <w:lang w:val="sr-Cyrl-RS"/>
+        </w:rPr>
+      </w:pPr>
+    </w:p>
+    <w:p>
+      <w:pPr>
+        <w:rPr>
+          <w:rFonts w:ascii="Times New Roman" w:eastAsiaTheme="majorEastAsia" w:hAnsi="Times New Roman" w:cstheme="majorBidi"/>
+          <w:b/>
+          <w:bCs/>
+          <w:color w:val="365F91" w:themeColor="accent1" w:themeShade="BF"/>
+          <w:sz w:val="32"/>
+          <w:szCs w:val="28"/>
+          <w:lang w:val="sr-Cyrl-RS" w:eastAsia="ja-JP"/>
+        </w:rPr>
+      </w:pPr>
+      <w:r>
+        <w:rPr>
+          <w:lang w:val="sr-Cyrl-RS"/>
+        </w:rPr>
+        <w:br w:type="page"/>
+      </w:r>
+    </w:p>
+    <w:p>
+      <w:pPr>
         <w:pStyle w:val="Heading1"/>
         <w:spacing w:line="360" w:lineRule="auto"/>
-      </w:pPr>
-      <w:r>
-        <w:t>Ф</w:t>
-      </w:r>
-      <w:r>
-        <w:rPr>
-          <w:lang w:val="sr-Cyrl-RS"/>
-        </w:rPr>
-        <w:t>ОРМУЛАЦИЈА</w:t>
-      </w:r>
-      <w:r>
+        <w:rPr>
+          <w:lang w:val="sr-Cyrl-RS"/>
+        </w:rPr>
+      </w:pPr>
+      <w:r>
+        <w:rPr>
+          <w:lang w:val="sr-Cyrl-RS"/>
+        </w:rPr>
+        <w:lastRenderedPageBreak/>
+        <w:t>АПРОКСИМАТИВНЕ ТЕХНИКЕ ПРЕТРАГЕ СУСЕДА</w:t>
+      </w:r>
+    </w:p>
+    <w:p>
+      <w:pPr>
+        <w:spacing w:line="360" w:lineRule="auto"/>
+        <w:jc w:val="both"/>
+        <w:rPr>
+          <w:rFonts w:ascii="Times New Roman" w:hAnsi="Times New Roman" w:cs="Times New Roman"/>
+          <w:sz w:val="24"/>
+          <w:szCs w:val="24"/>
+          <w:lang w:val="sr-Cyrl-RS"/>
+        </w:rPr>
+      </w:pPr>
+      <w:r>
+        <w:rPr>
+          <w:rFonts w:ascii="Times New Roman" w:hAnsi="Times New Roman" w:cs="Times New Roman"/>
+          <w:sz w:val="24"/>
+          <w:szCs w:val="24"/>
+          <w:lang w:val="sr-Cyrl-RS"/>
+        </w:rPr>
+        <w:t xml:space="preserve">У претходном поглављу дат је осврт на најзначајније правце истраживања у области претраге суседа. </w:t>
+      </w:r>
+      <w:r>
+        <w:rPr>
+          <w:rFonts w:ascii="Times New Roman" w:hAnsi="Times New Roman" w:cs="Times New Roman"/>
+          <w:sz w:val="24"/>
+          <w:szCs w:val="24"/>
+          <w:lang w:val="sr-Cyrl-RS"/>
+        </w:rPr>
+        <w:t>У по</w:t>
+      </w:r>
+      <w:r>
+        <w:rPr>
+          <w:rFonts w:ascii="Times New Roman" w:hAnsi="Times New Roman" w:cs="Times New Roman"/>
+          <w:sz w:val="24"/>
+          <w:szCs w:val="24"/>
+          <w:lang w:val="sr-Cyrl-RS"/>
+        </w:rPr>
+        <w:t xml:space="preserve">глављима која следе даје се детаљан опис најзначајнијих предтавника сваке класе. </w:t>
+      </w:r>
+    </w:p>
+    <w:p>
+      <w:pPr>
+        <w:pStyle w:val="Heading2"/>
+        <w:rPr>
+          <w:lang w:val="sr-Cyrl-RS"/>
+        </w:rPr>
+      </w:pPr>
+      <w:r>
+        <w:rPr>
+          <w:lang w:val="sr-Cyrl-RS"/>
+        </w:rPr>
+        <w:t>Подела простора и стабла</w:t>
+      </w:r>
+    </w:p>
+    <w:p>
+      <w:pPr>
+        <w:spacing w:line="360" w:lineRule="auto"/>
+        <w:rPr>
+          <w:rFonts w:ascii="Times New Roman" w:hAnsi="Times New Roman" w:cs="Times New Roman"/>
+          <w:sz w:val="24"/>
+          <w:szCs w:val="24"/>
+          <w:lang w:val="sr-Cyrl-RS"/>
+        </w:rPr>
+      </w:pPr>
+    </w:p>
+    <w:p>
+      <w:pPr>
+        <w:spacing w:line="360" w:lineRule="auto"/>
+        <w:rPr>
+          <w:rFonts w:ascii="Times New Roman" w:hAnsi="Times New Roman" w:cs="Times New Roman"/>
+          <w:sz w:val="24"/>
+          <w:szCs w:val="24"/>
+          <w:lang w:val="sr-Cyrl-RS"/>
+        </w:rPr>
+      </w:pPr>
+      <w:r>
+        <w:rPr>
+          <w:rFonts w:ascii="Times New Roman" w:hAnsi="Times New Roman" w:cs="Times New Roman"/>
+          <w:sz w:val="24"/>
+          <w:szCs w:val="24"/>
+          <w:lang w:val="sr-Cyrl-RS"/>
+        </w:rPr>
+        <w:t xml:space="preserve">Како би убрзали поступак налажења суседа и смањили обим претраге, </w:t>
+      </w:r>
+      <w:r>
+        <w:rPr>
+          <w:rFonts w:ascii="Times New Roman" w:hAnsi="Times New Roman" w:cs="Times New Roman"/>
+          <w:sz w:val="24"/>
+          <w:szCs w:val="24"/>
+          <w:lang w:val="sr-Cyrl-RS"/>
+        </w:rPr>
+        <w:t>истраживачи су се окренули техникама за поделу простора. У највећем броју случајева</w:t>
+      </w:r>
+      <w:r>
+        <w:rPr>
+          <w:rFonts w:ascii="Times New Roman" w:hAnsi="Times New Roman" w:cs="Times New Roman"/>
+          <w:sz w:val="24"/>
+          <w:szCs w:val="24"/>
+          <w:lang w:val="sr-Cyrl-RS"/>
+        </w:rPr>
+        <w:t>,</w:t>
+      </w:r>
+      <w:r>
+        <w:rPr>
+          <w:rFonts w:ascii="Times New Roman" w:hAnsi="Times New Roman" w:cs="Times New Roman"/>
+          <w:sz w:val="24"/>
+          <w:szCs w:val="24"/>
+          <w:lang w:val="sr-Cyrl-RS"/>
+        </w:rPr>
+        <w:t xml:space="preserve"> ради се о бинарној подели. Бинарна подела простора подразумева рекурзивно дељење простора на два дела</w:t>
+      </w:r>
+      <w:r>
+        <w:rPr>
+          <w:rFonts w:ascii="Times New Roman" w:hAnsi="Times New Roman" w:cs="Times New Roman"/>
+          <w:sz w:val="24"/>
+          <w:szCs w:val="24"/>
+          <w:lang w:val="sr-Cyrl-RS"/>
+        </w:rPr>
+        <w:t>,</w:t>
+      </w:r>
+      <w:r>
+        <w:rPr>
+          <w:rFonts w:ascii="Times New Roman" w:hAnsi="Times New Roman" w:cs="Times New Roman"/>
+          <w:sz w:val="24"/>
+          <w:szCs w:val="24"/>
+          <w:lang w:val="sr-Cyrl-RS"/>
+        </w:rPr>
+        <w:t xml:space="preserve"> све док је испуњен критеријум поделе. </w:t>
+      </w:r>
+      <w:r>
+        <w:rPr>
+          <w:rFonts w:ascii="Times New Roman" w:hAnsi="Times New Roman" w:cs="Times New Roman"/>
+          <w:sz w:val="24"/>
+          <w:szCs w:val="24"/>
+          <w:lang w:val="sr-Cyrl-RS"/>
+        </w:rPr>
+        <w:t>Бинарно стабло је структура података која је погодна за организацију елемената из тако подељеног простора.</w:t>
+      </w:r>
+      <w:r>
+        <w:rPr>
+          <w:rFonts w:ascii="Times New Roman" w:hAnsi="Times New Roman" w:cs="Times New Roman"/>
+          <w:sz w:val="24"/>
+          <w:szCs w:val="24"/>
+          <w:lang w:val="sr-Cyrl-RS"/>
+        </w:rPr>
+        <w:t xml:space="preserve"> Тачке сваког дела</w:t>
+      </w:r>
+      <w:r>
+        <w:rPr>
+          <w:rFonts w:ascii="Times New Roman" w:hAnsi="Times New Roman" w:cs="Times New Roman"/>
+          <w:sz w:val="24"/>
+          <w:szCs w:val="24"/>
+          <w:lang w:val="sr-Cyrl-RS"/>
+        </w:rPr>
+        <w:t>,</w:t>
+      </w:r>
+      <w:r>
+        <w:rPr>
+          <w:rFonts w:ascii="Times New Roman" w:hAnsi="Times New Roman" w:cs="Times New Roman"/>
+          <w:sz w:val="24"/>
+          <w:szCs w:val="24"/>
+          <w:lang w:val="sr-Cyrl-RS"/>
+        </w:rPr>
+        <w:t xml:space="preserve"> постају елементи левог и десног подстабла, респективно.</w:t>
+      </w:r>
+      <w:r>
+        <w:rPr>
+          <w:rFonts w:ascii="Times New Roman" w:hAnsi="Times New Roman" w:cs="Times New Roman"/>
+          <w:sz w:val="24"/>
+          <w:szCs w:val="24"/>
+        </w:rPr>
         <w:t xml:space="preserve"> </w:t>
       </w:r>
       <w:r>
         <w:rPr>
-          <w:lang w:val="sr-Cyrl-RS"/>
-        </w:rPr>
-        <w:t>ПРОБЛЕМА</w:t>
+          <w:rFonts w:ascii="Times New Roman" w:hAnsi="Times New Roman" w:cs="Times New Roman"/>
+          <w:sz w:val="24"/>
+          <w:szCs w:val="24"/>
+          <w:lang w:val="sr-Cyrl-RS"/>
+        </w:rPr>
+        <w:t xml:space="preserve">Исправно је претпоставити да ће се најближи суседи наћи у ћелији којој припада тачка </w:t>
+      </w:r>
+      <w:r>
+        <w:rPr>
+          <w:rFonts w:ascii="Times New Roman" w:hAnsi="Times New Roman" w:cs="Times New Roman"/>
+          <w:sz w:val="24"/>
+          <w:szCs w:val="24"/>
+        </w:rPr>
+        <w:t xml:space="preserve">претраге, </w:t>
+      </w:r>
+      <w:r>
+        <w:rPr>
+          <w:rFonts w:ascii="Times New Roman" w:hAnsi="Times New Roman" w:cs="Times New Roman"/>
+          <w:sz w:val="24"/>
+          <w:szCs w:val="24"/>
+          <w:lang w:val="sr-Cyrl-RS"/>
+        </w:rPr>
+        <w:t>или пак у суседним ћелијама.</w:t>
+      </w:r>
+      <w:r>
+        <w:rPr>
+          <w:rFonts w:ascii="Times New Roman" w:hAnsi="Times New Roman" w:cs="Times New Roman"/>
+          <w:sz w:val="24"/>
+          <w:szCs w:val="24"/>
+          <w:lang w:val="sr-Cyrl-RS"/>
+        </w:rPr>
+        <w:t xml:space="preserve"> Један од најбитинијих фактора по којима се разврставају алгоритми ове класе, је метод поделе простора. </w:t>
+      </w:r>
+      <w:r>
+        <w:rPr>
+          <w:rFonts w:ascii="Times New Roman" w:hAnsi="Times New Roman" w:cs="Times New Roman"/>
+          <w:sz w:val="24"/>
+          <w:szCs w:val="24"/>
+          <w:lang w:val="sr-Cyrl-RS"/>
+        </w:rPr>
+        <w:t>Код најпознатијег</w:t>
+      </w:r>
+      <w:r>
+        <w:rPr>
+          <w:rFonts w:ascii="Times New Roman" w:hAnsi="Times New Roman" w:cs="Times New Roman"/>
+          <w:sz w:val="24"/>
+          <w:szCs w:val="24"/>
+          <w:lang w:val="sr-Cyrl-RS"/>
+        </w:rPr>
+        <w:t xml:space="preserve"> представник</w:t>
+      </w:r>
+      <w:r>
+        <w:rPr>
+          <w:rFonts w:ascii="Times New Roman" w:hAnsi="Times New Roman" w:cs="Times New Roman"/>
+          <w:sz w:val="24"/>
+          <w:szCs w:val="24"/>
+          <w:lang w:val="sr-Cyrl-RS"/>
+        </w:rPr>
+        <w:t xml:space="preserve">а групе, </w:t>
+      </w:r>
+      <w:r>
+        <w:rPr>
+          <w:rFonts w:ascii="Times New Roman" w:hAnsi="Times New Roman" w:cs="Times New Roman"/>
+          <w:sz w:val="24"/>
+          <w:szCs w:val="24"/>
+          <w:lang w:val="sr-Cyrl-RS"/>
+        </w:rPr>
+        <w:t xml:space="preserve"> к-Д ст</w:t>
+      </w:r>
+      <w:r>
+        <w:rPr>
+          <w:rFonts w:ascii="Times New Roman" w:hAnsi="Times New Roman" w:cs="Times New Roman"/>
+          <w:sz w:val="24"/>
+          <w:szCs w:val="24"/>
+          <w:lang w:val="sr-Cyrl-RS"/>
+        </w:rPr>
+        <w:t>абла, простор у сваком кораку дели хиперраван која је нормална на осу неке димензије. Други преставници су РП – стабла</w:t>
+      </w:r>
+      <w:r>
+        <w:rPr>
+          <w:rFonts w:ascii="Times New Roman" w:hAnsi="Times New Roman" w:cs="Times New Roman"/>
+          <w:sz w:val="24"/>
+          <w:szCs w:val="24"/>
+          <w:lang w:val="sr-Cyrl-RS"/>
+        </w:rPr>
+        <w:t xml:space="preserve"> (енг. </w:t>
+      </w:r>
+      <w:r>
+        <w:rPr>
+          <w:rFonts w:ascii="Times New Roman" w:hAnsi="Times New Roman" w:cs="Times New Roman"/>
+          <w:i/>
+          <w:sz w:val="24"/>
+          <w:szCs w:val="24"/>
+        </w:rPr>
+        <w:t>RP-tree</w:t>
+      </w:r>
+      <w:r>
+        <w:rPr>
+          <w:rFonts w:ascii="Times New Roman" w:hAnsi="Times New Roman" w:cs="Times New Roman"/>
+          <w:i/>
+          <w:sz w:val="24"/>
+          <w:szCs w:val="24"/>
+          <w:lang w:val="sr-Cyrl-RS"/>
+        </w:rPr>
+        <w:t>)</w:t>
+      </w:r>
+      <w:r>
+        <w:rPr>
+          <w:rFonts w:ascii="Times New Roman" w:hAnsi="Times New Roman" w:cs="Times New Roman"/>
+          <w:sz w:val="24"/>
+          <w:szCs w:val="24"/>
+          <w:lang w:val="sr-Cyrl-RS"/>
+        </w:rPr>
+        <w:t xml:space="preserve">, где је хиперраван насумично одређена, </w:t>
+      </w:r>
+      <w:r>
+        <w:rPr>
+          <w:rFonts w:ascii="Times New Roman" w:hAnsi="Times New Roman" w:cs="Times New Roman"/>
+          <w:sz w:val="24"/>
+          <w:szCs w:val="24"/>
+          <w:lang w:val="sr-Cyrl-RS"/>
+        </w:rPr>
+        <w:t xml:space="preserve">2 </w:t>
+      </w:r>
+      <w:r>
+        <w:rPr>
+          <w:rFonts w:ascii="Times New Roman" w:hAnsi="Times New Roman" w:cs="Times New Roman"/>
+          <w:sz w:val="24"/>
+          <w:szCs w:val="24"/>
+          <w:lang w:val="sr-Cyrl-RS"/>
+        </w:rPr>
+        <w:t>–</w:t>
+      </w:r>
+      <w:r>
+        <w:rPr>
+          <w:rFonts w:ascii="Times New Roman" w:hAnsi="Times New Roman" w:cs="Times New Roman"/>
+          <w:sz w:val="24"/>
+          <w:szCs w:val="24"/>
+          <w:lang w:val="sr-Cyrl-RS"/>
+        </w:rPr>
+        <w:t xml:space="preserve"> </w:t>
+      </w:r>
+      <w:r>
+        <w:rPr>
+          <w:rFonts w:ascii="Times New Roman" w:hAnsi="Times New Roman" w:cs="Times New Roman"/>
+          <w:sz w:val="24"/>
+          <w:szCs w:val="24"/>
+          <w:lang w:val="en-US"/>
+        </w:rPr>
+        <w:t xml:space="preserve">Means </w:t>
+      </w:r>
+      <w:r>
+        <w:rPr>
+          <w:rFonts w:ascii="Times New Roman" w:hAnsi="Times New Roman" w:cs="Times New Roman"/>
+          <w:sz w:val="24"/>
+          <w:szCs w:val="24"/>
+          <w:lang w:val="sr-Cyrl-RS"/>
+        </w:rPr>
+        <w:t xml:space="preserve">стабло где се спроводи алгоритам калстеризације </w:t>
+      </w:r>
+      <w:bookmarkStart w:id="0" w:name="_GoBack"/>
+      <w:bookmarkEnd w:id="0"/>
+      <w:r>
+        <w:rPr>
+          <w:rFonts w:ascii="Times New Roman" w:hAnsi="Times New Roman" w:cs="Times New Roman"/>
+          <w:sz w:val="24"/>
+          <w:szCs w:val="24"/>
+          <w:lang w:val="sr-Cyrl-RS"/>
+        </w:rPr>
+        <w:t>.</w:t>
+      </w:r>
+    </w:p>
+    <w:p>
+      <w:pPr>
+        <w:spacing w:line="360" w:lineRule="auto"/>
+        <w:rPr>
+          <w:rFonts w:ascii="Times New Roman" w:hAnsi="Times New Roman" w:cs="Times New Roman"/>
+          <w:sz w:val="24"/>
+          <w:szCs w:val="24"/>
+          <w:lang w:val="sr-Cyrl-RS"/>
+        </w:rPr>
+      </w:pPr>
+      <w:r>
+        <w:rPr>
+          <w:rFonts w:ascii="Times New Roman" w:hAnsi="Times New Roman" w:cs="Times New Roman"/>
+          <w:sz w:val="24"/>
+          <w:szCs w:val="24"/>
+          <w:lang w:val="sr-Cyrl-RS"/>
+        </w:rPr>
+        <w:t xml:space="preserve">Најчешће </w:t>
+      </w:r>
+    </w:p>
+    <w:tbl>
+      <w:tblPr>
+        <w:tblStyle w:val="TableGrid"/>
+        <w:tblW w:w="0" w:type="auto"/>
+        <w:tblLook w:val="04A0" w:firstRow="1" w:lastRow="0" w:firstColumn="1" w:lastColumn="0" w:noHBand="0" w:noVBand="1"/>
+      </w:tblPr>
+      <w:tblGrid>
+        <w:gridCol w:w="534"/>
+        <w:gridCol w:w="8753"/>
+      </w:tblGrid>
+      <w:tr>
+        <w:tc>
+          <w:tcPr>
+            <w:tcW w:w="9287" w:type="dxa"/>
+            <w:gridSpan w:val="2"/>
+            <w:tcBorders>
+              <w:bottom w:val="single" w:sz="4" w:space="0" w:color="auto"/>
+            </w:tcBorders>
+          </w:tcPr>
+          <w:p>
+            <w:pPr>
+              <w:spacing w:line="360" w:lineRule="auto"/>
+              <w:rPr>
+                <w:sz w:val="24"/>
+                <w:szCs w:val="24"/>
+                <w:lang w:val="sr-Cyrl-RS"/>
+              </w:rPr>
+            </w:pPr>
+            <w:r>
+              <w:rPr>
+                <w:sz w:val="24"/>
+                <w:szCs w:val="24"/>
+                <w:lang w:val="sr-Cyrl-RS"/>
+              </w:rPr>
+              <w:t>Алгоритам 1.</w:t>
+            </w:r>
+            <w:r>
+              <w:rPr>
+                <w:sz w:val="24"/>
+                <w:szCs w:val="24"/>
+                <w:lang w:val="sr-Cyrl-RS"/>
+              </w:rPr>
+              <w:t xml:space="preserve"> Претрага у к-Д стаблу</w:t>
+            </w:r>
+          </w:p>
+        </w:tc>
+      </w:tr>
+      <w:tr>
+        <w:tc>
+          <w:tcPr>
+            <w:tcW w:w="534" w:type="dxa"/>
+            <w:tcBorders>
+              <w:top w:val="single" w:sz="4" w:space="0" w:color="auto"/>
+              <w:left w:val="nil"/>
+              <w:bottom w:val="nil"/>
+              <w:right w:val="nil"/>
+            </w:tcBorders>
+          </w:tcPr>
+          <w:p>
+            <w:pPr>
+              <w:spacing w:line="360" w:lineRule="auto"/>
+              <w:rPr>
+                <w:sz w:val="24"/>
+                <w:szCs w:val="24"/>
+              </w:rPr>
+            </w:pPr>
+            <w:r>
+              <w:rPr>
+                <w:sz w:val="24"/>
+                <w:szCs w:val="24"/>
+              </w:rPr>
+              <w:t>1:</w:t>
+            </w:r>
+          </w:p>
+        </w:tc>
+        <w:tc>
+          <w:tcPr>
+            <w:tcW w:w="8753" w:type="dxa"/>
+            <w:tcBorders>
+              <w:top w:val="single" w:sz="4" w:space="0" w:color="auto"/>
+              <w:left w:val="nil"/>
+              <w:bottom w:val="nil"/>
+              <w:right w:val="nil"/>
+            </w:tcBorders>
+          </w:tcPr>
+          <w:p>
+            <w:pPr>
+              <w:spacing w:line="360" w:lineRule="auto"/>
+              <w:rPr>
+                <w:sz w:val="24"/>
+                <w:szCs w:val="24"/>
+              </w:rPr>
+            </w:pPr>
+            <w:r>
+              <w:rPr>
+                <w:sz w:val="24"/>
+                <w:szCs w:val="24"/>
+              </w:rPr>
+              <w:t>p</w:t>
+            </w:r>
+            <w:r>
+              <w:rPr>
+                <w:sz w:val="24"/>
+                <w:szCs w:val="24"/>
+              </w:rPr>
+              <w:t>retraga(q, n, p, d)</w:t>
+            </w:r>
+          </w:p>
+        </w:tc>
+      </w:tr>
+      <w:tr>
+        <w:tc>
+          <w:tcPr>
+            <w:tcW w:w="534" w:type="dxa"/>
+            <w:tcBorders>
+              <w:top w:val="nil"/>
+              <w:left w:val="nil"/>
+              <w:bottom w:val="nil"/>
+              <w:right w:val="nil"/>
+            </w:tcBorders>
+          </w:tcPr>
+          <w:p>
+            <w:pPr>
+              <w:spacing w:line="360" w:lineRule="auto"/>
+              <w:rPr>
+                <w:sz w:val="24"/>
+                <w:szCs w:val="24"/>
+              </w:rPr>
+            </w:pPr>
+            <w:r>
+              <w:rPr>
+                <w:sz w:val="24"/>
+                <w:szCs w:val="24"/>
+              </w:rPr>
+              <w:t>2:</w:t>
+            </w:r>
+          </w:p>
+        </w:tc>
+        <w:tc>
+          <w:tcPr>
+            <w:tcW w:w="8753" w:type="dxa"/>
+            <w:tcBorders>
+              <w:top w:val="nil"/>
+              <w:left w:val="nil"/>
+              <w:bottom w:val="nil"/>
+              <w:right w:val="nil"/>
+            </w:tcBorders>
+          </w:tcPr>
+          <w:p>
+            <w:pPr>
+              <w:spacing w:line="360" w:lineRule="auto"/>
+              <w:rPr>
+                <w:sz w:val="24"/>
+                <w:szCs w:val="24"/>
+              </w:rPr>
+            </w:pPr>
+            <w:r>
+              <w:rPr>
+                <w:sz w:val="24"/>
+                <w:szCs w:val="24"/>
+              </w:rPr>
+              <w:t>i</w:t>
+            </w:r>
+            <w:r>
+              <w:rPr>
+                <w:sz w:val="24"/>
+                <w:szCs w:val="24"/>
+              </w:rPr>
+              <w:t xml:space="preserve">f  n.l = </w:t>
+            </w:r>
+            <w:r>
+              <w:rPr>
+                <w:rStyle w:val="mwe-math-mathml-inline"/>
+                <w:rFonts w:ascii="Cambria Math" w:hAnsi="Cambria Math" w:cs="Cambria Math"/>
+                <w:vanish/>
+                <w:sz w:val="24"/>
+                <w:szCs w:val="24"/>
+              </w:rPr>
+              <w:t>∅</w:t>
+            </w:r>
+            <w:r>
+              <w:rPr>
+                <w:rStyle w:val="mwe-math-mathml-inline"/>
+                <w:vanish/>
+                <w:sz w:val="24"/>
+                <w:szCs w:val="24"/>
+              </w:rPr>
+              <w:t xml:space="preserve"> {\displaystyle \varnothing } </w:t>
+            </w:r>
+            <w:r>
+              <w:rPr>
+                <w:noProof/>
+                <w:sz w:val="24"/>
+                <w:szCs w:val="24"/>
+              </w:rPr>
+              <w:t xml:space="preserve">null  </w:t>
+            </w:r>
+            <w:r>
+              <w:rPr>
+                <w:rFonts w:ascii="Cambria Math" w:hAnsi="Cambria Math" w:cs="Cambria Math"/>
+                <w:noProof/>
+                <w:sz w:val="24"/>
+                <w:szCs w:val="24"/>
+              </w:rPr>
+              <w:t>∧</w:t>
+            </w:r>
+            <w:r>
+              <w:rPr>
+                <w:noProof/>
+                <w:sz w:val="24"/>
+                <w:szCs w:val="24"/>
+              </w:rPr>
+              <w:t xml:space="preserve"> n.r = null </w:t>
+            </w:r>
+          </w:p>
+        </w:tc>
+      </w:tr>
+      <w:tr>
+        <w:tc>
+          <w:tcPr>
+            <w:tcW w:w="534" w:type="dxa"/>
+            <w:tcBorders>
+              <w:top w:val="nil"/>
+              <w:left w:val="nil"/>
+              <w:bottom w:val="nil"/>
+              <w:right w:val="nil"/>
+            </w:tcBorders>
+          </w:tcPr>
+          <w:p>
+            <w:pPr>
+              <w:spacing w:line="360" w:lineRule="auto"/>
+              <w:rPr>
+                <w:sz w:val="24"/>
+                <w:szCs w:val="24"/>
+              </w:rPr>
+            </w:pPr>
+            <w:r>
+              <w:rPr>
+                <w:sz w:val="24"/>
+                <w:szCs w:val="24"/>
+              </w:rPr>
+              <w:t>3:</w:t>
+            </w:r>
+          </w:p>
+        </w:tc>
+        <w:tc>
+          <w:tcPr>
+            <w:tcW w:w="8753" w:type="dxa"/>
+            <w:tcBorders>
+              <w:top w:val="nil"/>
+              <w:left w:val="nil"/>
+              <w:bottom w:val="nil"/>
+              <w:right w:val="nil"/>
+            </w:tcBorders>
+          </w:tcPr>
+          <w:p>
+            <w:pPr>
+              <w:spacing w:line="360" w:lineRule="auto"/>
+              <w:rPr>
+                <w:sz w:val="24"/>
+                <w:szCs w:val="24"/>
+              </w:rPr>
+            </w:pPr>
+            <w:r>
+              <w:rPr>
+                <w:sz w:val="24"/>
+                <w:szCs w:val="24"/>
+              </w:rPr>
+              <w:t xml:space="preserve">  dc </w:t>
+            </w:r>
+            <w:r>
+              <w:rPr>
+                <w:rFonts w:ascii="Cambria Math" w:hAnsi="Cambria Math" w:cs="Cambria Math"/>
+                <w:sz w:val="24"/>
+                <w:szCs w:val="24"/>
+              </w:rPr>
+              <w:t>≔</w:t>
+            </w:r>
+            <w:r>
+              <w:rPr>
+                <w:sz w:val="24"/>
+                <w:szCs w:val="24"/>
+              </w:rPr>
+              <w:t xml:space="preserve"> dist(q,n)</w:t>
+            </w:r>
+          </w:p>
+        </w:tc>
+      </w:tr>
+      <w:tr>
+        <w:tc>
+          <w:tcPr>
+            <w:tcW w:w="534" w:type="dxa"/>
+            <w:tcBorders>
+              <w:top w:val="nil"/>
+              <w:left w:val="nil"/>
+              <w:bottom w:val="nil"/>
+              <w:right w:val="nil"/>
+            </w:tcBorders>
+          </w:tcPr>
+          <w:p>
+            <w:pPr>
+              <w:spacing w:line="360" w:lineRule="auto"/>
+              <w:rPr>
+                <w:sz w:val="24"/>
+                <w:szCs w:val="24"/>
+              </w:rPr>
+            </w:pPr>
+            <w:r>
+              <w:rPr>
+                <w:sz w:val="24"/>
+                <w:szCs w:val="24"/>
+              </w:rPr>
+              <w:t>4:</w:t>
+            </w:r>
+          </w:p>
+        </w:tc>
+        <w:tc>
+          <w:tcPr>
+            <w:tcW w:w="8753" w:type="dxa"/>
+            <w:tcBorders>
+              <w:top w:val="nil"/>
+              <w:left w:val="nil"/>
+              <w:bottom w:val="nil"/>
+              <w:right w:val="nil"/>
+            </w:tcBorders>
+          </w:tcPr>
+          <w:p>
+            <w:pPr>
+              <w:spacing w:line="360" w:lineRule="auto"/>
+              <w:rPr>
+                <w:sz w:val="24"/>
+                <w:szCs w:val="24"/>
+              </w:rPr>
+            </w:pPr>
+            <w:r>
+              <w:rPr>
+                <w:sz w:val="24"/>
+                <w:szCs w:val="24"/>
+              </w:rPr>
+              <w:t xml:space="preserve">  if dc &lt; d then p </w:t>
+            </w:r>
+            <w:r>
+              <w:rPr>
+                <w:rFonts w:ascii="Cambria Math" w:hAnsi="Cambria Math" w:cs="Cambria Math"/>
+                <w:sz w:val="24"/>
+                <w:szCs w:val="24"/>
+              </w:rPr>
+              <w:t>≔</w:t>
+            </w:r>
+            <w:r>
+              <w:rPr>
+                <w:sz w:val="24"/>
+                <w:szCs w:val="24"/>
+              </w:rPr>
+              <w:t xml:space="preserve"> n; d</w:t>
+            </w:r>
+            <w:r>
+              <w:rPr>
+                <w:rFonts w:ascii="Cambria Math" w:hAnsi="Cambria Math" w:cs="Cambria Math"/>
+                <w:sz w:val="24"/>
+                <w:szCs w:val="24"/>
+              </w:rPr>
+              <w:t>≔</w:t>
+            </w:r>
+            <w:r>
+              <w:rPr>
+                <w:sz w:val="24"/>
+                <w:szCs w:val="24"/>
+              </w:rPr>
+              <w:t>dc</w:t>
+            </w:r>
+          </w:p>
+        </w:tc>
+      </w:tr>
+      <w:tr>
+        <w:tc>
+          <w:tcPr>
+            <w:tcW w:w="534" w:type="dxa"/>
+            <w:tcBorders>
+              <w:top w:val="nil"/>
+              <w:left w:val="nil"/>
+              <w:bottom w:val="nil"/>
+              <w:right w:val="nil"/>
+            </w:tcBorders>
+          </w:tcPr>
+          <w:p>
+            <w:pPr>
+              <w:spacing w:line="360" w:lineRule="auto"/>
+              <w:rPr>
+                <w:sz w:val="24"/>
+                <w:szCs w:val="24"/>
+              </w:rPr>
+            </w:pPr>
+            <w:r>
+              <w:rPr>
+                <w:sz w:val="24"/>
+                <w:szCs w:val="24"/>
+              </w:rPr>
+              <w:t>5:</w:t>
+            </w:r>
+          </w:p>
+        </w:tc>
+        <w:tc>
+          <w:tcPr>
+            <w:tcW w:w="8753" w:type="dxa"/>
+            <w:tcBorders>
+              <w:top w:val="nil"/>
+              <w:left w:val="nil"/>
+              <w:bottom w:val="nil"/>
+              <w:right w:val="nil"/>
+            </w:tcBorders>
+          </w:tcPr>
+          <w:p>
+            <w:pPr>
+              <w:spacing w:line="360" w:lineRule="auto"/>
+              <w:rPr>
+                <w:sz w:val="24"/>
+                <w:szCs w:val="24"/>
+              </w:rPr>
+            </w:pPr>
+            <w:r>
+              <w:rPr>
+                <w:sz w:val="24"/>
+                <w:szCs w:val="24"/>
+              </w:rPr>
+              <w:t>else</w:t>
+            </w:r>
+          </w:p>
+        </w:tc>
+      </w:tr>
+      <w:tr>
+        <w:tc>
+          <w:tcPr>
+            <w:tcW w:w="534" w:type="dxa"/>
+            <w:tcBorders>
+              <w:top w:val="nil"/>
+              <w:left w:val="nil"/>
+              <w:bottom w:val="nil"/>
+              <w:right w:val="nil"/>
+            </w:tcBorders>
+          </w:tcPr>
+          <w:p>
+            <w:pPr>
+              <w:spacing w:line="360" w:lineRule="auto"/>
+              <w:rPr>
+                <w:sz w:val="24"/>
+                <w:szCs w:val="24"/>
+              </w:rPr>
+            </w:pPr>
+            <w:r>
+              <w:rPr>
+                <w:sz w:val="24"/>
+                <w:szCs w:val="24"/>
+              </w:rPr>
+              <w:t>6:</w:t>
+            </w:r>
+          </w:p>
+        </w:tc>
+        <w:tc>
+          <w:tcPr>
+            <w:tcW w:w="8753" w:type="dxa"/>
+            <w:tcBorders>
+              <w:top w:val="nil"/>
+              <w:left w:val="nil"/>
+              <w:bottom w:val="nil"/>
+              <w:right w:val="nil"/>
+            </w:tcBorders>
+          </w:tcPr>
+          <w:p>
+            <w:pPr>
+              <w:spacing w:line="360" w:lineRule="auto"/>
+              <w:rPr>
+                <w:sz w:val="24"/>
+                <w:szCs w:val="24"/>
+              </w:rPr>
+            </w:pPr>
+            <w:r>
+              <w:rPr>
+                <w:sz w:val="24"/>
+                <w:szCs w:val="24"/>
+              </w:rPr>
+              <w:t xml:space="preserve">  if q.ax ≤ n.ax</w:t>
+            </w:r>
+          </w:p>
+        </w:tc>
+      </w:tr>
+      <w:tr>
+        <w:tc>
+          <w:tcPr>
+            <w:tcW w:w="534" w:type="dxa"/>
+            <w:tcBorders>
+              <w:top w:val="nil"/>
+              <w:left w:val="nil"/>
+              <w:bottom w:val="nil"/>
+              <w:right w:val="nil"/>
+            </w:tcBorders>
+          </w:tcPr>
+          <w:p>
+            <w:pPr>
+              <w:spacing w:line="360" w:lineRule="auto"/>
+              <w:rPr>
+                <w:sz w:val="24"/>
+                <w:szCs w:val="24"/>
+              </w:rPr>
+            </w:pPr>
+            <w:r>
+              <w:rPr>
+                <w:sz w:val="24"/>
+                <w:szCs w:val="24"/>
+              </w:rPr>
+              <w:t>7:</w:t>
+            </w:r>
+          </w:p>
+        </w:tc>
+        <w:tc>
+          <w:tcPr>
+            <w:tcW w:w="8753" w:type="dxa"/>
+            <w:tcBorders>
+              <w:top w:val="nil"/>
+              <w:left w:val="nil"/>
+              <w:bottom w:val="nil"/>
+              <w:right w:val="nil"/>
+            </w:tcBorders>
+          </w:tcPr>
+          <w:p>
+            <w:pPr>
+              <w:spacing w:line="360" w:lineRule="auto"/>
+              <w:rPr>
+                <w:sz w:val="24"/>
+                <w:szCs w:val="24"/>
+              </w:rPr>
+            </w:pPr>
+            <w:r>
+              <w:rPr>
+                <w:sz w:val="24"/>
+                <w:szCs w:val="24"/>
+              </w:rPr>
+              <w:t xml:space="preserve">    If q.ax – d ≤ n.ax then pretraga(q, n.l, p, d)</w:t>
+            </w:r>
+          </w:p>
+        </w:tc>
+      </w:tr>
+      <w:tr>
+        <w:tc>
+          <w:tcPr>
+            <w:tcW w:w="534" w:type="dxa"/>
+            <w:tcBorders>
+              <w:top w:val="nil"/>
+              <w:left w:val="nil"/>
+              <w:bottom w:val="nil"/>
+              <w:right w:val="nil"/>
+            </w:tcBorders>
+          </w:tcPr>
+          <w:p>
+            <w:pPr>
+              <w:spacing w:line="360" w:lineRule="auto"/>
+              <w:rPr>
+                <w:sz w:val="24"/>
+                <w:szCs w:val="24"/>
+              </w:rPr>
+            </w:pPr>
+            <w:r>
+              <w:rPr>
+                <w:sz w:val="24"/>
+                <w:szCs w:val="24"/>
+              </w:rPr>
+              <w:t>8:</w:t>
+            </w:r>
+          </w:p>
+        </w:tc>
+        <w:tc>
+          <w:tcPr>
+            <w:tcW w:w="8753" w:type="dxa"/>
+            <w:tcBorders>
+              <w:top w:val="nil"/>
+              <w:left w:val="nil"/>
+              <w:bottom w:val="nil"/>
+              <w:right w:val="nil"/>
+            </w:tcBorders>
+          </w:tcPr>
+          <w:p>
+            <w:pPr>
+              <w:spacing w:line="360" w:lineRule="auto"/>
+              <w:rPr>
+                <w:sz w:val="24"/>
+                <w:szCs w:val="24"/>
+              </w:rPr>
+            </w:pPr>
+            <w:r>
+              <w:rPr>
+                <w:sz w:val="24"/>
+                <w:szCs w:val="24"/>
+              </w:rPr>
+              <w:t xml:space="preserve">    If q.ax + d ≥ n.ax then pretraga(q, n.r, p, d)</w:t>
+            </w:r>
+          </w:p>
+        </w:tc>
+      </w:tr>
+      <w:tr>
+        <w:tc>
+          <w:tcPr>
+            <w:tcW w:w="534" w:type="dxa"/>
+            <w:tcBorders>
+              <w:top w:val="nil"/>
+              <w:left w:val="nil"/>
+              <w:bottom w:val="nil"/>
+              <w:right w:val="nil"/>
+            </w:tcBorders>
+          </w:tcPr>
+          <w:p>
+            <w:pPr>
+              <w:spacing w:line="360" w:lineRule="auto"/>
+              <w:rPr>
+                <w:sz w:val="24"/>
+                <w:szCs w:val="24"/>
+              </w:rPr>
+            </w:pPr>
+            <w:r>
+              <w:rPr>
+                <w:sz w:val="24"/>
+                <w:szCs w:val="24"/>
+              </w:rPr>
+              <w:t>9:</w:t>
+            </w:r>
+          </w:p>
+        </w:tc>
+        <w:tc>
+          <w:tcPr>
+            <w:tcW w:w="8753" w:type="dxa"/>
+            <w:tcBorders>
+              <w:top w:val="nil"/>
+              <w:left w:val="nil"/>
+              <w:bottom w:val="nil"/>
+              <w:right w:val="nil"/>
+            </w:tcBorders>
+          </w:tcPr>
+          <w:p>
+            <w:pPr>
+              <w:spacing w:line="360" w:lineRule="auto"/>
+              <w:rPr>
+                <w:sz w:val="24"/>
+                <w:szCs w:val="24"/>
+              </w:rPr>
+            </w:pPr>
+            <w:r>
+              <w:rPr>
+                <w:sz w:val="24"/>
+                <w:szCs w:val="24"/>
+              </w:rPr>
+              <w:t xml:space="preserve">  if  q.ax ≥ n.ax</w:t>
+            </w:r>
+          </w:p>
+        </w:tc>
+      </w:tr>
+      <w:tr>
+        <w:tc>
+          <w:tcPr>
+            <w:tcW w:w="534" w:type="dxa"/>
+            <w:tcBorders>
+              <w:top w:val="nil"/>
+              <w:left w:val="nil"/>
+              <w:bottom w:val="nil"/>
+              <w:right w:val="nil"/>
+            </w:tcBorders>
+          </w:tcPr>
+          <w:p>
+            <w:pPr>
+              <w:spacing w:line="360" w:lineRule="auto"/>
+              <w:rPr>
+                <w:sz w:val="24"/>
+                <w:szCs w:val="24"/>
+              </w:rPr>
+            </w:pPr>
+            <w:r>
+              <w:rPr>
+                <w:sz w:val="24"/>
+                <w:szCs w:val="24"/>
+              </w:rPr>
+              <w:t>10:</w:t>
+            </w:r>
+          </w:p>
+        </w:tc>
+        <w:tc>
+          <w:tcPr>
+            <w:tcW w:w="8753" w:type="dxa"/>
+            <w:tcBorders>
+              <w:top w:val="nil"/>
+              <w:left w:val="nil"/>
+              <w:bottom w:val="nil"/>
+              <w:right w:val="nil"/>
+            </w:tcBorders>
+          </w:tcPr>
+          <w:p>
+            <w:pPr>
+              <w:spacing w:line="360" w:lineRule="auto"/>
+              <w:rPr>
+                <w:sz w:val="24"/>
+                <w:szCs w:val="24"/>
+              </w:rPr>
+            </w:pPr>
+            <w:r>
+              <w:rPr>
+                <w:sz w:val="24"/>
+                <w:szCs w:val="24"/>
+              </w:rPr>
+              <w:t xml:space="preserve">    If q.ax + d ≥ n.ax then pretraga(q, n.r, p, d)</w:t>
+            </w:r>
+          </w:p>
+        </w:tc>
+      </w:tr>
+      <w:tr>
+        <w:tc>
+          <w:tcPr>
+            <w:tcW w:w="534" w:type="dxa"/>
+            <w:tcBorders>
+              <w:top w:val="nil"/>
+              <w:left w:val="nil"/>
+              <w:bottom w:val="single" w:sz="4" w:space="0" w:color="auto"/>
+              <w:right w:val="nil"/>
+            </w:tcBorders>
+          </w:tcPr>
+          <w:p>
+            <w:pPr>
+              <w:spacing w:line="360" w:lineRule="auto"/>
+              <w:rPr>
+                <w:sz w:val="24"/>
+                <w:szCs w:val="24"/>
+              </w:rPr>
+            </w:pPr>
+            <w:r>
+              <w:rPr>
+                <w:sz w:val="24"/>
+                <w:szCs w:val="24"/>
+              </w:rPr>
+              <w:t>11:</w:t>
+            </w:r>
+          </w:p>
+        </w:tc>
+        <w:tc>
+          <w:tcPr>
+            <w:tcW w:w="8753" w:type="dxa"/>
+            <w:tcBorders>
+              <w:top w:val="nil"/>
+              <w:left w:val="nil"/>
+              <w:bottom w:val="single" w:sz="4" w:space="0" w:color="auto"/>
+              <w:right w:val="nil"/>
+            </w:tcBorders>
+          </w:tcPr>
+          <w:p>
+            <w:pPr>
+              <w:spacing w:line="360" w:lineRule="auto"/>
+              <w:rPr>
+                <w:sz w:val="24"/>
+                <w:szCs w:val="24"/>
+              </w:rPr>
+            </w:pPr>
+            <w:r>
+              <w:rPr>
+                <w:sz w:val="24"/>
+                <w:szCs w:val="24"/>
+              </w:rPr>
+              <w:t xml:space="preserve">    If q.ax – d ≤ n.ax then pretraga(q, n.l, p, d)</w:t>
+            </w:r>
+          </w:p>
+        </w:tc>
+      </w:tr>
+    </w:tbl>
+    <w:p>
+      <w:pPr>
+        <w:spacing w:line="360" w:lineRule="auto"/>
+        <w:rPr>
+          <w:rFonts w:ascii="Times New Roman" w:hAnsi="Times New Roman" w:cs="Times New Roman"/>
+        </w:rPr>
+      </w:pPr>
+    </w:p>
+    <w:p>
+      <w:pPr>
+        <w:spacing w:line="360" w:lineRule="auto"/>
+        <w:jc w:val="both"/>
+        <w:rPr>
+          <w:rFonts w:ascii="Times New Roman" w:hAnsi="Times New Roman" w:cs="Times New Roman"/>
+          <w:sz w:val="24"/>
+          <w:szCs w:val="24"/>
+          <w:lang w:val="sr-Cyrl-RS"/>
+        </w:rPr>
+      </w:pPr>
+    </w:p>
+    <w:p>
+      <w:pPr>
+        <w:spacing w:line="360" w:lineRule="auto"/>
+        <w:jc w:val="both"/>
+        <w:rPr>
+          <w:rFonts w:ascii="Times New Roman" w:hAnsi="Times New Roman" w:cs="Times New Roman"/>
+          <w:sz w:val="24"/>
+          <w:szCs w:val="24"/>
+          <w:lang w:val="sr-Cyrl-RS"/>
+        </w:rPr>
+      </w:pPr>
+    </w:p>
+    <w:p>
+      <w:pPr>
+        <w:spacing w:line="360" w:lineRule="auto"/>
+        <w:rPr>
+          <w:rFonts w:ascii="Times New Roman" w:eastAsiaTheme="majorEastAsia" w:hAnsi="Times New Roman" w:cstheme="majorBidi"/>
+          <w:b/>
+          <w:bCs/>
+          <w:color w:val="365F91" w:themeColor="accent1" w:themeShade="BF"/>
+          <w:sz w:val="32"/>
+          <w:szCs w:val="28"/>
+          <w:lang w:val="en-US" w:eastAsia="ja-JP"/>
+        </w:rPr>
+      </w:pPr>
+      <w:r>
+        <w:br w:type="page"/>
+      </w:r>
+    </w:p>
+    <w:p>
+      <w:pPr>
+        <w:pStyle w:val="Heading1"/>
+        <w:spacing w:line="360" w:lineRule="auto"/>
+      </w:pPr>
+      <w:r>
+        <w:lastRenderedPageBreak/>
+        <w:t>АНАЛИЗА АПРОКСИМАТИВНИХ МЕТОДА</w:t>
       </w:r>
     </w:p>
     <w:p>
@@ -6201,7 +8351,6 @@
           <w:szCs w:val="24"/>
           <w:lang w:val="sr-Cyrl-RS"/>
         </w:rPr>
-        <w:lastRenderedPageBreak/>
         <w:t>Које су најпопуларније апрокс</w:t>
       </w:r>
       <w:r>
@@ -6498,33 +8647,22 @@
     </w:p>
     <w:p>
       <w:pPr>
+        <w:spacing w:line="360" w:lineRule="auto"/>
+        <w:jc w:val="both"/>
+        <w:rPr>
+          <w:rFonts w:ascii="Times New Roman" w:hAnsi="Times New Roman" w:cs="Times New Roman"/>
+          <w:sz w:val="24"/>
+          <w:szCs w:val="24"/>
+        </w:rPr>
+      </w:pPr>
+    </w:p>
+    <w:p>
+      <w:pPr>
         <w:pStyle w:val="Heading1"/>
         <w:spacing w:line="360" w:lineRule="auto"/>
       </w:pPr>
       <w:r>
-        <w:rPr>
-          <w:lang w:val="sr-Cyrl-RS"/>
-        </w:rPr>
-        <w:t>МОТИВАЦИЈА: ИНТЕЛЕКТУАЛНА И ЛИЧНА МОТИВИСАНОСТ</w:t>
-      </w:r>
-    </w:p>
-    <w:p>
-      <w:pPr>
-        <w:spacing w:line="360" w:lineRule="auto"/>
-        <w:jc w:val="both"/>
-        <w:rPr>
-          <w:rFonts w:ascii="Times New Roman" w:hAnsi="Times New Roman" w:cs="Times New Roman"/>
-          <w:sz w:val="24"/>
-          <w:szCs w:val="24"/>
-        </w:rPr>
-      </w:pPr>
-    </w:p>
-    <w:p>
-      <w:pPr>
-        <w:pStyle w:val="Heading1"/>
-        <w:spacing w:line="360" w:lineRule="auto"/>
-      </w:pPr>
-      <w:r>
+        <w:lastRenderedPageBreak/>
         <w:t>ОРГАНИЗАЦИЈА И МЕТОДЕ ИСТРАЖИВАЊА</w:t>
       </w:r>
     </w:p>
@@ -6935,7 +9073,6 @@
           <w:id w:val="-1843620527"/>
           <w:citation/>
         </w:sdtPr>
-        <w:sdtEndPr/>
         <w:sdtContent>
           <w:r>
             <w:rPr>
@@ -7061,17 +9198,7 @@
           <w:szCs w:val="24"/>
           <w:lang w:val="sr-Cyrl-RS"/>
         </w:rPr>
-        <w:t xml:space="preserve">двема </w:t>
-      </w:r>
-      <w:r>
-        <w:rPr>
-          <w:rFonts w:ascii="Times New Roman" w:hAnsi="Times New Roman" w:cs="Times New Roman"/>
-          <w:sz w:val="24"/>
-          <w:szCs w:val="24"/>
-          <w:lang w:val="sr-Cyrl-RS"/>
-        </w:rPr>
-        <w:lastRenderedPageBreak/>
-        <w:t>техникама претраге најближих  суседа – инкременталној и техници претраге у дубину.</w:t>
+        <w:t>двема техникама претраге најближих  суседа – инкременталној и техници претраге у дубину.</w:t>
       </w:r>
       <w:r>
         <w:rPr>
@@ -7109,7 +9236,6 @@
           <w:id w:val="1673989982"/>
           <w:citation/>
         </w:sdtPr>
-        <w:sdtEndPr/>
         <w:sdtContent>
           <w:r>
             <w:rPr>
@@ -7201,7 +9327,6 @@
           <w:id w:val="-1405449485"/>
           <w:citation/>
         </w:sdtPr>
-        <w:sdtEndPr/>
         <w:sdtContent>
           <w:r>
             <w:rPr>
@@ -7307,7 +9432,6 @@
           <w:id w:val="-1367134294"/>
           <w:citation/>
         </w:sdtPr>
-        <w:sdtEndPr/>
         <w:sdtContent>
           <w:r>
             <w:rPr>
@@ -7522,7 +9646,6 @@
           <w:id w:val="205924496"/>
           <w:citation/>
         </w:sdtPr>
-        <w:sdtEndPr/>
         <w:sdtContent>
           <w:r>
             <w:rPr>
@@ -7863,7 +9986,6 @@
           <w:id w:val="-1867509194"/>
           <w:citation/>
         </w:sdtPr>
-        <w:sdtEndPr/>
         <w:sdtContent>
           <w:r>
             <w:rPr>
@@ -7940,6 +10062,7 @@
           <w:szCs w:val="24"/>
           <w:lang w:val="sr-Cyrl-RS"/>
         </w:rPr>
+        <w:lastRenderedPageBreak/>
         <w:t xml:space="preserve">Следећи корак у изради истраживања засниваће се на проучавању </w:t>
       </w:r>
       <w:r>
@@ -8053,7 +10176,6 @@
           <w:id w:val="1560750125"/>
           <w:citation/>
         </w:sdtPr>
-        <w:sdtEndPr/>
         <w:sdtContent>
           <w:r>
             <w:rPr>
@@ -8121,304 +10243,6 @@
         </w:rPr>
         <w:t xml:space="preserve"> </w:t>
       </w:r>
-      <w:r>
-        <w:rPr>
-          <w:rFonts w:ascii="Times New Roman" w:hAnsi="Times New Roman" w:cs="Times New Roman"/>
-          <w:sz w:val="24"/>
-          <w:szCs w:val="24"/>
-          <w:lang w:val="sr-Cyrl-RS"/>
-        </w:rPr>
-        <w:t>Идеја је да се пронађе метод којим</w:t>
-      </w:r>
-      <w:r>
-        <w:rPr>
-          <w:rFonts w:ascii="Times New Roman" w:hAnsi="Times New Roman" w:cs="Times New Roman"/>
-          <w:sz w:val="24"/>
-          <w:szCs w:val="24"/>
-          <w:lang w:val="sr-Cyrl-RS"/>
-        </w:rPr>
-        <w:t xml:space="preserve"> ће се међусобно слични објекти сврставати у исте категорије.</w:t>
-      </w:r>
-      <w:r>
-        <w:rPr>
-          <w:rFonts w:ascii="Times New Roman" w:hAnsi="Times New Roman" w:cs="Times New Roman"/>
-          <w:sz w:val="24"/>
-          <w:szCs w:val="24"/>
-          <w:lang w:val="sr-Cyrl-RS"/>
-        </w:rPr>
-        <w:t xml:space="preserve"> Хеширање на основу положаја</w:t>
-      </w:r>
-      <w:r>
-        <w:rPr>
-          <w:rFonts w:ascii="Times New Roman" w:hAnsi="Times New Roman" w:cs="Times New Roman"/>
-          <w:sz w:val="24"/>
-          <w:szCs w:val="24"/>
-          <w:lang w:val="en-US"/>
-        </w:rPr>
-        <w:t xml:space="preserve"> </w:t>
-      </w:r>
-      <w:r>
-        <w:rPr>
-          <w:rFonts w:ascii="Times New Roman" w:hAnsi="Times New Roman" w:cs="Times New Roman"/>
-          <w:sz w:val="24"/>
-          <w:szCs w:val="24"/>
-          <w:lang w:val="sr-Cyrl-RS"/>
-        </w:rPr>
-        <w:t>или локацијски-сензитивно хеширање</w:t>
-      </w:r>
-      <w:r>
-        <w:rPr>
-          <w:rFonts w:ascii="Times New Roman" w:hAnsi="Times New Roman" w:cs="Times New Roman"/>
-          <w:sz w:val="24"/>
-          <w:szCs w:val="24"/>
-        </w:rPr>
-        <w:t xml:space="preserve"> </w:t>
-      </w:r>
-      <w:r>
-        <w:rPr>
-          <w:rFonts w:ascii="Times New Roman" w:hAnsi="Times New Roman" w:cs="Times New Roman"/>
-          <w:sz w:val="24"/>
-          <w:szCs w:val="24"/>
-          <w:lang w:val="sr-Cyrl-RS"/>
-        </w:rPr>
-        <w:t>(</w:t>
-      </w:r>
-      <w:r>
-        <w:rPr>
-          <w:rFonts w:ascii="Times New Roman" w:hAnsi="Times New Roman" w:cs="Times New Roman"/>
-          <w:sz w:val="24"/>
-          <w:szCs w:val="24"/>
-          <w:lang w:val="sr-Cyrl-RS"/>
-        </w:rPr>
-        <w:t>енг</w:t>
-      </w:r>
-      <w:r>
-        <w:rPr>
-          <w:rFonts w:ascii="Times New Roman" w:hAnsi="Times New Roman" w:cs="Times New Roman"/>
-          <w:sz w:val="24"/>
-          <w:szCs w:val="24"/>
-          <w:lang w:val="en-US"/>
-        </w:rPr>
-        <w:t>.</w:t>
-      </w:r>
-      <w:r>
-        <w:rPr>
-          <w:rFonts w:ascii="Times New Roman" w:hAnsi="Times New Roman" w:cs="Times New Roman"/>
-          <w:sz w:val="24"/>
-          <w:szCs w:val="24"/>
-        </w:rPr>
-        <w:t xml:space="preserve"> </w:t>
-      </w:r>
-      <w:r>
-        <w:rPr>
-          <w:rFonts w:ascii="Times New Roman" w:hAnsi="Times New Roman" w:cs="Times New Roman"/>
-          <w:i/>
-          <w:sz w:val="24"/>
-          <w:szCs w:val="24"/>
-          <w:lang w:val="en-US"/>
-        </w:rPr>
-        <w:t>Locality-sensitive hashing</w:t>
-      </w:r>
-      <w:r>
-        <w:rPr>
-          <w:rFonts w:ascii="Times New Roman" w:hAnsi="Times New Roman" w:cs="Times New Roman"/>
-          <w:i/>
-          <w:sz w:val="24"/>
-          <w:szCs w:val="24"/>
-          <w:lang w:val="sr-Cyrl-RS"/>
-        </w:rPr>
-        <w:t>,</w:t>
-      </w:r>
-      <w:r>
-        <w:rPr>
-          <w:rFonts w:ascii="Times New Roman" w:hAnsi="Times New Roman" w:cs="Times New Roman"/>
-          <w:sz w:val="24"/>
-          <w:szCs w:val="24"/>
-          <w:lang w:val="sr-Cyrl-RS"/>
-        </w:rPr>
-        <w:t xml:space="preserve"> у даљем тексту </w:t>
-      </w:r>
-      <w:proofErr w:type="gramStart"/>
-      <w:r>
-        <w:rPr>
-          <w:rFonts w:ascii="Times New Roman" w:hAnsi="Times New Roman" w:cs="Times New Roman"/>
-          <w:sz w:val="24"/>
-          <w:szCs w:val="24"/>
-          <w:lang w:val="sr-Cyrl-RS"/>
-        </w:rPr>
-        <w:t>ЛСХ</w:t>
-      </w:r>
-      <w:r>
-        <w:rPr>
-          <w:rFonts w:ascii="Times New Roman" w:hAnsi="Times New Roman" w:cs="Times New Roman"/>
-          <w:i/>
-          <w:sz w:val="24"/>
-          <w:szCs w:val="24"/>
-          <w:lang w:val="sr-Cyrl-RS"/>
-        </w:rPr>
-        <w:t xml:space="preserve"> </w:t>
-      </w:r>
-      <w:r>
-        <w:rPr>
-          <w:rFonts w:ascii="Times New Roman" w:hAnsi="Times New Roman" w:cs="Times New Roman"/>
-          <w:sz w:val="24"/>
-          <w:szCs w:val="24"/>
-          <w:lang w:val="sr-Cyrl-RS"/>
-        </w:rPr>
-        <w:t>)</w:t>
-      </w:r>
-      <w:proofErr w:type="gramEnd"/>
-      <w:r>
-        <w:rPr>
-          <w:rFonts w:ascii="Times New Roman" w:hAnsi="Times New Roman" w:cs="Times New Roman"/>
-          <w:sz w:val="24"/>
-          <w:szCs w:val="24"/>
-          <w:lang w:val="en-US"/>
-        </w:rPr>
-        <w:t xml:space="preserve"> </w:t>
-      </w:r>
-      <w:r>
-        <w:rPr>
-          <w:rFonts w:ascii="Times New Roman" w:hAnsi="Times New Roman" w:cs="Times New Roman"/>
-          <w:sz w:val="24"/>
-          <w:szCs w:val="24"/>
-          <w:lang w:val="sr-Cyrl-RS"/>
-        </w:rPr>
-        <w:t>је назив пре</w:t>
-      </w:r>
-      <w:r>
-        <w:rPr>
-          <w:rFonts w:ascii="Times New Roman" w:hAnsi="Times New Roman" w:cs="Times New Roman"/>
-          <w:sz w:val="24"/>
-          <w:szCs w:val="24"/>
-          <w:lang w:val="sr-Cyrl-RS"/>
-        </w:rPr>
-        <w:t>д</w:t>
-      </w:r>
-      <w:r>
-        <w:rPr>
-          <w:rFonts w:ascii="Times New Roman" w:hAnsi="Times New Roman" w:cs="Times New Roman"/>
-          <w:sz w:val="24"/>
-          <w:szCs w:val="24"/>
-          <w:lang w:val="sr-Cyrl-RS"/>
-        </w:rPr>
-        <w:t>стављене тех</w:t>
-      </w:r>
-      <w:r>
-        <w:rPr>
-          <w:rFonts w:ascii="Times New Roman" w:hAnsi="Times New Roman" w:cs="Times New Roman"/>
-          <w:sz w:val="24"/>
-          <w:szCs w:val="24"/>
-          <w:lang w:val="sr-Cyrl-RS"/>
-        </w:rPr>
-        <w:t>н</w:t>
-      </w:r>
-      <w:r>
-        <w:rPr>
-          <w:rFonts w:ascii="Times New Roman" w:hAnsi="Times New Roman" w:cs="Times New Roman"/>
-          <w:sz w:val="24"/>
-          <w:szCs w:val="24"/>
-          <w:lang w:val="sr-Cyrl-RS"/>
-        </w:rPr>
-        <w:t>ике.</w:t>
-      </w:r>
-      <w:r>
-        <w:rPr>
-          <w:rFonts w:ascii="Times New Roman" w:hAnsi="Times New Roman" w:cs="Times New Roman"/>
-          <w:sz w:val="24"/>
-          <w:szCs w:val="24"/>
-          <w:lang w:val="en-US"/>
-        </w:rPr>
-        <w:t xml:space="preserve"> </w:t>
-      </w:r>
-      <w:r>
-        <w:rPr>
-          <w:rFonts w:ascii="Times New Roman" w:hAnsi="Times New Roman" w:cs="Times New Roman"/>
-          <w:sz w:val="24"/>
-          <w:szCs w:val="24"/>
-          <w:lang w:val="sr-Cyrl-RS"/>
-        </w:rPr>
-        <w:t xml:space="preserve">Дефиниција коју је дао </w:t>
-      </w:r>
-      <w:sdt>
-        <w:sdtPr>
-          <w:rPr>
-            <w:rFonts w:ascii="Times New Roman" w:hAnsi="Times New Roman" w:cs="Times New Roman"/>
-            <w:sz w:val="24"/>
-            <w:szCs w:val="24"/>
-            <w:lang w:val="sr-Cyrl-RS"/>
-          </w:rPr>
-          <w:id w:val="1822146686"/>
-          <w:citation/>
-        </w:sdtPr>
-        <w:sdtEndPr/>
-        <w:sdtContent>
-          <w:r>
-            <w:rPr>
-              <w:rFonts w:ascii="Times New Roman" w:hAnsi="Times New Roman" w:cs="Times New Roman"/>
-              <w:sz w:val="24"/>
-              <w:szCs w:val="24"/>
-              <w:lang w:val="sr-Cyrl-RS"/>
-            </w:rPr>
-            <w:fldChar w:fldCharType="begin"/>
-          </w:r>
-          <w:r>
-            <w:rPr>
-              <w:rFonts w:ascii="Times New Roman" w:hAnsi="Times New Roman" w:cs="Times New Roman"/>
-              <w:sz w:val="24"/>
-              <w:szCs w:val="24"/>
-              <w:lang w:val="sr-Cyrl-RS"/>
-            </w:rPr>
-            <w:instrText xml:space="preserve"> CITATION Sam06 \l 10266 </w:instrText>
-          </w:r>
-          <w:r>
-            <w:rPr>
-              <w:rFonts w:ascii="Times New Roman" w:hAnsi="Times New Roman" w:cs="Times New Roman"/>
-              <w:sz w:val="24"/>
-              <w:szCs w:val="24"/>
-              <w:lang w:val="sr-Cyrl-RS"/>
-            </w:rPr>
-            <w:fldChar w:fldCharType="separate"/>
-          </w:r>
-          <w:r>
-            <w:rPr>
-              <w:rFonts w:ascii="Times New Roman" w:hAnsi="Times New Roman" w:cs="Times New Roman"/>
-              <w:noProof/>
-              <w:sz w:val="24"/>
-              <w:szCs w:val="24"/>
-              <w:lang w:val="sr-Cyrl-RS"/>
-            </w:rPr>
-            <w:t>(Samet, 2006)</w:t>
-          </w:r>
-          <w:r>
-            <w:rPr>
-              <w:rFonts w:ascii="Times New Roman" w:hAnsi="Times New Roman" w:cs="Times New Roman"/>
-              <w:sz w:val="24"/>
-              <w:szCs w:val="24"/>
-              <w:lang w:val="sr-Cyrl-RS"/>
-            </w:rPr>
-            <w:fldChar w:fldCharType="end"/>
-          </w:r>
-        </w:sdtContent>
-      </w:sdt>
-      <w:r>
-        <w:rPr>
-          <w:rFonts w:ascii="Times New Roman" w:hAnsi="Times New Roman" w:cs="Times New Roman"/>
-          <w:sz w:val="24"/>
-          <w:szCs w:val="24"/>
-          <w:lang w:val="sr-Cyrl-RS"/>
-        </w:rPr>
-        <w:t xml:space="preserve"> даје ближе објашњење: </w:t>
-      </w:r>
-      <w:r>
-        <w:rPr>
-          <w:rFonts w:ascii="Times New Roman" w:hAnsi="Times New Roman" w:cs="Times New Roman"/>
-          <w:sz w:val="24"/>
-          <w:szCs w:val="24"/>
-          <w:lang w:val="sr-Cyrl-RS"/>
-        </w:rPr>
-        <w:t xml:space="preserve"> </w:t>
-      </w:r>
     </w:p>
     <w:p>
       <w:pPr>
@@ -8437,192 +10261,6 @@
           <w:szCs w:val="24"/>
           <w:lang w:val="sr-Cyrl-RS"/>
         </w:rPr>
-        <w:t>Циљ ЛСХ алгоритма је да се пронађе функција хеширања која ће сачувати информацију о удаљености инстанци</w:t>
-      </w:r>
-      <w:r>
-        <w:rPr>
-          <w:rFonts w:ascii="Times New Roman" w:hAnsi="Times New Roman" w:cs="Times New Roman"/>
-          <w:sz w:val="24"/>
-          <w:szCs w:val="24"/>
-        </w:rPr>
-        <w:t>,</w:t>
-      </w:r>
-      <w:r>
-        <w:rPr>
-          <w:rFonts w:ascii="Times New Roman" w:hAnsi="Times New Roman" w:cs="Times New Roman"/>
-          <w:sz w:val="24"/>
-          <w:szCs w:val="24"/>
-          <w:lang w:val="sr-Cyrl-RS"/>
-        </w:rPr>
-        <w:t xml:space="preserve"> или приближне удаљености уз одређену толеранцију. </w:t>
-      </w:r>
-      <w:r>
-        <w:rPr>
-          <w:rFonts w:ascii="Times New Roman" w:hAnsi="Times New Roman" w:cs="Times New Roman"/>
-          <w:sz w:val="24"/>
-          <w:szCs w:val="24"/>
-          <w:lang w:val="sr-Cyrl-RS"/>
-        </w:rPr>
-        <w:t>Општи</w:t>
-      </w:r>
-      <w:r>
-        <w:rPr>
-          <w:rFonts w:ascii="Times New Roman" w:hAnsi="Times New Roman" w:cs="Times New Roman"/>
-          <w:sz w:val="24"/>
-          <w:szCs w:val="24"/>
-          <w:lang w:val="sr-Cyrl-RS"/>
-        </w:rPr>
-        <w:t xml:space="preserve"> кораци</w:t>
-      </w:r>
-      <w:r>
-        <w:rPr>
-          <w:rFonts w:ascii="Times New Roman" w:hAnsi="Times New Roman" w:cs="Times New Roman"/>
-          <w:sz w:val="24"/>
-          <w:szCs w:val="24"/>
-          <w:lang w:val="sr-Cyrl-RS"/>
-        </w:rPr>
-        <w:t xml:space="preserve"> </w:t>
-      </w:r>
-      <w:r>
-        <w:rPr>
-          <w:rFonts w:ascii="Times New Roman" w:hAnsi="Times New Roman" w:cs="Times New Roman"/>
-          <w:sz w:val="24"/>
-          <w:szCs w:val="24"/>
-          <w:lang w:val="sr-Cyrl-RS"/>
-        </w:rPr>
-        <w:t>ЛСХ</w:t>
-      </w:r>
-      <w:r>
-        <w:rPr>
-          <w:rFonts w:ascii="Times New Roman" w:hAnsi="Times New Roman" w:cs="Times New Roman"/>
-          <w:sz w:val="24"/>
-          <w:szCs w:val="24"/>
-          <w:lang w:val="sr-Cyrl-RS"/>
-        </w:rPr>
-        <w:t xml:space="preserve"> алгоритма</w:t>
-      </w:r>
-      <w:r>
-        <w:rPr>
-          <w:rFonts w:ascii="Times New Roman" w:hAnsi="Times New Roman" w:cs="Times New Roman"/>
-          <w:sz w:val="24"/>
-          <w:szCs w:val="24"/>
-          <w:lang w:val="sr-Cyrl-RS"/>
-        </w:rPr>
-        <w:t xml:space="preserve"> представљ</w:t>
-      </w:r>
-      <w:r>
-        <w:rPr>
-          <w:rFonts w:ascii="Times New Roman" w:hAnsi="Times New Roman" w:cs="Times New Roman"/>
-          <w:sz w:val="24"/>
-          <w:szCs w:val="24"/>
-          <w:lang w:val="sr-Cyrl-RS"/>
-        </w:rPr>
-        <w:t>ен</w:t>
-      </w:r>
-      <w:r>
-        <w:rPr>
-          <w:rFonts w:ascii="Times New Roman" w:hAnsi="Times New Roman" w:cs="Times New Roman"/>
-          <w:sz w:val="24"/>
-          <w:szCs w:val="24"/>
-          <w:lang w:val="sr-Cyrl-RS"/>
-        </w:rPr>
-        <w:t>и</w:t>
-      </w:r>
-      <w:r>
-        <w:rPr>
-          <w:rFonts w:ascii="Times New Roman" w:hAnsi="Times New Roman" w:cs="Times New Roman"/>
-          <w:sz w:val="24"/>
-          <w:szCs w:val="24"/>
-          <w:lang w:val="sr-Cyrl-RS"/>
-        </w:rPr>
-        <w:t xml:space="preserve"> су у раду под називом „Претраживање сличности при великом броју димензија путем хеширања“ </w:t>
-      </w:r>
-      <w:sdt>
-        <w:sdtPr>
-          <w:rPr>
-            <w:rFonts w:ascii="Times New Roman" w:hAnsi="Times New Roman" w:cs="Times New Roman"/>
-            <w:sz w:val="24"/>
-            <w:szCs w:val="24"/>
-            <w:lang w:val="sr-Cyrl-RS"/>
-          </w:rPr>
-          <w:id w:val="-1648278351"/>
-          <w:citation/>
-        </w:sdtPr>
-        <w:sdtEndPr/>
-        <w:sdtContent>
-          <w:r>
-            <w:rPr>
-              <w:rFonts w:ascii="Times New Roman" w:hAnsi="Times New Roman" w:cs="Times New Roman"/>
-              <w:sz w:val="24"/>
-              <w:szCs w:val="24"/>
-              <w:lang w:val="sr-Cyrl-RS"/>
-            </w:rPr>
-            <w:fldChar w:fldCharType="begin"/>
-          </w:r>
-          <w:r>
-            <w:rPr>
-              <w:rFonts w:ascii="Times New Roman" w:hAnsi="Times New Roman" w:cs="Times New Roman"/>
-              <w:sz w:val="24"/>
-              <w:szCs w:val="24"/>
-              <w:lang w:val="sr-Cyrl-RS"/>
-            </w:rPr>
-            <w:instrText xml:space="preserve"> CITATION Gio99 \l 10266 </w:instrText>
-          </w:r>
-          <w:r>
-            <w:rPr>
-              <w:rFonts w:ascii="Times New Roman" w:hAnsi="Times New Roman" w:cs="Times New Roman"/>
-              <w:sz w:val="24"/>
-              <w:szCs w:val="24"/>
-              <w:lang w:val="sr-Cyrl-RS"/>
-            </w:rPr>
-            <w:fldChar w:fldCharType="separate"/>
-          </w:r>
-          <w:r>
-            <w:rPr>
-              <w:rFonts w:ascii="Times New Roman" w:hAnsi="Times New Roman" w:cs="Times New Roman"/>
-              <w:noProof/>
-              <w:sz w:val="24"/>
-              <w:szCs w:val="24"/>
-              <w:lang w:val="sr-Cyrl-RS"/>
-            </w:rPr>
-            <w:t>(Gionis, Indyk, &amp; Motwani, 1999)</w:t>
-          </w:r>
-          <w:r>
-            <w:rPr>
-              <w:rFonts w:ascii="Times New Roman" w:hAnsi="Times New Roman" w:cs="Times New Roman"/>
-              <w:sz w:val="24"/>
-              <w:szCs w:val="24"/>
-              <w:lang w:val="sr-Cyrl-RS"/>
-            </w:rPr>
-            <w:fldChar w:fldCharType="end"/>
-          </w:r>
-        </w:sdtContent>
-      </w:sdt>
-      <w:r>
-        <w:rPr>
-          <w:rFonts w:ascii="Times New Roman" w:hAnsi="Times New Roman" w:cs="Times New Roman"/>
-          <w:sz w:val="24"/>
-          <w:szCs w:val="24"/>
-          <w:lang w:val="sr-Cyrl-RS"/>
-        </w:rPr>
-        <w:t>.</w:t>
-      </w:r>
-      <w:r>
-        <w:rPr>
-          <w:rFonts w:ascii="Times New Roman" w:hAnsi="Times New Roman" w:cs="Times New Roman"/>
-          <w:sz w:val="24"/>
-          <w:szCs w:val="24"/>
-          <w:lang w:val="sr-Cyrl-RS"/>
-        </w:rPr>
-        <w:t xml:space="preserve"> </w:t>
-      </w:r>
-      <w:r>
-        <w:rPr>
-          <w:rFonts w:ascii="Times New Roman" w:hAnsi="Times New Roman" w:cs="Times New Roman"/>
-          <w:sz w:val="24"/>
-          <w:szCs w:val="24"/>
-          <w:lang w:val="sr-Cyrl-RS"/>
-        </w:rPr>
         <w:t>Наводи се да када је бр</w:t>
       </w:r>
       <w:r>
@@ -8697,7 +10335,6 @@
           <w:szCs w:val="24"/>
           <w:lang w:val="sr-Cyrl-RS"/>
         </w:rPr>
-        <w:lastRenderedPageBreak/>
         <w:t>Раније је напоменуто да ће време</w:t>
       </w:r>
       <w:r>
@@ -9311,6 +10948,7 @@
           <w:szCs w:val="24"/>
           <w:lang w:val="sr-Cyrl-RS"/>
         </w:rPr>
+        <w:lastRenderedPageBreak/>
         <w:t>Препоруке</w:t>
       </w:r>
     </w:p>
@@ -9609,7 +11247,6 @@
       </w:pPr>
       <w:proofErr w:type="spellStart"/>
       <w:r>
-        <w:lastRenderedPageBreak/>
         <w:t>Опис</w:t>
       </w:r>
       <w:proofErr w:type="spellEnd"/>
@@ -9723,7 +11360,6 @@
           <w:id w:val="869642484"/>
           <w:citation/>
         </w:sdtPr>
-        <w:sdtEndPr/>
         <w:sdtContent>
           <w:r>
             <w:rPr>
@@ -10011,648 +11647,6 @@
     </w:p>
     <w:p>
       <w:pPr>
-        <w:pStyle w:val="Heading1"/>
-        <w:spacing w:line="360" w:lineRule="auto"/>
-      </w:pPr>
-      <w:r>
-        <w:t>РЕФЕРЕНТНА ЛИТЕРАТУРА, КОНЦЕПТИ И ТЕОРИЈСКИ ФОКУС</w:t>
-      </w:r>
-    </w:p>
-    <w:p>
-      <w:pPr>
-        <w:spacing w:line="360" w:lineRule="auto"/>
-        <w:jc w:val="both"/>
-        <w:rPr>
-          <w:rFonts w:ascii="Times New Roman" w:hAnsi="Times New Roman" w:cs="Times New Roman"/>
-          <w:sz w:val="24"/>
-          <w:szCs w:val="24"/>
-        </w:rPr>
-      </w:pPr>
-    </w:p>
-    <w:p>
-      <w:pPr>
-        <w:spacing w:line="360" w:lineRule="auto"/>
-        <w:jc w:val="both"/>
-        <w:rPr>
-          <w:rFonts w:ascii="Times New Roman" w:hAnsi="Times New Roman" w:cs="Times New Roman"/>
-          <w:sz w:val="24"/>
-          <w:szCs w:val="24"/>
-          <w:lang w:val="sr-Cyrl-RS"/>
-        </w:rPr>
-      </w:pPr>
-      <w:r>
-        <w:rPr>
-          <w:rFonts w:ascii="Times New Roman" w:hAnsi="Times New Roman" w:cs="Times New Roman"/>
-          <w:sz w:val="24"/>
-          <w:szCs w:val="24"/>
-          <w:lang w:val="sr-Cyrl-RS"/>
-        </w:rPr>
-        <w:t>Лите</w:t>
-      </w:r>
-      <w:r>
-        <w:rPr>
-          <w:rFonts w:ascii="Times New Roman" w:hAnsi="Times New Roman" w:cs="Times New Roman"/>
-          <w:sz w:val="24"/>
-          <w:szCs w:val="24"/>
-          <w:lang w:val="sr-Cyrl-RS"/>
-        </w:rPr>
-        <w:t>ратура коришћена</w:t>
-      </w:r>
-      <w:r>
-        <w:rPr>
-          <w:rFonts w:ascii="Times New Roman" w:hAnsi="Times New Roman" w:cs="Times New Roman"/>
-          <w:sz w:val="24"/>
-          <w:szCs w:val="24"/>
-          <w:lang w:val="sr-Cyrl-RS"/>
-        </w:rPr>
-        <w:t xml:space="preserve"> </w:t>
-      </w:r>
-      <w:r>
-        <w:rPr>
-          <w:rFonts w:ascii="Times New Roman" w:hAnsi="Times New Roman" w:cs="Times New Roman"/>
-          <w:sz w:val="24"/>
-          <w:szCs w:val="24"/>
-          <w:lang w:val="sr-Cyrl-RS"/>
-        </w:rPr>
-        <w:t>у приступном раду</w:t>
-      </w:r>
-      <w:r>
-        <w:rPr>
-          <w:rFonts w:ascii="Times New Roman" w:hAnsi="Times New Roman" w:cs="Times New Roman"/>
-          <w:sz w:val="24"/>
-          <w:szCs w:val="24"/>
-          <w:lang w:val="sr-Cyrl-RS"/>
-        </w:rPr>
-        <w:t xml:space="preserve"> ће се</w:t>
-      </w:r>
-      <w:r>
-        <w:rPr>
-          <w:rFonts w:ascii="Times New Roman" w:hAnsi="Times New Roman" w:cs="Times New Roman"/>
-          <w:sz w:val="24"/>
-          <w:szCs w:val="24"/>
-          <w:lang w:val="sr-Cyrl-RS"/>
-        </w:rPr>
-        <w:t xml:space="preserve"> такође</w:t>
-      </w:r>
-      <w:r>
-        <w:rPr>
-          <w:rFonts w:ascii="Times New Roman" w:hAnsi="Times New Roman" w:cs="Times New Roman"/>
-          <w:sz w:val="24"/>
-          <w:szCs w:val="24"/>
-          <w:lang w:val="sr-Cyrl-RS"/>
-        </w:rPr>
-        <w:t xml:space="preserve"> користити при изради мастер рада:</w:t>
-      </w:r>
-    </w:p>
-    <w:p>
-      <w:pPr>
-        <w:spacing w:line="360" w:lineRule="auto"/>
-        <w:jc w:val="both"/>
-        <w:rPr>
-          <w:rFonts w:ascii="Times New Roman" w:hAnsi="Times New Roman" w:cs="Times New Roman"/>
-          <w:sz w:val="24"/>
-          <w:szCs w:val="24"/>
-        </w:rPr>
-      </w:pPr>
-      <w:r>
-        <w:rPr>
-          <w:rFonts w:ascii="Times New Roman" w:hAnsi="Times New Roman" w:cs="Times New Roman"/>
-          <w:sz w:val="24"/>
-          <w:szCs w:val="24"/>
-        </w:rPr>
-        <w:t>Abbasifard, M. R., Ghahremani, B., &amp; Naderi, H. (2014). A survey on nearest neighbor search methods. International Journal of Computer Applications, 95, 39-52.</w:t>
-      </w:r>
-    </w:p>
-    <w:p>
-      <w:pPr>
-        <w:spacing w:line="360" w:lineRule="auto"/>
-        <w:jc w:val="both"/>
-        <w:rPr>
-          <w:rFonts w:ascii="Times New Roman" w:hAnsi="Times New Roman" w:cs="Times New Roman"/>
-          <w:sz w:val="24"/>
-          <w:szCs w:val="24"/>
-        </w:rPr>
-      </w:pPr>
-      <w:r>
-        <w:rPr>
-          <w:rFonts w:ascii="Times New Roman" w:hAnsi="Times New Roman" w:cs="Times New Roman"/>
-          <w:sz w:val="24"/>
-          <w:szCs w:val="24"/>
-        </w:rPr>
-        <w:t>Arya, S., Mount, D. M., &amp; Narayan, O. (1996). Accounting for boundary effects in nearest-neighbor searching. Discrete &amp; Computational Geometry, 16, стр. 155-176.</w:t>
-      </w:r>
-    </w:p>
-    <w:p>
-      <w:pPr>
-        <w:spacing w:line="360" w:lineRule="auto"/>
-        <w:jc w:val="both"/>
-        <w:rPr>
-          <w:rFonts w:ascii="Times New Roman" w:hAnsi="Times New Roman" w:cs="Times New Roman"/>
-          <w:sz w:val="24"/>
-          <w:szCs w:val="24"/>
-        </w:rPr>
-      </w:pPr>
-      <w:r>
-        <w:rPr>
-          <w:rFonts w:ascii="Times New Roman" w:hAnsi="Times New Roman" w:cs="Times New Roman"/>
-          <w:sz w:val="24"/>
-          <w:szCs w:val="24"/>
-        </w:rPr>
-        <w:t>Arya, S., Mount, D. M., Netanyahu, N. S., Silverman, R., &amp; Wu, A. Y. (1998). An optimal algorithm for approximate nearest neighbor searching fixed dimensions. Јournal of the ACM (JACM), 45, 891-923.</w:t>
-      </w:r>
-    </w:p>
-    <w:p>
-      <w:pPr>
-        <w:spacing w:line="360" w:lineRule="auto"/>
-        <w:jc w:val="both"/>
-        <w:rPr>
-          <w:rFonts w:ascii="Times New Roman" w:hAnsi="Times New Roman" w:cs="Times New Roman"/>
-          <w:sz w:val="24"/>
-          <w:szCs w:val="24"/>
-        </w:rPr>
-      </w:pPr>
-      <w:r>
-        <w:rPr>
-          <w:rFonts w:ascii="Times New Roman" w:hAnsi="Times New Roman" w:cs="Times New Roman"/>
-          <w:sz w:val="24"/>
-          <w:szCs w:val="24"/>
-        </w:rPr>
-        <w:t>Gionis, A., Indyk, P., &amp; Motwani, R. (1999). Similarity search in high dimensions via hashing. Vldb, 99, стр. 518-529. Edinburgh.</w:t>
-      </w:r>
-    </w:p>
-    <w:p>
-      <w:pPr>
-        <w:spacing w:line="360" w:lineRule="auto"/>
-        <w:jc w:val="both"/>
-        <w:rPr>
-          <w:rFonts w:ascii="Times New Roman" w:hAnsi="Times New Roman" w:cs="Times New Roman"/>
-          <w:sz w:val="24"/>
-          <w:szCs w:val="24"/>
-        </w:rPr>
-      </w:pPr>
-      <w:r>
-        <w:rPr>
-          <w:rFonts w:ascii="Times New Roman" w:hAnsi="Times New Roman" w:cs="Times New Roman"/>
-          <w:sz w:val="24"/>
-          <w:szCs w:val="24"/>
-        </w:rPr>
-        <w:t>Han, J., Pei, J., &amp; Kamber, M. (2012). Data mining: concepts and techniques (3rd). Waltham, Massachusetts, United States of America: Elsevier.</w:t>
-      </w:r>
-    </w:p>
-    <w:p>
-      <w:pPr>
-        <w:spacing w:line="360" w:lineRule="auto"/>
-        <w:jc w:val="both"/>
-        <w:rPr>
-          <w:rFonts w:ascii="Times New Roman" w:hAnsi="Times New Roman" w:cs="Times New Roman"/>
-          <w:sz w:val="24"/>
-          <w:szCs w:val="24"/>
-        </w:rPr>
-      </w:pPr>
-      <w:r>
-        <w:rPr>
-          <w:rFonts w:ascii="Times New Roman" w:hAnsi="Times New Roman" w:cs="Times New Roman"/>
-          <w:sz w:val="24"/>
-          <w:szCs w:val="24"/>
-        </w:rPr>
-        <w:t>Indyk, P., &amp; Motwani, R. (1998). Approximate nearest neighbors: towards removing the curse of dimensionality. ACM.</w:t>
-      </w:r>
-    </w:p>
-    <w:p>
-      <w:pPr>
-        <w:spacing w:line="360" w:lineRule="auto"/>
-        <w:jc w:val="both"/>
-        <w:rPr>
-          <w:rFonts w:ascii="Times New Roman" w:hAnsi="Times New Roman" w:cs="Times New Roman"/>
-          <w:sz w:val="24"/>
-          <w:szCs w:val="24"/>
-        </w:rPr>
-      </w:pPr>
-      <w:r>
-        <w:rPr>
-          <w:rFonts w:ascii="Times New Roman" w:hAnsi="Times New Roman" w:cs="Times New Roman"/>
-          <w:sz w:val="24"/>
-          <w:szCs w:val="24"/>
-        </w:rPr>
-        <w:lastRenderedPageBreak/>
-        <w:t>Kleinberg, J. M. (1997). Two algorithms for nearest-neighbor search in high dimensions. Proceedings of the twenty-ninth annual ACM symposium on Theory of computing (стр. 599--608). El Paso,Texas, USA: АCM.</w:t>
-      </w:r>
-    </w:p>
-    <w:p>
-      <w:pPr>
-        <w:spacing w:line="360" w:lineRule="auto"/>
-        <w:jc w:val="both"/>
-        <w:rPr>
-          <w:rFonts w:ascii="Times New Roman" w:hAnsi="Times New Roman" w:cs="Times New Roman"/>
-          <w:sz w:val="24"/>
-          <w:szCs w:val="24"/>
-        </w:rPr>
-      </w:pPr>
-      <w:r>
-        <w:rPr>
-          <w:rFonts w:ascii="Times New Roman" w:hAnsi="Times New Roman" w:cs="Times New Roman"/>
-          <w:sz w:val="24"/>
-          <w:szCs w:val="24"/>
-        </w:rPr>
-        <w:t>Kushilevitz, E., Ostrovsky, R., &amp; Rabani, Y. (2000). Efficient search for approximate nearest neighbor in high dimensional spaces. SIAM Journal on Computing, 30, 457-474.</w:t>
-      </w:r>
-    </w:p>
-    <w:p>
-      <w:pPr>
-        <w:spacing w:line="360" w:lineRule="auto"/>
-        <w:jc w:val="both"/>
-        <w:rPr>
-          <w:rFonts w:ascii="Times New Roman" w:hAnsi="Times New Roman" w:cs="Times New Roman"/>
-          <w:sz w:val="24"/>
-          <w:szCs w:val="24"/>
-        </w:rPr>
-      </w:pPr>
-      <w:r>
-        <w:rPr>
-          <w:rFonts w:ascii="Times New Roman" w:hAnsi="Times New Roman" w:cs="Times New Roman"/>
-          <w:sz w:val="24"/>
-          <w:szCs w:val="24"/>
-        </w:rPr>
-        <w:t>Liu, T., Moore, A. W., Yang, K., &amp; Gray, A. G. (2005). An investigation of practical approximate nearest neighbor algorithms., (стр. 825-832).</w:t>
-      </w:r>
-    </w:p>
-    <w:p>
-      <w:pPr>
-        <w:spacing w:line="360" w:lineRule="auto"/>
-        <w:jc w:val="both"/>
-        <w:rPr>
-          <w:rFonts w:ascii="Times New Roman" w:hAnsi="Times New Roman" w:cs="Times New Roman"/>
-          <w:sz w:val="24"/>
-          <w:szCs w:val="24"/>
-        </w:rPr>
-      </w:pPr>
-      <w:r>
-        <w:rPr>
-          <w:rFonts w:ascii="Times New Roman" w:hAnsi="Times New Roman" w:cs="Times New Roman"/>
-          <w:sz w:val="24"/>
-          <w:szCs w:val="24"/>
-        </w:rPr>
-        <w:t>Maillo, J., Ramirez, S., Triguero, I., &amp; Herrera, F. (2017). kNN-IS: An Iterative Spark-based design of the k-Nearest Neighbors classifier for big data. Knowledge-Based Systems, 117, 3-15.</w:t>
-      </w:r>
-    </w:p>
-    <w:p>
-      <w:pPr>
-        <w:spacing w:line="360" w:lineRule="auto"/>
-        <w:jc w:val="both"/>
-        <w:rPr>
-          <w:rFonts w:ascii="Times New Roman" w:hAnsi="Times New Roman" w:cs="Times New Roman"/>
-          <w:sz w:val="24"/>
-          <w:szCs w:val="24"/>
-        </w:rPr>
-      </w:pPr>
-      <w:r>
-        <w:rPr>
-          <w:rFonts w:ascii="Times New Roman" w:hAnsi="Times New Roman" w:cs="Times New Roman"/>
-          <w:sz w:val="24"/>
-          <w:szCs w:val="24"/>
-        </w:rPr>
-        <w:t>Muja, M., &amp; Lowe, D. G. (2009). Fast approximate nearest neighbors with automatic algorithm configuration. VISAPP (1), 331-340.</w:t>
-      </w:r>
-    </w:p>
-    <w:p>
-      <w:pPr>
-        <w:spacing w:line="360" w:lineRule="auto"/>
-        <w:jc w:val="both"/>
-        <w:rPr>
-          <w:rFonts w:ascii="Times New Roman" w:hAnsi="Times New Roman" w:cs="Times New Roman"/>
-          <w:sz w:val="24"/>
-          <w:szCs w:val="24"/>
-        </w:rPr>
-      </w:pPr>
-      <w:r>
-        <w:rPr>
-          <w:rFonts w:ascii="Times New Roman" w:hAnsi="Times New Roman" w:cs="Times New Roman"/>
-          <w:sz w:val="24"/>
-          <w:szCs w:val="24"/>
-        </w:rPr>
-        <w:t>Samet, H. (2006). Foundations of multidimensional and metric data structures. (J. Gray, Ур.) San Francisco, California, United States of America: Morgan Kaufmann.</w:t>
-      </w:r>
-    </w:p>
-    <w:p>
-      <w:pPr>
-        <w:spacing w:line="360" w:lineRule="auto"/>
-        <w:jc w:val="both"/>
-        <w:rPr>
-          <w:rFonts w:ascii="Times New Roman" w:hAnsi="Times New Roman" w:cs="Times New Roman"/>
-          <w:sz w:val="24"/>
-          <w:szCs w:val="24"/>
-        </w:rPr>
-      </w:pPr>
-      <w:r>
-        <w:rPr>
-          <w:rFonts w:ascii="Times New Roman" w:hAnsi="Times New Roman" w:cs="Times New Roman"/>
-          <w:sz w:val="24"/>
-          <w:szCs w:val="24"/>
-        </w:rPr>
-        <w:t>Seidl, T., &amp; Kriegel, H.-P. (1998). Optimal Multi-Step k-Nearest Neighbor Search. 27. Seattle: ACM SIGMOD Record.</w:t>
-      </w:r>
-    </w:p>
-    <w:p>
-      <w:pPr>
-        <w:spacing w:line="360" w:lineRule="auto"/>
-        <w:jc w:val="both"/>
-        <w:rPr>
-          <w:rFonts w:ascii="Times New Roman" w:hAnsi="Times New Roman" w:cs="Times New Roman"/>
-          <w:sz w:val="24"/>
-          <w:szCs w:val="24"/>
-        </w:rPr>
-      </w:pPr>
-      <w:r>
-        <w:rPr>
-          <w:rFonts w:ascii="Times New Roman" w:hAnsi="Times New Roman" w:cs="Times New Roman"/>
-          <w:sz w:val="24"/>
-          <w:szCs w:val="24"/>
-        </w:rPr>
-        <w:t>Triguero, I., Maillo, J., Luengo, J., García, S., &amp; Herrera, F. (2016). From big data to smart data with the k-nearest neighbours algorithm.</w:t>
-      </w:r>
-    </w:p>
-    <w:p>
-      <w:pPr>
-        <w:spacing w:line="360" w:lineRule="auto"/>
-        <w:jc w:val="both"/>
-        <w:rPr>
-          <w:rFonts w:ascii="Times New Roman" w:hAnsi="Times New Roman" w:cs="Times New Roman"/>
-          <w:sz w:val="24"/>
-          <w:szCs w:val="24"/>
-          <w:lang w:val="sr-Cyrl-RS"/>
-        </w:rPr>
-      </w:pPr>
-      <w:r>
-        <w:rPr>
-          <w:rFonts w:ascii="Times New Roman" w:hAnsi="Times New Roman" w:cs="Times New Roman"/>
-          <w:sz w:val="24"/>
-          <w:szCs w:val="24"/>
-        </w:rPr>
-        <w:t xml:space="preserve">UCI Machine Learning Repository. (n.d.). Преузето са University of California, Irvine: </w:t>
-      </w:r>
-      <w:r>
-        <w:fldChar w:fldCharType="begin"/>
-      </w:r>
-      <w:r>
-        <w:instrText xml:space="preserve"> HYPERLINK "https://archive.ics.uci.edu/ml/datasets.html" </w:instrText>
-      </w:r>
-      <w:r>
-        <w:fldChar w:fldCharType="separate"/>
-      </w:r>
-      <w:r>
-        <w:rPr>
-          <w:rStyle w:val="Hyperlink"/>
-          <w:rFonts w:ascii="Times New Roman" w:hAnsi="Times New Roman" w:cs="Times New Roman"/>
-          <w:sz w:val="24"/>
-          <w:szCs w:val="24"/>
-        </w:rPr>
-        <w:t>https://archive.ics.uci.edu/ml/datasets.html</w:t>
-      </w:r>
-      <w:r>
-        <w:rPr>
-          <w:rStyle w:val="Hyperlink"/>
-          <w:rFonts w:ascii="Times New Roman" w:hAnsi="Times New Roman" w:cs="Times New Roman"/>
-          <w:sz w:val="24"/>
-          <w:szCs w:val="24"/>
-        </w:rPr>
-        <w:fldChar w:fldCharType="end"/>
-      </w:r>
-    </w:p>
-    <w:p>
-      <w:pPr>
-        <w:spacing w:line="360" w:lineRule="auto"/>
-        <w:jc w:val="both"/>
-        <w:rPr>
-          <w:rFonts w:ascii="Times New Roman" w:hAnsi="Times New Roman" w:cs="Times New Roman"/>
-          <w:sz w:val="24"/>
-          <w:szCs w:val="24"/>
-          <w:lang w:val="sr-Cyrl-RS"/>
-        </w:rPr>
-      </w:pPr>
-      <w:r>
-        <w:rPr>
-          <w:rFonts w:ascii="Times New Roman" w:hAnsi="Times New Roman" w:cs="Times New Roman"/>
-          <w:sz w:val="24"/>
-          <w:szCs w:val="24"/>
-          <w:lang w:val="sr-Cyrl-RS"/>
-        </w:rPr>
-        <w:t>Додатна литература</w:t>
-      </w:r>
-      <w:r>
-        <w:rPr>
-          <w:rFonts w:ascii="Times New Roman" w:hAnsi="Times New Roman" w:cs="Times New Roman"/>
-          <w:sz w:val="24"/>
-          <w:szCs w:val="24"/>
-          <w:lang w:val="sr-Cyrl-RS"/>
-        </w:rPr>
-        <w:t xml:space="preserve"> обухвата следеће радове</w:t>
-      </w:r>
-      <w:r>
-        <w:rPr>
-          <w:rFonts w:ascii="Times New Roman" w:hAnsi="Times New Roman" w:cs="Times New Roman"/>
-          <w:sz w:val="24"/>
-          <w:szCs w:val="24"/>
-          <w:lang w:val="sr-Cyrl-RS"/>
-        </w:rPr>
-        <w:t>:</w:t>
-      </w:r>
-    </w:p>
-    <w:p>
-      <w:pPr>
-        <w:spacing w:line="360" w:lineRule="auto"/>
-        <w:jc w:val="both"/>
-        <w:rPr>
-          <w:rFonts w:ascii="Times New Roman" w:hAnsi="Times New Roman" w:cs="Times New Roman"/>
-          <w:sz w:val="24"/>
-          <w:szCs w:val="24"/>
-          <w:lang w:val="sr-Cyrl-RS"/>
-        </w:rPr>
-      </w:pPr>
-      <w:r>
-        <w:rPr>
-          <w:rFonts w:ascii="Times New Roman" w:hAnsi="Times New Roman" w:cs="Times New Roman"/>
-          <w:sz w:val="24"/>
-          <w:szCs w:val="24"/>
-          <w:lang w:val="sr-Cyrl-RS"/>
-        </w:rPr>
-        <w:t>Andoni, A., &amp; Indyk, P. (2006, October). Near-optimal hashing algorithms for approximate nearest neighbor in high dimensions. In Foundations of Computer Science, 2006. FOCS'06. 47th Annual IEEE Symposium on (pp. 459-468). IEEE.</w:t>
-      </w:r>
-    </w:p>
-    <w:p>
-      <w:pPr>
-        <w:spacing w:line="360" w:lineRule="auto"/>
-        <w:jc w:val="both"/>
-        <w:rPr>
-          <w:rFonts w:ascii="Times New Roman" w:hAnsi="Times New Roman" w:cs="Times New Roman"/>
-          <w:sz w:val="24"/>
-          <w:szCs w:val="24"/>
-        </w:rPr>
-      </w:pPr>
-      <w:r>
-        <w:rPr>
-          <w:rFonts w:ascii="Times New Roman" w:hAnsi="Times New Roman" w:cs="Times New Roman"/>
-          <w:sz w:val="24"/>
-          <w:szCs w:val="24"/>
-        </w:rPr>
-        <w:t>Beyer, K., Goldstein, J., Ramakrishnan, R., &amp; Shaft, U. (1999, January). When is “nearest neighbor” meaningful?. In International conference on database theory (pp. 217-235). Springer, Berlin, Heidelberg.</w:t>
-      </w:r>
-    </w:p>
-    <w:p>
-      <w:pPr>
-        <w:spacing w:line="360" w:lineRule="auto"/>
-        <w:jc w:val="both"/>
-        <w:rPr>
-          <w:rFonts w:ascii="Times New Roman" w:hAnsi="Times New Roman" w:cs="Times New Roman"/>
-          <w:sz w:val="24"/>
-          <w:szCs w:val="24"/>
-        </w:rPr>
-      </w:pPr>
-      <w:r>
-        <w:rPr>
-          <w:rFonts w:ascii="Times New Roman" w:hAnsi="Times New Roman" w:cs="Times New Roman"/>
-          <w:sz w:val="24"/>
-          <w:szCs w:val="24"/>
-          <w:lang w:val="sr-Cyrl-RS"/>
-        </w:rPr>
-        <w:lastRenderedPageBreak/>
-        <w:t>Datar, M., Immorlica, N., Indyk, P., &amp; Mirrokni, V. S. (2004, June). Locality-sensitive hashing scheme based on p-stable distributions. In Proceedings of the twentieth annual symposium on Computational geometry (pp. 253-262). ACM.</w:t>
-      </w:r>
-    </w:p>
-    <w:p>
-      <w:pPr>
-        <w:spacing w:line="360" w:lineRule="auto"/>
-        <w:jc w:val="both"/>
-        <w:rPr>
-          <w:rFonts w:ascii="Times New Roman" w:hAnsi="Times New Roman" w:cs="Times New Roman"/>
-          <w:sz w:val="24"/>
-          <w:szCs w:val="24"/>
-        </w:rPr>
-      </w:pPr>
-      <w:r>
-        <w:rPr>
-          <w:rFonts w:ascii="Times New Roman" w:hAnsi="Times New Roman" w:cs="Times New Roman"/>
-          <w:sz w:val="24"/>
-          <w:szCs w:val="24"/>
-        </w:rPr>
-        <w:t>Hajebi, K., Abbasi-Yadkori, Y., Shahbazi, H., &amp; Zhang, H. (2011, July). Fast approximate nearest-neighbor search with k-nearest neighbor graph. In IJCAI Proceedings-International Joint Conference on Artificial Intelligence (Vol. 22, No. 1, p. 1312).</w:t>
-      </w:r>
-    </w:p>
-    <w:p>
-      <w:pPr>
-        <w:spacing w:line="360" w:lineRule="auto"/>
-        <w:jc w:val="both"/>
-        <w:rPr>
-          <w:rFonts w:ascii="Times New Roman" w:hAnsi="Times New Roman" w:cs="Times New Roman"/>
-          <w:sz w:val="24"/>
-          <w:szCs w:val="24"/>
-        </w:rPr>
-      </w:pPr>
-      <w:r>
-        <w:rPr>
-          <w:rFonts w:ascii="Times New Roman" w:hAnsi="Times New Roman" w:cs="Times New Roman"/>
-          <w:sz w:val="24"/>
-          <w:szCs w:val="24"/>
-        </w:rPr>
-        <w:t>Kushilevitz, E., Ostrovsky, R., &amp; Rabani, Y. (2000). Efficient search for approximate nearest neighbor in high dimensional spaces. SIAM Journal on Computing, 30(2), 457-474.</w:t>
-      </w:r>
-    </w:p>
-    <w:p>
-      <w:pPr>
-        <w:spacing w:line="360" w:lineRule="auto"/>
-        <w:jc w:val="both"/>
-        <w:rPr>
-          <w:rFonts w:ascii="Times New Roman" w:hAnsi="Times New Roman" w:cs="Times New Roman"/>
-          <w:sz w:val="24"/>
-          <w:szCs w:val="24"/>
-        </w:rPr>
-      </w:pPr>
-      <w:r>
-        <w:rPr>
-          <w:rFonts w:ascii="Times New Roman" w:hAnsi="Times New Roman" w:cs="Times New Roman"/>
-          <w:sz w:val="24"/>
-          <w:szCs w:val="24"/>
-          <w:lang w:val="sr-Cyrl-RS"/>
-        </w:rPr>
-        <w:t>Maillo, J., Triguero, I., &amp; Herrera, F. (2015, August). A mapreduce-based k-nearest neighbor approach for big data classification. In Trustcom/BigDataSE/ISPA, 2015 IEEE (Vol. 2, pp. 167-172). IEEE.</w:t>
-      </w:r>
-    </w:p>
-    <w:p>
-      <w:pPr>
-        <w:spacing w:line="360" w:lineRule="auto"/>
-        <w:jc w:val="both"/>
-        <w:rPr>
-          <w:rFonts w:ascii="Times New Roman" w:hAnsi="Times New Roman" w:cs="Times New Roman"/>
-          <w:sz w:val="24"/>
-          <w:szCs w:val="24"/>
-        </w:rPr>
-      </w:pPr>
-      <w:r>
-        <w:rPr>
-          <w:rFonts w:ascii="Times New Roman" w:hAnsi="Times New Roman" w:cs="Times New Roman"/>
-          <w:sz w:val="24"/>
-          <w:szCs w:val="24"/>
-        </w:rPr>
-        <w:t xml:space="preserve">Otair, D. (2013). Approximate k-nearest neighbour based spatial clustering using kd tree. arXiv preprint arXiv:1303.1951. </w:t>
-      </w:r>
-    </w:p>
-    <w:p>
-      <w:pPr>
-        <w:spacing w:line="360" w:lineRule="auto"/>
-        <w:jc w:val="both"/>
-        <w:rPr>
-          <w:rFonts w:ascii="Times New Roman" w:hAnsi="Times New Roman" w:cs="Times New Roman"/>
-          <w:sz w:val="24"/>
-          <w:szCs w:val="24"/>
-          <w:lang w:val="sr-Cyrl-RS"/>
-        </w:rPr>
-      </w:pPr>
-      <w:r>
-        <w:rPr>
-          <w:rFonts w:ascii="Times New Roman" w:hAnsi="Times New Roman" w:cs="Times New Roman"/>
-          <w:sz w:val="24"/>
-          <w:szCs w:val="24"/>
-        </w:rPr>
-        <w:t xml:space="preserve">Slaney, M., &amp; Casey, M. (2008). Locality-sensitive hashing for finding nearest neighbors [lecture notes]. </w:t>
-      </w:r>
-      <w:r>
-        <w:rPr>
-          <w:rFonts w:ascii="Times New Roman" w:hAnsi="Times New Roman" w:cs="Times New Roman"/>
-          <w:i/>
-          <w:iCs/>
-          <w:sz w:val="24"/>
-          <w:szCs w:val="24"/>
-        </w:rPr>
-        <w:t>IEEE Signal processing magazine</w:t>
-      </w:r>
-      <w:r>
-        <w:rPr>
-          <w:rFonts w:ascii="Times New Roman" w:hAnsi="Times New Roman" w:cs="Times New Roman"/>
-          <w:sz w:val="24"/>
-          <w:szCs w:val="24"/>
-        </w:rPr>
-        <w:t xml:space="preserve">, </w:t>
-      </w:r>
-      <w:r>
-        <w:rPr>
-          <w:rFonts w:ascii="Times New Roman" w:hAnsi="Times New Roman" w:cs="Times New Roman"/>
-          <w:i/>
-          <w:iCs/>
-          <w:sz w:val="24"/>
-          <w:szCs w:val="24"/>
-        </w:rPr>
-        <w:t>25</w:t>
-      </w:r>
-      <w:r>
-        <w:rPr>
-          <w:rFonts w:ascii="Times New Roman" w:hAnsi="Times New Roman" w:cs="Times New Roman"/>
-          <w:sz w:val="24"/>
-          <w:szCs w:val="24"/>
-        </w:rPr>
-        <w:t>(2), 128-131.</w:t>
-      </w:r>
-    </w:p>
-    <w:p>
-      <w:pPr>
         <w:spacing w:line="360" w:lineRule="auto"/>
         <w:jc w:val="both"/>
         <w:rPr>
@@ -10991,7 +11985,6 @@
           <w:docPartUnique/>
         </w:docPartObj>
       </w:sdtPr>
-      <w:sdtEndPr/>
       <w:sdtContent>
         <w:p>
           <w:pPr>
@@ -11016,7 +12009,6 @@
             <w:id w:val="111145805"/>
             <w:bibliography/>
           </w:sdtPr>
-          <w:sdtEndPr/>
           <w:sdtContent>
             <w:p>
               <w:pPr>
@@ -11526,6 +12518,7 @@
       <w:footerReference w:type="default" r:id="rId10"/>
       <w:pgSz w:w="11906" w:h="16838"/>
       <w:pgMar w:top="1134" w:right="1134" w:bottom="1134" w:left="1701" w:header="709" w:footer="709" w:gutter="0"/>
+      <w:pgNumType w:start="3"/>
       <w:cols w:space="708"/>
       <w:titlePg/>
       <w:docGrid w:linePitch="360"/>
@@ -11593,7 +12586,7 @@
           <w:rPr>
             <w:noProof/>
           </w:rPr>
-          <w:t>3</w:t>
+          <w:t>11</w:t>
         </w:r>
         <w:r>
           <w:rPr>
@@ -12994,7 +13987,6 @@
     <w:next w:val="Normal"/>
     <w:link w:val="Heading2Char"/>
     <w:uiPriority w:val="9"/>
-    <w:semiHidden/>
     <w:unhideWhenUsed/>
     <w:qFormat/>
     <w:rsid w:val="00005AC8"/>
@@ -13305,7 +14297,6 @@
     <w:basedOn w:val="DefaultParagraphFont"/>
     <w:link w:val="Heading2"/>
     <w:uiPriority w:val="9"/>
-    <w:semiHidden/>
     <w:rsid w:val="00005AC8"/>
     <w:rPr>
       <w:rFonts w:asciiTheme="majorHAnsi" w:eastAsiaTheme="majorEastAsia" w:hAnsiTheme="majorHAnsi" w:cstheme="majorBidi"/>
@@ -13525,6 +14516,11 @@
     <w:uiPriority w:val="99"/>
     <w:rsid w:val="000517CE"/>
   </w:style>
+  <w:style w:type="character" w:customStyle="1" w:styleId="mwe-math-mathml-inline">
+    <w:name w:val="mwe-math-mathml-inline"/>
+    <w:basedOn w:val="DefaultParagraphFont"/>
+    <w:rsid w:val="00F33DCB"/>
+  </w:style>
 </w:styles>
 </file>
 
@@ -13722,7 +14718,6 @@
     <w:next w:val="Normal"/>
     <w:link w:val="Heading2Char"/>
     <w:uiPriority w:val="9"/>
-    <w:semiHidden/>
     <w:unhideWhenUsed/>
     <w:qFormat/>
     <w:rsid w:val="00005AC8"/>
@@ -14033,7 +15028,6 @@
     <w:basedOn w:val="DefaultParagraphFont"/>
     <w:link w:val="Heading2"/>
     <w:uiPriority w:val="9"/>
-    <w:semiHidden/>
     <w:rsid w:val="00005AC8"/>
     <w:rPr>
       <w:rFonts w:asciiTheme="majorHAnsi" w:eastAsiaTheme="majorEastAsia" w:hAnsiTheme="majorHAnsi" w:cstheme="majorBidi"/>
@@ -14253,7 +15247,521 @@
     <w:uiPriority w:val="99"/>
     <w:rsid w:val="000517CE"/>
   </w:style>
+  <w:style w:type="character" w:customStyle="1" w:styleId="mwe-math-mathml-inline">
+    <w:name w:val="mwe-math-mathml-inline"/>
+    <w:basedOn w:val="DefaultParagraphFont"/>
+    <w:rsid w:val="00F33DCB"/>
+  </w:style>
 </w:styles>
+</file>
+
+<file path=word/glossary/document.xml><?xml version="1.0" encoding="utf-8"?>
+<w:glossaryDocument xmlns:wpc="http://schemas.microsoft.com/office/word/2010/wordprocessingCanvas" xmlns:mc="http://schemas.openxmlformats.org/markup-compatibility/2006" xmlns:o="urn:schemas-microsoft-com:office:office" xmlns:r="http://schemas.openxmlformats.org/officeDocument/2006/relationships" xmlns:m="http://schemas.openxmlformats.org/officeDocument/2006/math" xmlns:v="urn:schemas-microsoft-com:vml" xmlns:wp14="http://schemas.microsoft.com/office/word/2010/wordprocessingDrawing" xmlns:wp="http://schemas.openxmlformats.org/drawingml/2006/wordprocessingDrawing" xmlns:w10="urn:schemas-microsoft-com:office:word" xmlns:w="http://schemas.openxmlformats.org/wordprocessingml/2006/main" xmlns:w14="http://schemas.microsoft.com/office/word/2010/wordml" xmlns:wpg="http://schemas.microsoft.com/office/word/2010/wordprocessingGroup" xmlns:wpi="http://schemas.microsoft.com/office/word/2010/wordprocessingInk" xmlns:wne="http://schemas.microsoft.com/office/word/2006/wordml" xmlns:wps="http://schemas.microsoft.com/office/word/2010/wordprocessingShape" mc:Ignorable="w14 wp14"/>
+</file>
+
+<file path=word/glossary/fontTable.xml><?xml version="1.0" encoding="utf-8"?>
+<w:fonts xmlns:mc="http://schemas.openxmlformats.org/markup-compatibility/2006" xmlns:r="http://schemas.openxmlformats.org/officeDocument/2006/relationships" xmlns:w="http://schemas.openxmlformats.org/wordprocessingml/2006/main" xmlns:w14="http://schemas.microsoft.com/office/word/2010/wordml" mc:Ignorable="w14">
+  <w:font w:name="Symbol">
+    <w:panose1 w:val="05050102010706020507"/>
+    <w:charset w:val="02"/>
+    <w:family w:val="roman"/>
+    <w:pitch w:val="variable"/>
+    <w:sig w:usb0="00000000" w:usb1="10000000" w:usb2="00000000" w:usb3="00000000" w:csb0="80000000" w:csb1="00000000"/>
+  </w:font>
+  <w:font w:name="Times New Roman">
+    <w:panose1 w:val="02020603050405020304"/>
+    <w:charset w:val="EE"/>
+    <w:family w:val="roman"/>
+    <w:pitch w:val="variable"/>
+    <w:sig w:usb0="E0002EFF" w:usb1="C000785B" w:usb2="00000009" w:usb3="00000000" w:csb0="000001FF" w:csb1="00000000"/>
+  </w:font>
+  <w:font w:name="Courier New">
+    <w:panose1 w:val="02070309020205020404"/>
+    <w:charset w:val="EE"/>
+    <w:family w:val="modern"/>
+    <w:pitch w:val="fixed"/>
+    <w:sig w:usb0="E0002EFF" w:usb1="C0007843" w:usb2="00000009" w:usb3="00000000" w:csb0="000001FF" w:csb1="00000000"/>
+  </w:font>
+  <w:font w:name="Wingdings">
+    <w:panose1 w:val="05000000000000000000"/>
+    <w:charset w:val="02"/>
+    <w:family w:val="auto"/>
+    <w:pitch w:val="variable"/>
+    <w:sig w:usb0="00000000" w:usb1="10000000" w:usb2="00000000" w:usb3="00000000" w:csb0="80000000" w:csb1="00000000"/>
+  </w:font>
+  <w:font w:name="Calibri">
+    <w:panose1 w:val="020F0502020204030204"/>
+    <w:charset w:val="EE"/>
+    <w:family w:val="swiss"/>
+    <w:pitch w:val="variable"/>
+    <w:sig w:usb0="E4002EFF" w:usb1="C000247B" w:usb2="00000009" w:usb3="00000000" w:csb0="000001FF" w:csb1="00000000"/>
+  </w:font>
+  <w:font w:name="Cambria">
+    <w:panose1 w:val="02040503050406030204"/>
+    <w:charset w:val="EE"/>
+    <w:family w:val="roman"/>
+    <w:pitch w:val="variable"/>
+    <w:sig w:usb0="E00006FF" w:usb1="420024FF" w:usb2="02000000" w:usb3="00000000" w:csb0="0000019F" w:csb1="00000000"/>
+  </w:font>
+  <w:font w:name="Tahoma">
+    <w:panose1 w:val="020B0604030504040204"/>
+    <w:charset w:val="EE"/>
+    <w:family w:val="swiss"/>
+    <w:pitch w:val="variable"/>
+    <w:sig w:usb0="E1002EFF" w:usb1="C000605B" w:usb2="00000029" w:usb3="00000000" w:csb0="000101FF" w:csb1="00000000"/>
+  </w:font>
+  <w:font w:name="Cambria Math">
+    <w:panose1 w:val="02040503050406030204"/>
+    <w:charset w:val="EE"/>
+    <w:family w:val="roman"/>
+    <w:pitch w:val="variable"/>
+    <w:sig w:usb0="E00006FF" w:usb1="420024FF" w:usb2="02000000" w:usb3="00000000" w:csb0="0000019F" w:csb1="00000000"/>
+  </w:font>
+</w:fonts>
+</file>
+
+<file path=word/glossary/settings.xml><?xml version="1.0" encoding="utf-8"?>
+<w:settings xmlns:mc="http://schemas.openxmlformats.org/markup-compatibility/2006" xmlns:o="urn:schemas-microsoft-com:office:office" xmlns:r="http://schemas.openxmlformats.org/officeDocument/2006/relationships" xmlns:m="http://schemas.openxmlformats.org/officeDocument/2006/math" xmlns:v="urn:schemas-microsoft-com:vml" xmlns:w10="urn:schemas-microsoft-com:office:word" xmlns:w="http://schemas.openxmlformats.org/wordprocessingml/2006/main" xmlns:w14="http://schemas.microsoft.com/office/word/2010/wordml" xmlns:sl="http://schemas.openxmlformats.org/schemaLibrary/2006/main" mc:Ignorable="w14">
+  <w:view w:val="normal"/>
+  <w:defaultTabStop w:val="708"/>
+  <w:hyphenationZone w:val="425"/>
+  <w:characterSpacingControl w:val="doNotCompress"/>
+  <w:compat>
+    <w:useFELayout/>
+    <w:compatSetting w:name="compatibilityMode" w:uri="http://schemas.microsoft.com/office/word" w:val="14"/>
+    <w:compatSetting w:name="overrideTableStyleFontSizeAndJustification" w:uri="http://schemas.microsoft.com/office/word" w:val="1"/>
+    <w:compatSetting w:name="enableOpenTypeFeatures" w:uri="http://schemas.microsoft.com/office/word" w:val="1"/>
+    <w:compatSetting w:name="doNotFlipMirrorIndents" w:uri="http://schemas.microsoft.com/office/word" w:val="1"/>
+  </w:compat>
+  <w:rsids>
+    <w:rsidRoot w:val="00472D97"/>
+    <w:rsid w:val="00472D97"/>
+  </w:rsids>
+  <m:mathPr>
+    <m:mathFont m:val="Cambria Math"/>
+    <m:brkBin m:val="before"/>
+    <m:brkBinSub m:val="--"/>
+    <m:smallFrac m:val="0"/>
+    <m:dispDef/>
+    <m:lMargin m:val="0"/>
+    <m:rMargin m:val="0"/>
+    <m:defJc m:val="centerGroup"/>
+    <m:wrapIndent m:val="1440"/>
+    <m:intLim m:val="subSup"/>
+    <m:naryLim m:val="undOvr"/>
+  </m:mathPr>
+  <w:themeFontLang w:val="sr-Latn-RS"/>
+  <w:clrSchemeMapping w:bg1="light1" w:t1="dark1" w:bg2="light2" w:t2="dark2" w:accent1="accent1" w:accent2="accent2" w:accent3="accent3" w:accent4="accent4" w:accent5="accent5" w:accent6="accent6" w:hyperlink="hyperlink" w:followedHyperlink="followedHyperlink"/>
+  <w:decimalSymbol w:val=","/>
+  <w:listSeparator w:val=";"/>
+</w:settings>
+</file>
+
+<file path=word/glossary/styles.xml><?xml version="1.0" encoding="utf-8"?>
+<w:styles xmlns:mc="http://schemas.openxmlformats.org/markup-compatibility/2006" xmlns:r="http://schemas.openxmlformats.org/officeDocument/2006/relationships" xmlns:w="http://schemas.openxmlformats.org/wordprocessingml/2006/main" xmlns:w14="http://schemas.microsoft.com/office/word/2010/wordml" mc:Ignorable="w14">
+  <w:docDefaults>
+    <w:rPrDefault>
+      <w:rPr>
+        <w:rFonts w:asciiTheme="minorHAnsi" w:eastAsiaTheme="minorEastAsia" w:hAnsiTheme="minorHAnsi" w:cstheme="minorBidi"/>
+        <w:sz w:val="22"/>
+        <w:szCs w:val="22"/>
+        <w:lang w:val="sr-Latn-RS" w:eastAsia="sr-Latn-RS" w:bidi="ar-SA"/>
+      </w:rPr>
+    </w:rPrDefault>
+    <w:pPrDefault>
+      <w:pPr>
+        <w:spacing w:after="200" w:line="276" w:lineRule="auto"/>
+      </w:pPr>
+    </w:pPrDefault>
+  </w:docDefaults>
+  <w:latentStyles w:defLockedState="0" w:defUIPriority="99" w:defSemiHidden="1" w:defUnhideWhenUsed="1" w:defQFormat="0" w:count="267">
+    <w:lsdException w:name="Normal" w:semiHidden="0" w:uiPriority="0" w:unhideWhenUsed="0" w:qFormat="1"/>
+    <w:lsdException w:name="heading 1" w:semiHidden="0" w:uiPriority="9" w:unhideWhenUsed="0" w:qFormat="1"/>
+    <w:lsdException w:name="heading 2" w:uiPriority="9" w:qFormat="1"/>
+    <w:lsdException w:name="heading 3" w:uiPriority="9" w:qFormat="1"/>
+    <w:lsdException w:name="heading 4" w:uiPriority="9" w:qFormat="1"/>
+    <w:lsdException w:name="heading 5" w:uiPriority="9" w:qFormat="1"/>
+    <w:lsdException w:name="heading 6" w:uiPriority="9" w:qFormat="1"/>
+    <w:lsdException w:name="heading 7" w:uiPriority="9" w:qFormat="1"/>
+    <w:lsdException w:name="heading 8" w:uiPriority="9" w:qFormat="1"/>
+    <w:lsdException w:name="heading 9" w:uiPriority="9" w:qFormat="1"/>
+    <w:lsdException w:name="toc 1" w:uiPriority="39"/>
+    <w:lsdException w:name="toc 2" w:uiPriority="39"/>
+    <w:lsdException w:name="toc 3" w:uiPriority="39"/>
+    <w:lsdException w:name="toc 4" w:uiPriority="39"/>
+    <w:lsdException w:name="toc 5" w:uiPriority="39"/>
+    <w:lsdException w:name="toc 6" w:uiPriority="39"/>
+    <w:lsdException w:name="toc 7" w:uiPriority="39"/>
+    <w:lsdException w:name="toc 8" w:uiPriority="39"/>
+    <w:lsdException w:name="toc 9" w:uiPriority="39"/>
+    <w:lsdException w:name="caption" w:uiPriority="35" w:qFormat="1"/>
+    <w:lsdException w:name="Title" w:semiHidden="0" w:uiPriority="10" w:unhideWhenUsed="0" w:qFormat="1"/>
+    <w:lsdException w:name="Default Paragraph Font" w:uiPriority="1"/>
+    <w:lsdException w:name="Subtitle" w:semiHidden="0" w:uiPriority="11" w:unhideWhenUsed="0" w:qFormat="1"/>
+    <w:lsdException w:name="Strong" w:semiHidden="0" w:uiPriority="22" w:unhideWhenUsed="0" w:qFormat="1"/>
+    <w:lsdException w:name="Emphasis" w:semiHidden="0" w:uiPriority="20" w:unhideWhenUsed="0" w:qFormat="1"/>
+    <w:lsdException w:name="Table Grid" w:semiHidden="0" w:uiPriority="59" w:unhideWhenUsed="0"/>
+    <w:lsdException w:name="Placeholder Text" w:unhideWhenUsed="0"/>
+    <w:lsdException w:name="No Spacing" w:semiHidden="0" w:uiPriority="1" w:unhideWhenUsed="0" w:qFormat="1"/>
+    <w:lsdException w:name="Light Shading" w:semiHidden="0" w:uiPriority="60" w:unhideWhenUsed="0"/>
+    <w:lsdException w:name="Light List" w:semiHidden="0" w:uiPriority="61" w:unhideWhenUsed="0"/>
+    <w:lsdException w:name="Light Grid" w:semiHidden="0" w:uiPriority="62" w:unhideWhenUsed="0"/>
+    <w:lsdException w:name="Medium Shading 1" w:semiHidden="0" w:uiPriority="63" w:unhideWhenUsed="0"/>
+    <w:lsdException w:name="Medium Shading 2" w:semiHidden="0" w:uiPriority="64" w:unhideWhenUsed="0"/>
+    <w:lsdException w:name="Medium List 1" w:semiHidden="0" w:uiPriority="65" w:unhideWhenUsed="0"/>
+    <w:lsdException w:name="Medium List 2" w:semiHidden="0" w:uiPriority="66" w:unhideWhenUsed="0"/>
+    <w:lsdException w:name="Medium Grid 1" w:semiHidden="0" w:uiPriority="67" w:unhideWhenUsed="0"/>
+    <w:lsdException w:name="Medium Grid 2" w:semiHidden="0" w:uiPriority="68" w:unhideWhenUsed="0"/>
+    <w:lsdException w:name="Medium Grid 3" w:semiHidden="0" w:uiPriority="69" w:unhideWhenUsed="0"/>
+    <w:lsdException w:name="Dark List" w:semiHidden="0" w:uiPriority="70" w:unhideWhenUsed="0"/>
+    <w:lsdException w:name="Colorful Shading" w:semiHidden="0" w:uiPriority="71" w:unhideWhenUsed="0"/>
+    <w:lsdException w:name="Colorful List" w:semiHidden="0" w:uiPriority="72" w:unhideWhenUsed="0"/>
+    <w:lsdException w:name="Colorful Grid" w:semiHidden="0" w:uiPriority="73" w:unhideWhenUsed="0"/>
+    <w:lsdException w:name="Light Shading Accent 1" w:semiHidden="0" w:uiPriority="60" w:unhideWhenUsed="0"/>
+    <w:lsdException w:name="Light List Accent 1" w:semiHidden="0" w:uiPriority="61" w:unhideWhenUsed="0"/>
+    <w:lsdException w:name="Light Grid Accent 1" w:semiHidden="0" w:uiPriority="62" w:unhideWhenUsed="0"/>
+    <w:lsdException w:name="Medium Shading 1 Accent 1" w:semiHidden="0" w:uiPriority="63" w:unhideWhenUsed="0"/>
+    <w:lsdException w:name="Medium Shading 2 Accent 1" w:semiHidden="0" w:uiPriority="64" w:unhideWhenUsed="0"/>
+    <w:lsdException w:name="Medium List 1 Accent 1" w:semiHidden="0" w:uiPriority="65" w:unhideWhenUsed="0"/>
+    <w:lsdException w:name="Revision" w:unhideWhenUsed="0"/>
+    <w:lsdException w:name="List Paragraph" w:semiHidden="0" w:uiPriority="34" w:unhideWhenUsed="0" w:qFormat="1"/>
+    <w:lsdException w:name="Quote" w:semiHidden="0" w:uiPriority="29" w:unhideWhenUsed="0" w:qFormat="1"/>
+    <w:lsdException w:name="Intense Quote" w:semiHidden="0" w:uiPriority="30" w:unhideWhenUsed="0" w:qFormat="1"/>
+    <w:lsdException w:name="Medium List 2 Accent 1" w:semiHidden="0" w:uiPriority="66" w:unhideWhenUsed="0"/>
+    <w:lsdException w:name="Medium Grid 1 Accent 1" w:semiHidden="0" w:uiPriority="67" w:unhideWhenUsed="0"/>
+    <w:lsdException w:name="Medium Grid 2 Accent 1" w:semiHidden="0" w:uiPriority="68" w:unhideWhenUsed="0"/>
+    <w:lsdException w:name="Medium Grid 3 Accent 1" w:semiHidden="0" w:uiPriority="69" w:unhideWhenUsed="0"/>
+    <w:lsdException w:name="Dark List Accent 1" w:semiHidden="0" w:uiPriority="70" w:unhideWhenUsed="0"/>
+    <w:lsdException w:name="Colorful Shading Accent 1" w:semiHidden="0" w:uiPriority="71" w:unhideWhenUsed="0"/>
+    <w:lsdException w:name="Colorful List Accent 1" w:semiHidden="0" w:uiPriority="72" w:unhideWhenUsed="0"/>
+    <w:lsdException w:name="Colorful Grid Accent 1" w:semiHidden="0" w:uiPriority="73" w:unhideWhenUsed="0"/>
+    <w:lsdException w:name="Light Shading Accent 2" w:semiHidden="0" w:uiPriority="60" w:unhideWhenUsed="0"/>
+    <w:lsdException w:name="Light List Accent 2" w:semiHidden="0" w:uiPriority="61" w:unhideWhenUsed="0"/>
+    <w:lsdException w:name="Light Grid Accent 2" w:semiHidden="0" w:uiPriority="62" w:unhideWhenUsed="0"/>
+    <w:lsdException w:name="Medium Shading 1 Accent 2" w:semiHidden="0" w:uiPriority="63" w:unhideWhenUsed="0"/>
+    <w:lsdException w:name="Medium Shading 2 Accent 2" w:semiHidden="0" w:uiPriority="64" w:unhideWhenUsed="0"/>
+    <w:lsdException w:name="Medium List 1 Accent 2" w:semiHidden="0" w:uiPriority="65" w:unhideWhenUsed="0"/>
+    <w:lsdException w:name="Medium List 2 Accent 2" w:semiHidden="0" w:uiPriority="66" w:unhideWhenUsed="0"/>
+    <w:lsdException w:name="Medium Grid 1 Accent 2" w:semiHidden="0" w:uiPriority="67" w:unhideWhenUsed="0"/>
+    <w:lsdException w:name="Medium Grid 2 Accent 2" w:semiHidden="0" w:uiPriority="68" w:unhideWhenUsed="0"/>
+    <w:lsdException w:name="Medium Grid 3 Accent 2" w:semiHidden="0" w:uiPriority="69" w:unhideWhenUsed="0"/>
+    <w:lsdException w:name="Dark List Accent 2" w:semiHidden="0" w:uiPriority="70" w:unhideWhenUsed="0"/>
+    <w:lsdException w:name="Colorful Shading Accent 2" w:semiHidden="0" w:uiPriority="71" w:unhideWhenUsed="0"/>
+    <w:lsdException w:name="Colorful List Accent 2" w:semiHidden="0" w:uiPriority="72" w:unhideWhenUsed="0"/>
+    <w:lsdException w:name="Colorful Grid Accent 2" w:semiHidden="0" w:uiPriority="73" w:unhideWhenUsed="0"/>
+    <w:lsdException w:name="Light Shading Accent 3" w:semiHidden="0" w:uiPriority="60" w:unhideWhenUsed="0"/>
+    <w:lsdException w:name="Light List Accent 3" w:semiHidden="0" w:uiPriority="61" w:unhideWhenUsed="0"/>
+    <w:lsdException w:name="Light Grid Accent 3" w:semiHidden="0" w:uiPriority="62" w:unhideWhenUsed="0"/>
+    <w:lsdException w:name="Medium Shading 1 Accent 3" w:semiHidden="0" w:uiPriority="63" w:unhideWhenUsed="0"/>
+    <w:lsdException w:name="Medium Shading 2 Accent 3" w:semiHidden="0" w:uiPriority="64" w:unhideWhenUsed="0"/>
+    <w:lsdException w:name="Medium List 1 Accent 3" w:semiHidden="0" w:uiPriority="65" w:unhideWhenUsed="0"/>
+    <w:lsdException w:name="Medium List 2 Accent 3" w:semiHidden="0" w:uiPriority="66" w:unhideWhenUsed="0"/>
+    <w:lsdException w:name="Medium Grid 1 Accent 3" w:semiHidden="0" w:uiPriority="67" w:unhideWhenUsed="0"/>
+    <w:lsdException w:name="Medium Grid 2 Accent 3" w:semiHidden="0" w:uiPriority="68" w:unhideWhenUsed="0"/>
+    <w:lsdException w:name="Medium Grid 3 Accent 3" w:semiHidden="0" w:uiPriority="69" w:unhideWhenUsed="0"/>
+    <w:lsdException w:name="Dark List Accent 3" w:semiHidden="0" w:uiPriority="70" w:unhideWhenUsed="0"/>
+    <w:lsdException w:name="Colorful Shading Accent 3" w:semiHidden="0" w:uiPriority="71" w:unhideWhenUsed="0"/>
+    <w:lsdException w:name="Colorful List Accent 3" w:semiHidden="0" w:uiPriority="72" w:unhideWhenUsed="0"/>
+    <w:lsdException w:name="Colorful Grid Accent 3" w:semiHidden="0" w:uiPriority="73" w:unhideWhenUsed="0"/>
+    <w:lsdException w:name="Light Shading Accent 4" w:semiHidden="0" w:uiPriority="60" w:unhideWhenUsed="0"/>
+    <w:lsdException w:name="Light List Accent 4" w:semiHidden="0" w:uiPriority="61" w:unhideWhenUsed="0"/>
+    <w:lsdException w:name="Light Grid Accent 4" w:semiHidden="0" w:uiPriority="62" w:unhideWhenUsed="0"/>
+    <w:lsdException w:name="Medium Shading 1 Accent 4" w:semiHidden="0" w:uiPriority="63" w:unhideWhenUsed="0"/>
+    <w:lsdException w:name="Medium Shading 2 Accent 4" w:semiHidden="0" w:uiPriority="64" w:unhideWhenUsed="0"/>
+    <w:lsdException w:name="Medium List 1 Accent 4" w:semiHidden="0" w:uiPriority="65" w:unhideWhenUsed="0"/>
+    <w:lsdException w:name="Medium List 2 Accent 4" w:semiHidden="0" w:uiPriority="66" w:unhideWhenUsed="0"/>
+    <w:lsdException w:name="Medium Grid 1 Accent 4" w:semiHidden="0" w:uiPriority="67" w:unhideWhenUsed="0"/>
+    <w:lsdException w:name="Medium Grid 2 Accent 4" w:semiHidden="0" w:uiPriority="68" w:unhideWhenUsed="0"/>
+    <w:lsdException w:name="Medium Grid 3 Accent 4" w:semiHidden="0" w:uiPriority="69" w:unhideWhenUsed="0"/>
+    <w:lsdException w:name="Dark List Accent 4" w:semiHidden="0" w:uiPriority="70" w:unhideWhenUsed="0"/>
+    <w:lsdException w:name="Colorful Shading Accent 4" w:semiHidden="0" w:uiPriority="71" w:unhideWhenUsed="0"/>
+    <w:lsdException w:name="Colorful List Accent 4" w:semiHidden="0" w:uiPriority="72" w:unhideWhenUsed="0"/>
+    <w:lsdException w:name="Colorful Grid Accent 4" w:semiHidden="0" w:uiPriority="73" w:unhideWhenUsed="0"/>
+    <w:lsdException w:name="Light Shading Accent 5" w:semiHidden="0" w:uiPriority="60" w:unhideWhenUsed="0"/>
+    <w:lsdException w:name="Light List Accent 5" w:semiHidden="0" w:uiPriority="61" w:unhideWhenUsed="0"/>
+    <w:lsdException w:name="Light Grid Accent 5" w:semiHidden="0" w:uiPriority="62" w:unhideWhenUsed="0"/>
+    <w:lsdException w:name="Medium Shading 1 Accent 5" w:semiHidden="0" w:uiPriority="63" w:unhideWhenUsed="0"/>
+    <w:lsdException w:name="Medium Shading 2 Accent 5" w:semiHidden="0" w:uiPriority="64" w:unhideWhenUsed="0"/>
+    <w:lsdException w:name="Medium List 1 Accent 5" w:semiHidden="0" w:uiPriority="65" w:unhideWhenUsed="0"/>
+    <w:lsdException w:name="Medium List 2 Accent 5" w:semiHidden="0" w:uiPriority="66" w:unhideWhenUsed="0"/>
+    <w:lsdException w:name="Medium Grid 1 Accent 5" w:semiHidden="0" w:uiPriority="67" w:unhideWhenUsed="0"/>
+    <w:lsdException w:name="Medium Grid 2 Accent 5" w:semiHidden="0" w:uiPriority="68" w:unhideWhenUsed="0"/>
+    <w:lsdException w:name="Medium Grid 3 Accent 5" w:semiHidden="0" w:uiPriority="69" w:unhideWhenUsed="0"/>
+    <w:lsdException w:name="Dark List Accent 5" w:semiHidden="0" w:uiPriority="70" w:unhideWhenUsed="0"/>
+    <w:lsdException w:name="Colorful Shading Accent 5" w:semiHidden="0" w:uiPriority="71" w:unhideWhenUsed="0"/>
+    <w:lsdException w:name="Colorful List Accent 5" w:semiHidden="0" w:uiPriority="72" w:unhideWhenUsed="0"/>
+    <w:lsdException w:name="Colorful Grid Accent 5" w:semiHidden="0" w:uiPriority="73" w:unhideWhenUsed="0"/>
+    <w:lsdException w:name="Light Shading Accent 6" w:semiHidden="0" w:uiPriority="60" w:unhideWhenUsed="0"/>
+    <w:lsdException w:name="Light List Accent 6" w:semiHidden="0" w:uiPriority="61" w:unhideWhenUsed="0"/>
+    <w:lsdException w:name="Light Grid Accent 6" w:semiHidden="0" w:uiPriority="62" w:unhideWhenUsed="0"/>
+    <w:lsdException w:name="Medium Shading 1 Accent 6" w:semiHidden="0" w:uiPriority="63" w:unhideWhenUsed="0"/>
+    <w:lsdException w:name="Medium Shading 2 Accent 6" w:semiHidden="0" w:uiPriority="64" w:unhideWhenUsed="0"/>
+    <w:lsdException w:name="Medium List 1 Accent 6" w:semiHidden="0" w:uiPriority="65" w:unhideWhenUsed="0"/>
+    <w:lsdException w:name="Medium List 2 Accent 6" w:semiHidden="0" w:uiPriority="66" w:unhideWhenUsed="0"/>
+    <w:lsdException w:name="Medium Grid 1 Accent 6" w:semiHidden="0" w:uiPriority="67" w:unhideWhenUsed="0"/>
+    <w:lsdException w:name="Medium Grid 2 Accent 6" w:semiHidden="0" w:uiPriority="68" w:unhideWhenUsed="0"/>
+    <w:lsdException w:name="Medium Grid 3 Accent 6" w:semiHidden="0" w:uiPriority="69" w:unhideWhenUsed="0"/>
+    <w:lsdException w:name="Dark List Accent 6" w:semiHidden="0" w:uiPriority="70" w:unhideWhenUsed="0"/>
+    <w:lsdException w:name="Colorful Shading Accent 6" w:semiHidden="0" w:uiPriority="71" w:unhideWhenUsed="0"/>
+    <w:lsdException w:name="Colorful List Accent 6" w:semiHidden="0" w:uiPriority="72" w:unhideWhenUsed="0"/>
+    <w:lsdException w:name="Colorful Grid Accent 6" w:semiHidden="0" w:uiPriority="73" w:unhideWhenUsed="0"/>
+    <w:lsdException w:name="Subtle Emphasis" w:semiHidden="0" w:uiPriority="19" w:unhideWhenUsed="0" w:qFormat="1"/>
+    <w:lsdException w:name="Intense Emphasis" w:semiHidden="0" w:uiPriority="21" w:unhideWhenUsed="0" w:qFormat="1"/>
+    <w:lsdException w:name="Subtle Reference" w:semiHidden="0" w:uiPriority="31" w:unhideWhenUsed="0" w:qFormat="1"/>
+    <w:lsdException w:name="Intense Reference" w:semiHidden="0" w:uiPriority="32" w:unhideWhenUsed="0" w:qFormat="1"/>
+    <w:lsdException w:name="Book Title" w:semiHidden="0" w:uiPriority="33" w:unhideWhenUsed="0" w:qFormat="1"/>
+    <w:lsdException w:name="Bibliography" w:uiPriority="37"/>
+    <w:lsdException w:name="TOC Heading" w:uiPriority="39" w:qFormat="1"/>
+  </w:latentStyles>
+  <w:style w:type="paragraph" w:default="1" w:styleId="Normal">
+    <w:name w:val="Normal"/>
+    <w:qFormat/>
+  </w:style>
+  <w:style w:type="character" w:default="1" w:styleId="DefaultParagraphFont">
+    <w:name w:val="Default Paragraph Font"/>
+    <w:uiPriority w:val="1"/>
+    <w:semiHidden/>
+    <w:unhideWhenUsed/>
+  </w:style>
+  <w:style w:type="table" w:default="1" w:styleId="TableNormal">
+    <w:name w:val="Normal Table"/>
+    <w:uiPriority w:val="99"/>
+    <w:semiHidden/>
+    <w:unhideWhenUsed/>
+    <w:tblPr>
+      <w:tblInd w:w="0" w:type="dxa"/>
+      <w:tblCellMar>
+        <w:top w:w="0" w:type="dxa"/>
+        <w:left w:w="108" w:type="dxa"/>
+        <w:bottom w:w="0" w:type="dxa"/>
+        <w:right w:w="108" w:type="dxa"/>
+      </w:tblCellMar>
+    </w:tblPr>
+  </w:style>
+  <w:style w:type="numbering" w:default="1" w:styleId="NoList">
+    <w:name w:val="No List"/>
+    <w:uiPriority w:val="99"/>
+    <w:semiHidden/>
+    <w:unhideWhenUsed/>
+  </w:style>
+  <w:style w:type="character" w:styleId="PlaceholderText">
+    <w:name w:val="Placeholder Text"/>
+    <w:basedOn w:val="DefaultParagraphFont"/>
+    <w:uiPriority w:val="99"/>
+    <w:semiHidden/>
+    <w:rsid w:val="00472D97"/>
+    <w:rPr>
+      <w:color w:val="808080"/>
+    </w:rPr>
+  </w:style>
+</w:styles>
+</file>
+
+<file path=word/glossary/stylesWithEffects.xml><?xml version="1.0" encoding="utf-8"?>
+<w:styles xmlns:wpc="http://schemas.microsoft.com/office/word/2010/wordprocessingCanvas" xmlns:mc="http://schemas.openxmlformats.org/markup-compatibility/2006" xmlns:o="urn:schemas-microsoft-com:office:office" xmlns:r="http://schemas.openxmlformats.org/officeDocument/2006/relationships" xmlns:m="http://schemas.openxmlformats.org/officeDocument/2006/math" xmlns:v="urn:schemas-microsoft-com:vml" xmlns:wp14="http://schemas.microsoft.com/office/word/2010/wordprocessingDrawing" xmlns:wp="http://schemas.openxmlformats.org/drawingml/2006/wordprocessingDrawing" xmlns:w10="urn:schemas-microsoft-com:office:word" xmlns:w="http://schemas.openxmlformats.org/wordprocessingml/2006/main" xmlns:w14="http://schemas.microsoft.com/office/word/2010/wordml" xmlns:wpg="http://schemas.microsoft.com/office/word/2010/wordprocessingGroup" xmlns:wpi="http://schemas.microsoft.com/office/word/2010/wordprocessingInk" xmlns:wne="http://schemas.microsoft.com/office/word/2006/wordml" xmlns:wps="http://schemas.microsoft.com/office/word/2010/wordprocessingShape" mc:Ignorable="w14 wp14">
+  <w:docDefaults>
+    <w:rPrDefault>
+      <w:rPr>
+        <w:rFonts w:asciiTheme="minorHAnsi" w:eastAsiaTheme="minorEastAsia" w:hAnsiTheme="minorHAnsi" w:cstheme="minorBidi"/>
+        <w:sz w:val="22"/>
+        <w:szCs w:val="22"/>
+        <w:lang w:val="sr-Latn-RS" w:eastAsia="sr-Latn-RS" w:bidi="ar-SA"/>
+      </w:rPr>
+    </w:rPrDefault>
+    <w:pPrDefault>
+      <w:pPr>
+        <w:spacing w:after="200" w:line="276" w:lineRule="auto"/>
+      </w:pPr>
+    </w:pPrDefault>
+  </w:docDefaults>
+  <w:latentStyles w:defLockedState="0" w:defUIPriority="99" w:defSemiHidden="1" w:defUnhideWhenUsed="1" w:defQFormat="0" w:count="267">
+    <w:lsdException w:name="Normal" w:semiHidden="0" w:uiPriority="0" w:unhideWhenUsed="0" w:qFormat="1"/>
+    <w:lsdException w:name="heading 1" w:semiHidden="0" w:uiPriority="9" w:unhideWhenUsed="0" w:qFormat="1"/>
+    <w:lsdException w:name="heading 2" w:uiPriority="9" w:qFormat="1"/>
+    <w:lsdException w:name="heading 3" w:uiPriority="9" w:qFormat="1"/>
+    <w:lsdException w:name="heading 4" w:uiPriority="9" w:qFormat="1"/>
+    <w:lsdException w:name="heading 5" w:uiPriority="9" w:qFormat="1"/>
+    <w:lsdException w:name="heading 6" w:uiPriority="9" w:qFormat="1"/>
+    <w:lsdException w:name="heading 7" w:uiPriority="9" w:qFormat="1"/>
+    <w:lsdException w:name="heading 8" w:uiPriority="9" w:qFormat="1"/>
+    <w:lsdException w:name="heading 9" w:uiPriority="9" w:qFormat="1"/>
+    <w:lsdException w:name="toc 1" w:uiPriority="39"/>
+    <w:lsdException w:name="toc 2" w:uiPriority="39"/>
+    <w:lsdException w:name="toc 3" w:uiPriority="39"/>
+    <w:lsdException w:name="toc 4" w:uiPriority="39"/>
+    <w:lsdException w:name="toc 5" w:uiPriority="39"/>
+    <w:lsdException w:name="toc 6" w:uiPriority="39"/>
+    <w:lsdException w:name="toc 7" w:uiPriority="39"/>
+    <w:lsdException w:name="toc 8" w:uiPriority="39"/>
+    <w:lsdException w:name="toc 9" w:uiPriority="39"/>
+    <w:lsdException w:name="caption" w:uiPriority="35" w:qFormat="1"/>
+    <w:lsdException w:name="Title" w:semiHidden="0" w:uiPriority="10" w:unhideWhenUsed="0" w:qFormat="1"/>
+    <w:lsdException w:name="Default Paragraph Font" w:uiPriority="1"/>
+    <w:lsdException w:name="Subtitle" w:semiHidden="0" w:uiPriority="11" w:unhideWhenUsed="0" w:qFormat="1"/>
+    <w:lsdException w:name="Strong" w:semiHidden="0" w:uiPriority="22" w:unhideWhenUsed="0" w:qFormat="1"/>
+    <w:lsdException w:name="Emphasis" w:semiHidden="0" w:uiPriority="20" w:unhideWhenUsed="0" w:qFormat="1"/>
+    <w:lsdException w:name="Table Grid" w:semiHidden="0" w:uiPriority="59" w:unhideWhenUsed="0"/>
+    <w:lsdException w:name="Placeholder Text" w:unhideWhenUsed="0"/>
+    <w:lsdException w:name="No Spacing" w:semiHidden="0" w:uiPriority="1" w:unhideWhenUsed="0" w:qFormat="1"/>
+    <w:lsdException w:name="Light Shading" w:semiHidden="0" w:uiPriority="60" w:unhideWhenUsed="0"/>
+    <w:lsdException w:name="Light List" w:semiHidden="0" w:uiPriority="61" w:unhideWhenUsed="0"/>
+    <w:lsdException w:name="Light Grid" w:semiHidden="0" w:uiPriority="62" w:unhideWhenUsed="0"/>
+    <w:lsdException w:name="Medium Shading 1" w:semiHidden="0" w:uiPriority="63" w:unhideWhenUsed="0"/>
+    <w:lsdException w:name="Medium Shading 2" w:semiHidden="0" w:uiPriority="64" w:unhideWhenUsed="0"/>
+    <w:lsdException w:name="Medium List 1" w:semiHidden="0" w:uiPriority="65" w:unhideWhenUsed="0"/>
+    <w:lsdException w:name="Medium List 2" w:semiHidden="0" w:uiPriority="66" w:unhideWhenUsed="0"/>
+    <w:lsdException w:name="Medium Grid 1" w:semiHidden="0" w:uiPriority="67" w:unhideWhenUsed="0"/>
+    <w:lsdException w:name="Medium Grid 2" w:semiHidden="0" w:uiPriority="68" w:unhideWhenUsed="0"/>
+    <w:lsdException w:name="Medium Grid 3" w:semiHidden="0" w:uiPriority="69" w:unhideWhenUsed="0"/>
+    <w:lsdException w:name="Dark List" w:semiHidden="0" w:uiPriority="70" w:unhideWhenUsed="0"/>
+    <w:lsdException w:name="Colorful Shading" w:semiHidden="0" w:uiPriority="71" w:unhideWhenUsed="0"/>
+    <w:lsdException w:name="Colorful List" w:semiHidden="0" w:uiPriority="72" w:unhideWhenUsed="0"/>
+    <w:lsdException w:name="Colorful Grid" w:semiHidden="0" w:uiPriority="73" w:unhideWhenUsed="0"/>
+    <w:lsdException w:name="Light Shading Accent 1" w:semiHidden="0" w:uiPriority="60" w:unhideWhenUsed="0"/>
+    <w:lsdException w:name="Light List Accent 1" w:semiHidden="0" w:uiPriority="61" w:unhideWhenUsed="0"/>
+    <w:lsdException w:name="Light Grid Accent 1" w:semiHidden="0" w:uiPriority="62" w:unhideWhenUsed="0"/>
+    <w:lsdException w:name="Medium Shading 1 Accent 1" w:semiHidden="0" w:uiPriority="63" w:unhideWhenUsed="0"/>
+    <w:lsdException w:name="Medium Shading 2 Accent 1" w:semiHidden="0" w:uiPriority="64" w:unhideWhenUsed="0"/>
+    <w:lsdException w:name="Medium List 1 Accent 1" w:semiHidden="0" w:uiPriority="65" w:unhideWhenUsed="0"/>
+    <w:lsdException w:name="Revision" w:unhideWhenUsed="0"/>
+    <w:lsdException w:name="List Paragraph" w:semiHidden="0" w:uiPriority="34" w:unhideWhenUsed="0" w:qFormat="1"/>
+    <w:lsdException w:name="Quote" w:semiHidden="0" w:uiPriority="29" w:unhideWhenUsed="0" w:qFormat="1"/>
+    <w:lsdException w:name="Intense Quote" w:semiHidden="0" w:uiPriority="30" w:unhideWhenUsed="0" w:qFormat="1"/>
+    <w:lsdException w:name="Medium List 2 Accent 1" w:semiHidden="0" w:uiPriority="66" w:unhideWhenUsed="0"/>
+    <w:lsdException w:name="Medium Grid 1 Accent 1" w:semiHidden="0" w:uiPriority="67" w:unhideWhenUsed="0"/>
+    <w:lsdException w:name="Medium Grid 2 Accent 1" w:semiHidden="0" w:uiPriority="68" w:unhideWhenUsed="0"/>
+    <w:lsdException w:name="Medium Grid 3 Accent 1" w:semiHidden="0" w:uiPriority="69" w:unhideWhenUsed="0"/>
+    <w:lsdException w:name="Dark List Accent 1" w:semiHidden="0" w:uiPriority="70" w:unhideWhenUsed="0"/>
+    <w:lsdException w:name="Colorful Shading Accent 1" w:semiHidden="0" w:uiPriority="71" w:unhideWhenUsed="0"/>
+    <w:lsdException w:name="Colorful List Accent 1" w:semiHidden="0" w:uiPriority="72" w:unhideWhenUsed="0"/>
+    <w:lsdException w:name="Colorful Grid Accent 1" w:semiHidden="0" w:uiPriority="73" w:unhideWhenUsed="0"/>
+    <w:lsdException w:name="Light Shading Accent 2" w:semiHidden="0" w:uiPriority="60" w:unhideWhenUsed="0"/>
+    <w:lsdException w:name="Light List Accent 2" w:semiHidden="0" w:uiPriority="61" w:unhideWhenUsed="0"/>
+    <w:lsdException w:name="Light Grid Accent 2" w:semiHidden="0" w:uiPriority="62" w:unhideWhenUsed="0"/>
+    <w:lsdException w:name="Medium Shading 1 Accent 2" w:semiHidden="0" w:uiPriority="63" w:unhideWhenUsed="0"/>
+    <w:lsdException w:name="Medium Shading 2 Accent 2" w:semiHidden="0" w:uiPriority="64" w:unhideWhenUsed="0"/>
+    <w:lsdException w:name="Medium List 1 Accent 2" w:semiHidden="0" w:uiPriority="65" w:unhideWhenUsed="0"/>
+    <w:lsdException w:name="Medium List 2 Accent 2" w:semiHidden="0" w:uiPriority="66" w:unhideWhenUsed="0"/>
+    <w:lsdException w:name="Medium Grid 1 Accent 2" w:semiHidden="0" w:uiPriority="67" w:unhideWhenUsed="0"/>
+    <w:lsdException w:name="Medium Grid 2 Accent 2" w:semiHidden="0" w:uiPriority="68" w:unhideWhenUsed="0"/>
+    <w:lsdException w:name="Medium Grid 3 Accent 2" w:semiHidden="0" w:uiPriority="69" w:unhideWhenUsed="0"/>
+    <w:lsdException w:name="Dark List Accent 2" w:semiHidden="0" w:uiPriority="70" w:unhideWhenUsed="0"/>
+    <w:lsdException w:name="Colorful Shading Accent 2" w:semiHidden="0" w:uiPriority="71" w:unhideWhenUsed="0"/>
+    <w:lsdException w:name="Colorful List Accent 2" w:semiHidden="0" w:uiPriority="72" w:unhideWhenUsed="0"/>
+    <w:lsdException w:name="Colorful Grid Accent 2" w:semiHidden="0" w:uiPriority="73" w:unhideWhenUsed="0"/>
+    <w:lsdException w:name="Light Shading Accent 3" w:semiHidden="0" w:uiPriority="60" w:unhideWhenUsed="0"/>
+    <w:lsdException w:name="Light List Accent 3" w:semiHidden="0" w:uiPriority="61" w:unhideWhenUsed="0"/>
+    <w:lsdException w:name="Light Grid Accent 3" w:semiHidden="0" w:uiPriority="62" w:unhideWhenUsed="0"/>
+    <w:lsdException w:name="Medium Shading 1 Accent 3" w:semiHidden="0" w:uiPriority="63" w:unhideWhenUsed="0"/>
+    <w:lsdException w:name="Medium Shading 2 Accent 3" w:semiHidden="0" w:uiPriority="64" w:unhideWhenUsed="0"/>
+    <w:lsdException w:name="Medium List 1 Accent 3" w:semiHidden="0" w:uiPriority="65" w:unhideWhenUsed="0"/>
+    <w:lsdException w:name="Medium List 2 Accent 3" w:semiHidden="0" w:uiPriority="66" w:unhideWhenUsed="0"/>
+    <w:lsdException w:name="Medium Grid 1 Accent 3" w:semiHidden="0" w:uiPriority="67" w:unhideWhenUsed="0"/>
+    <w:lsdException w:name="Medium Grid 2 Accent 3" w:semiHidden="0" w:uiPriority="68" w:unhideWhenUsed="0"/>
+    <w:lsdException w:name="Medium Grid 3 Accent 3" w:semiHidden="0" w:uiPriority="69" w:unhideWhenUsed="0"/>
+    <w:lsdException w:name="Dark List Accent 3" w:semiHidden="0" w:uiPriority="70" w:unhideWhenUsed="0"/>
+    <w:lsdException w:name="Colorful Shading Accent 3" w:semiHidden="0" w:uiPriority="71" w:unhideWhenUsed="0"/>
+    <w:lsdException w:name="Colorful List Accent 3" w:semiHidden="0" w:uiPriority="72" w:unhideWhenUsed="0"/>
+    <w:lsdException w:name="Colorful Grid Accent 3" w:semiHidden="0" w:uiPriority="73" w:unhideWhenUsed="0"/>
+    <w:lsdException w:name="Light Shading Accent 4" w:semiHidden="0" w:uiPriority="60" w:unhideWhenUsed="0"/>
+    <w:lsdException w:name="Light List Accent 4" w:semiHidden="0" w:uiPriority="61" w:unhideWhenUsed="0"/>
+    <w:lsdException w:name="Light Grid Accent 4" w:semiHidden="0" w:uiPriority="62" w:unhideWhenUsed="0"/>
+    <w:lsdException w:name="Medium Shading 1 Accent 4" w:semiHidden="0" w:uiPriority="63" w:unhideWhenUsed="0"/>
+    <w:lsdException w:name="Medium Shading 2 Accent 4" w:semiHidden="0" w:uiPriority="64" w:unhideWhenUsed="0"/>
+    <w:lsdException w:name="Medium List 1 Accent 4" w:semiHidden="0" w:uiPriority="65" w:unhideWhenUsed="0"/>
+    <w:lsdException w:name="Medium List 2 Accent 4" w:semiHidden="0" w:uiPriority="66" w:unhideWhenUsed="0"/>
+    <w:lsdException w:name="Medium Grid 1 Accent 4" w:semiHidden="0" w:uiPriority="67" w:unhideWhenUsed="0"/>
+    <w:lsdException w:name="Medium Grid 2 Accent 4" w:semiHidden="0" w:uiPriority="68" w:unhideWhenUsed="0"/>
+    <w:lsdException w:name="Medium Grid 3 Accent 4" w:semiHidden="0" w:uiPriority="69" w:unhideWhenUsed="0"/>
+    <w:lsdException w:name="Dark List Accent 4" w:semiHidden="0" w:uiPriority="70" w:unhideWhenUsed="0"/>
+    <w:lsdException w:name="Colorful Shading Accent 4" w:semiHidden="0" w:uiPriority="71" w:unhideWhenUsed="0"/>
+    <w:lsdException w:name="Colorful List Accent 4" w:semiHidden="0" w:uiPriority="72" w:unhideWhenUsed="0"/>
+    <w:lsdException w:name="Colorful Grid Accent 4" w:semiHidden="0" w:uiPriority="73" w:unhideWhenUsed="0"/>
+    <w:lsdException w:name="Light Shading Accent 5" w:semiHidden="0" w:uiPriority="60" w:unhideWhenUsed="0"/>
+    <w:lsdException w:name="Light List Accent 5" w:semiHidden="0" w:uiPriority="61" w:unhideWhenUsed="0"/>
+    <w:lsdException w:name="Light Grid Accent 5" w:semiHidden="0" w:uiPriority="62" w:unhideWhenUsed="0"/>
+    <w:lsdException w:name="Medium Shading 1 Accent 5" w:semiHidden="0" w:uiPriority="63" w:unhideWhenUsed="0"/>
+    <w:lsdException w:name="Medium Shading 2 Accent 5" w:semiHidden="0" w:uiPriority="64" w:unhideWhenUsed="0"/>
+    <w:lsdException w:name="Medium List 1 Accent 5" w:semiHidden="0" w:uiPriority="65" w:unhideWhenUsed="0"/>
+    <w:lsdException w:name="Medium List 2 Accent 5" w:semiHidden="0" w:uiPriority="66" w:unhideWhenUsed="0"/>
+    <w:lsdException w:name="Medium Grid 1 Accent 5" w:semiHidden="0" w:uiPriority="67" w:unhideWhenUsed="0"/>
+    <w:lsdException w:name="Medium Grid 2 Accent 5" w:semiHidden="0" w:uiPriority="68" w:unhideWhenUsed="0"/>
+    <w:lsdException w:name="Medium Grid 3 Accent 5" w:semiHidden="0" w:uiPriority="69" w:unhideWhenUsed="0"/>
+    <w:lsdException w:name="Dark List Accent 5" w:semiHidden="0" w:uiPriority="70" w:unhideWhenUsed="0"/>
+    <w:lsdException w:name="Colorful Shading Accent 5" w:semiHidden="0" w:uiPriority="71" w:unhideWhenUsed="0"/>
+    <w:lsdException w:name="Colorful List Accent 5" w:semiHidden="0" w:uiPriority="72" w:unhideWhenUsed="0"/>
+    <w:lsdException w:name="Colorful Grid Accent 5" w:semiHidden="0" w:uiPriority="73" w:unhideWhenUsed="0"/>
+    <w:lsdException w:name="Light Shading Accent 6" w:semiHidden="0" w:uiPriority="60" w:unhideWhenUsed="0"/>
+    <w:lsdException w:name="Light List Accent 6" w:semiHidden="0" w:uiPriority="61" w:unhideWhenUsed="0"/>
+    <w:lsdException w:name="Light Grid Accent 6" w:semiHidden="0" w:uiPriority="62" w:unhideWhenUsed="0"/>
+    <w:lsdException w:name="Medium Shading 1 Accent 6" w:semiHidden="0" w:uiPriority="63" w:unhideWhenUsed="0"/>
+    <w:lsdException w:name="Medium Shading 2 Accent 6" w:semiHidden="0" w:uiPriority="64" w:unhideWhenUsed="0"/>
+    <w:lsdException w:name="Medium List 1 Accent 6" w:semiHidden="0" w:uiPriority="65" w:unhideWhenUsed="0"/>
+    <w:lsdException w:name="Medium List 2 Accent 6" w:semiHidden="0" w:uiPriority="66" w:unhideWhenUsed="0"/>
+    <w:lsdException w:name="Medium Grid 1 Accent 6" w:semiHidden="0" w:uiPriority="67" w:unhideWhenUsed="0"/>
+    <w:lsdException w:name="Medium Grid 2 Accent 6" w:semiHidden="0" w:uiPriority="68" w:unhideWhenUsed="0"/>
+    <w:lsdException w:name="Medium Grid 3 Accent 6" w:semiHidden="0" w:uiPriority="69" w:unhideWhenUsed="0"/>
+    <w:lsdException w:name="Dark List Accent 6" w:semiHidden="0" w:uiPriority="70" w:unhideWhenUsed="0"/>
+    <w:lsdException w:name="Colorful Shading Accent 6" w:semiHidden="0" w:uiPriority="71" w:unhideWhenUsed="0"/>
+    <w:lsdException w:name="Colorful List Accent 6" w:semiHidden="0" w:uiPriority="72" w:unhideWhenUsed="0"/>
+    <w:lsdException w:name="Colorful Grid Accent 6" w:semiHidden="0" w:uiPriority="73" w:unhideWhenUsed="0"/>
+    <w:lsdException w:name="Subtle Emphasis" w:semiHidden="0" w:uiPriority="19" w:unhideWhenUsed="0" w:qFormat="1"/>
+    <w:lsdException w:name="Intense Emphasis" w:semiHidden="0" w:uiPriority="21" w:unhideWhenUsed="0" w:qFormat="1"/>
+    <w:lsdException w:name="Subtle Reference" w:semiHidden="0" w:uiPriority="31" w:unhideWhenUsed="0" w:qFormat="1"/>
+    <w:lsdException w:name="Intense Reference" w:semiHidden="0" w:uiPriority="32" w:unhideWhenUsed="0" w:qFormat="1"/>
+    <w:lsdException w:name="Book Title" w:semiHidden="0" w:uiPriority="33" w:unhideWhenUsed="0" w:qFormat="1"/>
+    <w:lsdException w:name="Bibliography" w:uiPriority="37"/>
+    <w:lsdException w:name="TOC Heading" w:uiPriority="39" w:qFormat="1"/>
+  </w:latentStyles>
+  <w:style w:type="paragraph" w:default="1" w:styleId="Normal">
+    <w:name w:val="Normal"/>
+    <w:qFormat/>
+  </w:style>
+  <w:style w:type="character" w:default="1" w:styleId="DefaultParagraphFont">
+    <w:name w:val="Default Paragraph Font"/>
+    <w:uiPriority w:val="1"/>
+    <w:semiHidden/>
+    <w:unhideWhenUsed/>
+  </w:style>
+  <w:style w:type="table" w:default="1" w:styleId="TableNormal">
+    <w:name w:val="Normal Table"/>
+    <w:uiPriority w:val="99"/>
+    <w:semiHidden/>
+    <w:unhideWhenUsed/>
+    <w:tblPr>
+      <w:tblInd w:w="0" w:type="dxa"/>
+      <w:tblCellMar>
+        <w:top w:w="0" w:type="dxa"/>
+        <w:left w:w="108" w:type="dxa"/>
+        <w:bottom w:w="0" w:type="dxa"/>
+        <w:right w:w="108" w:type="dxa"/>
+      </w:tblCellMar>
+    </w:tblPr>
+  </w:style>
+  <w:style w:type="numbering" w:default="1" w:styleId="NoList">
+    <w:name w:val="No List"/>
+    <w:uiPriority w:val="99"/>
+    <w:semiHidden/>
+    <w:unhideWhenUsed/>
+  </w:style>
+  <w:style w:type="character" w:styleId="PlaceholderText">
+    <w:name w:val="Placeholder Text"/>
+    <w:basedOn w:val="DefaultParagraphFont"/>
+    <w:uiPriority w:val="99"/>
+    <w:semiHidden/>
+    <w:rsid w:val="00472D97"/>
+    <w:rPr>
+      <w:color w:val="808080"/>
+    </w:rPr>
+  </w:style>
+</w:styles>
+</file>
+
+<file path=word/glossary/webSettings.xml><?xml version="1.0" encoding="utf-8"?>
+<w:webSettings xmlns:mc="http://schemas.openxmlformats.org/markup-compatibility/2006" xmlns:r="http://schemas.openxmlformats.org/officeDocument/2006/relationships" xmlns:w="http://schemas.openxmlformats.org/wordprocessingml/2006/main" xmlns:w14="http://schemas.microsoft.com/office/word/2010/wordml" mc:Ignorable="w14">
+  <w:optimizeForBrowser/>
+  <w:allowPNG/>
+</w:webSettings>
 </file>
 
 <file path=word/theme/theme1.xml><?xml version="1.0" encoding="utf-8"?>
@@ -14977,7 +16485,7 @@
 </file>
 
 <file path=customXml/itemProps1.xml><?xml version="1.0" encoding="utf-8"?>
-<ds:datastoreItem xmlns:ds="http://schemas.openxmlformats.org/officeDocument/2006/customXml" ds:itemID="{2129A14C-C864-4BCA-8C0E-C8423F99FBE5}">
+<ds:datastoreItem xmlns:ds="http://schemas.openxmlformats.org/officeDocument/2006/customXml" ds:itemID="{FE7B1BE3-5665-42C4-8DCA-2EE38DD55874}">
   <ds:schemaRefs>
     <ds:schemaRef ds:uri="http://schemas.openxmlformats.org/officeDocument/2006/bibliography"/>
   </ds:schemaRefs>

</xml_diff>